<commit_message>
brought in new rin files, kept old files in js/RIN_OLD
</commit_message>
<xml_diff>
--- a/LADS/js/RIN/doc/RIN JavaScript Player Documentation.docx
+++ b/LADS/js/RIN/doc/RIN JavaScript Player Documentation.docx
@@ -1,6 +1,6 @@
 
 <file path=word/document.xml><?xml version="1.0" encoding="utf-8"?>
-<w:document xmlns:wpc="http://schemas.microsoft.com/office/word/2010/wordprocessingCanvas" xmlns:mc="http://schemas.openxmlformats.org/markup-compatibility/2006" xmlns:o="urn:schemas-microsoft-com:office:office" xmlns:r="http://schemas.openxmlformats.org/officeDocument/2006/relationships" xmlns:m="http://schemas.openxmlformats.org/officeDocument/2006/math" xmlns:v="urn:schemas-microsoft-com:vml" xmlns:wp14="http://schemas.microsoft.com/office/word/2010/wordprocessingDrawing" xmlns:wp="http://schemas.openxmlformats.org/drawingml/2006/wordprocessingDrawing" xmlns:w10="urn:schemas-microsoft-com:office:word" xmlns:w="http://schemas.openxmlformats.org/wordprocessingml/2006/main" xmlns:w14="http://schemas.microsoft.com/office/word/2010/wordml" xmlns:wpg="http://schemas.microsoft.com/office/word/2010/wordprocessingGroup" xmlns:wpi="http://schemas.microsoft.com/office/word/2010/wordprocessingInk" xmlns:wne="http://schemas.microsoft.com/office/word/2006/wordml" xmlns:wps="http://schemas.microsoft.com/office/word/2010/wordprocessingShape" mc:Ignorable="w14 wp14">
+<w:document xmlns:wpc="http://schemas.microsoft.com/office/word/2010/wordprocessingCanvas" xmlns:mc="http://schemas.openxmlformats.org/markup-compatibility/2006" xmlns:o="urn:schemas-microsoft-com:office:office" xmlns:r="http://schemas.openxmlformats.org/officeDocument/2006/relationships" xmlns:m="http://schemas.openxmlformats.org/officeDocument/2006/math" xmlns:v="urn:schemas-microsoft-com:vml" xmlns:wp14="http://schemas.microsoft.com/office/word/2010/wordprocessingDrawing" xmlns:wp="http://schemas.openxmlformats.org/drawingml/2006/wordprocessingDrawing" xmlns:w10="urn:schemas-microsoft-com:office:word" xmlns:w="http://schemas.openxmlformats.org/wordprocessingml/2006/main" xmlns:w14="http://schemas.microsoft.com/office/word/2010/wordml" xmlns:w15="http://schemas.microsoft.com/office/word/2012/wordml" xmlns:wpg="http://schemas.microsoft.com/office/word/2010/wordprocessingGroup" xmlns:wpi="http://schemas.microsoft.com/office/word/2010/wordprocessingInk" xmlns:wne="http://schemas.microsoft.com/office/word/2006/wordml" xmlns:wps="http://schemas.microsoft.com/office/word/2010/wordprocessingShape" mc:Ignorable="w14 w15 wp14">
   <w:body>
     <w:tbl>
       <w:tblPr>
@@ -308,7 +308,7 @@
           <w:r>
             <w:fldChar w:fldCharType="separate"/>
           </w:r>
-          <w:hyperlink w:anchor="_Toc348077294" w:history="1">
+          <w:hyperlink w:anchor="_Toc358972419" w:history="1">
             <w:r>
               <w:rPr>
                 <w:rStyle w:val="Hyperlink"/>
@@ -350,7 +350,7 @@
                 <w:noProof/>
                 <w:webHidden/>
               </w:rPr>
-              <w:instrText xml:space="preserve"> PAGEREF _Toc348077294 \h </w:instrText>
+              <w:instrText xml:space="preserve"> PAGEREF _Toc358972419 \h </w:instrText>
             </w:r>
             <w:r>
               <w:rPr>
@@ -394,7 +394,7 @@
               <w:lang w:val="en-IN" w:eastAsia="en-IN"/>
             </w:rPr>
           </w:pPr>
-          <w:hyperlink w:anchor="_Toc348077295" w:history="1">
+          <w:hyperlink w:anchor="_Toc358972420" w:history="1">
             <w:r>
               <w:rPr>
                 <w:rStyle w:val="Hyperlink"/>
@@ -436,7 +436,7 @@
                 <w:noProof/>
                 <w:webHidden/>
               </w:rPr>
-              <w:instrText xml:space="preserve"> PAGEREF _Toc348077295 \h </w:instrText>
+              <w:instrText xml:space="preserve"> PAGEREF _Toc358972420 \h </w:instrText>
             </w:r>
             <w:r>
               <w:rPr>
@@ -480,7 +480,7 @@
               <w:lang w:val="en-IN" w:eastAsia="en-IN"/>
             </w:rPr>
           </w:pPr>
-          <w:hyperlink w:anchor="_Toc348077296" w:history="1">
+          <w:hyperlink w:anchor="_Toc358972421" w:history="1">
             <w:r>
               <w:rPr>
                 <w:rStyle w:val="Hyperlink"/>
@@ -522,7 +522,7 @@
                 <w:noProof/>
                 <w:webHidden/>
               </w:rPr>
-              <w:instrText xml:space="preserve"> PAGEREF _Toc348077296 \h </w:instrText>
+              <w:instrText xml:space="preserve"> PAGEREF _Toc358972421 \h </w:instrText>
             </w:r>
             <w:r>
               <w:rPr>
@@ -566,7 +566,7 @@
               <w:lang w:val="en-IN" w:eastAsia="en-IN"/>
             </w:rPr>
           </w:pPr>
-          <w:hyperlink w:anchor="_Toc348077297" w:history="1">
+          <w:hyperlink w:anchor="_Toc358972422" w:history="1">
             <w:r>
               <w:rPr>
                 <w:rStyle w:val="Hyperlink"/>
@@ -608,7 +608,7 @@
                 <w:noProof/>
                 <w:webHidden/>
               </w:rPr>
-              <w:instrText xml:space="preserve"> PAGEREF _Toc348077297 \h </w:instrText>
+              <w:instrText xml:space="preserve"> PAGEREF _Toc358972422 \h </w:instrText>
             </w:r>
             <w:r>
               <w:rPr>
@@ -652,7 +652,7 @@
               <w:lang w:val="en-IN" w:eastAsia="en-IN"/>
             </w:rPr>
           </w:pPr>
-          <w:hyperlink w:anchor="_Toc348077298" w:history="1">
+          <w:hyperlink w:anchor="_Toc358972423" w:history="1">
             <w:r>
               <w:rPr>
                 <w:rStyle w:val="Hyperlink"/>
@@ -694,7 +694,7 @@
                 <w:noProof/>
                 <w:webHidden/>
               </w:rPr>
-              <w:instrText xml:space="preserve"> PAGEREF _Toc348077298 \h </w:instrText>
+              <w:instrText xml:space="preserve"> PAGEREF _Toc358972423 \h </w:instrText>
             </w:r>
             <w:r>
               <w:rPr>
@@ -738,7 +738,7 @@
               <w:lang w:val="en-IN" w:eastAsia="en-IN"/>
             </w:rPr>
           </w:pPr>
-          <w:hyperlink w:anchor="_Toc348077299" w:history="1">
+          <w:hyperlink w:anchor="_Toc358972424" w:history="1">
             <w:r>
               <w:rPr>
                 <w:rStyle w:val="Hyperlink"/>
@@ -780,7 +780,7 @@
                 <w:noProof/>
                 <w:webHidden/>
               </w:rPr>
-              <w:instrText xml:space="preserve"> PAGEREF _Toc348077299 \h </w:instrText>
+              <w:instrText xml:space="preserve"> PAGEREF _Toc358972424 \h </w:instrText>
             </w:r>
             <w:r>
               <w:rPr>
@@ -824,7 +824,7 @@
               <w:lang w:val="en-IN" w:eastAsia="en-IN"/>
             </w:rPr>
           </w:pPr>
-          <w:hyperlink w:anchor="_Toc348077300" w:history="1">
+          <w:hyperlink w:anchor="_Toc358972425" w:history="1">
             <w:r>
               <w:rPr>
                 <w:rStyle w:val="Hyperlink"/>
@@ -866,7 +866,7 @@
                 <w:noProof/>
                 <w:webHidden/>
               </w:rPr>
-              <w:instrText xml:space="preserve"> PAGEREF _Toc348077300 \h </w:instrText>
+              <w:instrText xml:space="preserve"> PAGEREF _Toc358972425 \h </w:instrText>
             </w:r>
             <w:r>
               <w:rPr>
@@ -910,7 +910,7 @@
               <w:lang w:val="en-IN" w:eastAsia="en-IN"/>
             </w:rPr>
           </w:pPr>
-          <w:hyperlink w:anchor="_Toc348077301" w:history="1">
+          <w:hyperlink w:anchor="_Toc358972426" w:history="1">
             <w:r>
               <w:rPr>
                 <w:rStyle w:val="Hyperlink"/>
@@ -952,7 +952,7 @@
                 <w:noProof/>
                 <w:webHidden/>
               </w:rPr>
-              <w:instrText xml:space="preserve"> PAGEREF _Toc348077301 \h </w:instrText>
+              <w:instrText xml:space="preserve"> PAGEREF _Toc358972426 \h </w:instrText>
             </w:r>
             <w:r>
               <w:rPr>
@@ -996,7 +996,7 @@
               <w:lang w:val="en-IN" w:eastAsia="en-IN"/>
             </w:rPr>
           </w:pPr>
-          <w:hyperlink w:anchor="_Toc348077302" w:history="1">
+          <w:hyperlink w:anchor="_Toc358972427" w:history="1">
             <w:r>
               <w:rPr>
                 <w:rStyle w:val="Hyperlink"/>
@@ -1038,7 +1038,7 @@
                 <w:noProof/>
                 <w:webHidden/>
               </w:rPr>
-              <w:instrText xml:space="preserve"> PAGEREF _Toc348077302 \h </w:instrText>
+              <w:instrText xml:space="preserve"> PAGEREF _Toc358972427 \h </w:instrText>
             </w:r>
             <w:r>
               <w:rPr>
@@ -1082,7 +1082,7 @@
               <w:lang w:val="en-IN" w:eastAsia="en-IN"/>
             </w:rPr>
           </w:pPr>
-          <w:hyperlink w:anchor="_Toc348077303" w:history="1">
+          <w:hyperlink w:anchor="_Toc358972428" w:history="1">
             <w:r>
               <w:rPr>
                 <w:rStyle w:val="Hyperlink"/>
@@ -1124,7 +1124,7 @@
                 <w:noProof/>
                 <w:webHidden/>
               </w:rPr>
-              <w:instrText xml:space="preserve"> PAGEREF _Toc348077303 \h </w:instrText>
+              <w:instrText xml:space="preserve"> PAGEREF _Toc358972428 \h </w:instrText>
             </w:r>
             <w:r>
               <w:rPr>
@@ -1144,7 +1144,7 @@
                 <w:noProof/>
                 <w:webHidden/>
               </w:rPr>
-              <w:t>4</w:t>
+              <w:t>5</w:t>
             </w:r>
             <w:r>
               <w:rPr>
@@ -1168,7 +1168,7 @@
               <w:lang w:val="en-IN" w:eastAsia="en-IN"/>
             </w:rPr>
           </w:pPr>
-          <w:hyperlink w:anchor="_Toc348077304" w:history="1">
+          <w:hyperlink w:anchor="_Toc358972429" w:history="1">
             <w:r>
               <w:rPr>
                 <w:rStyle w:val="Hyperlink"/>
@@ -1189,6 +1189,92 @@
                 <w:rStyle w:val="Hyperlink"/>
                 <w:noProof/>
               </w:rPr>
+              <w:t>Setting up Deep-referencing</w:t>
+            </w:r>
+            <w:r>
+              <w:rPr>
+                <w:noProof/>
+                <w:webHidden/>
+              </w:rPr>
+              <w:tab/>
+            </w:r>
+            <w:r>
+              <w:rPr>
+                <w:noProof/>
+                <w:webHidden/>
+              </w:rPr>
+              <w:fldChar w:fldCharType="begin"/>
+            </w:r>
+            <w:r>
+              <w:rPr>
+                <w:noProof/>
+                <w:webHidden/>
+              </w:rPr>
+              <w:instrText xml:space="preserve"> PAGEREF _Toc358972429 \h </w:instrText>
+            </w:r>
+            <w:r>
+              <w:rPr>
+                <w:noProof/>
+                <w:webHidden/>
+              </w:rPr>
+            </w:r>
+            <w:r>
+              <w:rPr>
+                <w:noProof/>
+                <w:webHidden/>
+              </w:rPr>
+              <w:fldChar w:fldCharType="separate"/>
+            </w:r>
+            <w:r>
+              <w:rPr>
+                <w:noProof/>
+                <w:webHidden/>
+              </w:rPr>
+              <w:t>6</w:t>
+            </w:r>
+            <w:r>
+              <w:rPr>
+                <w:noProof/>
+                <w:webHidden/>
+              </w:rPr>
+              <w:fldChar w:fldCharType="end"/>
+            </w:r>
+          </w:hyperlink>
+        </w:p>
+        <w:p>
+          <w:pPr>
+            <w:pStyle w:val="TOC1"/>
+            <w:tabs>
+              <w:tab w:val="left" w:pos="440"/>
+              <w:tab w:val="right" w:leader="dot" w:pos="9350"/>
+            </w:tabs>
+            <w:rPr>
+              <w:rFonts w:asciiTheme="minorHAnsi" w:eastAsiaTheme="minorEastAsia" w:hAnsiTheme="minorHAnsi" w:cstheme="minorBidi"/>
+              <w:noProof/>
+              <w:lang w:val="en-IN" w:eastAsia="en-IN"/>
+            </w:rPr>
+          </w:pPr>
+          <w:hyperlink w:anchor="_Toc358972430" w:history="1">
+            <w:r>
+              <w:rPr>
+                <w:rStyle w:val="Hyperlink"/>
+                <w:noProof/>
+              </w:rPr>
+              <w:t>5</w:t>
+            </w:r>
+            <w:r>
+              <w:rPr>
+                <w:rFonts w:asciiTheme="minorHAnsi" w:eastAsiaTheme="minorEastAsia" w:hAnsiTheme="minorHAnsi" w:cstheme="minorBidi"/>
+                <w:noProof/>
+                <w:lang w:val="en-IN" w:eastAsia="en-IN"/>
+              </w:rPr>
+              <w:tab/>
+            </w:r>
+            <w:r>
+              <w:rPr>
+                <w:rStyle w:val="Hyperlink"/>
+                <w:noProof/>
+              </w:rPr>
               <w:t>Appendix</w:t>
             </w:r>
             <w:r>
@@ -1210,7 +1296,7 @@
                 <w:noProof/>
                 <w:webHidden/>
               </w:rPr>
-              <w:instrText xml:space="preserve"> PAGEREF _Toc348077304 \h </w:instrText>
+              <w:instrText xml:space="preserve"> PAGEREF _Toc358972430 \h </w:instrText>
             </w:r>
             <w:r>
               <w:rPr>
@@ -1230,7 +1316,7 @@
                 <w:noProof/>
                 <w:webHidden/>
               </w:rPr>
-              <w:t>5</w:t>
+              <w:t>6</w:t>
             </w:r>
             <w:r>
               <w:rPr>
@@ -1254,13 +1340,13 @@
               <w:lang w:val="en-IN" w:eastAsia="en-IN"/>
             </w:rPr>
           </w:pPr>
-          <w:hyperlink w:anchor="_Toc348077305" w:history="1">
+          <w:hyperlink w:anchor="_Toc358972431" w:history="1">
             <w:r>
               <w:rPr>
                 <w:rStyle w:val="Hyperlink"/>
                 <w:noProof/>
               </w:rPr>
-              <w:t>4.1</w:t>
+              <w:t>5.1</w:t>
             </w:r>
             <w:r>
               <w:rPr>
@@ -1296,7 +1382,7 @@
                 <w:noProof/>
                 <w:webHidden/>
               </w:rPr>
-              <w:instrText xml:space="preserve"> PAGEREF _Toc348077305 \h </w:instrText>
+              <w:instrText xml:space="preserve"> PAGEREF _Toc358972431 \h </w:instrText>
             </w:r>
             <w:r>
               <w:rPr>
@@ -1316,7 +1402,7 @@
                 <w:noProof/>
                 <w:webHidden/>
               </w:rPr>
-              <w:t>5</w:t>
+              <w:t>6</w:t>
             </w:r>
             <w:r>
               <w:rPr>
@@ -1340,13 +1426,13 @@
               <w:lang w:val="en-IN" w:eastAsia="en-IN"/>
             </w:rPr>
           </w:pPr>
-          <w:hyperlink w:anchor="_Toc348077306" w:history="1">
+          <w:hyperlink w:anchor="_Toc358972432" w:history="1">
             <w:r>
               <w:rPr>
                 <w:rStyle w:val="Hyperlink"/>
                 <w:noProof/>
               </w:rPr>
-              <w:t>4.2</w:t>
+              <w:t>5.2</w:t>
             </w:r>
             <w:r>
               <w:rPr>
@@ -1382,7 +1468,7 @@
                 <w:noProof/>
                 <w:webHidden/>
               </w:rPr>
-              <w:instrText xml:space="preserve"> PAGEREF _Toc348077306 \h </w:instrText>
+              <w:instrText xml:space="preserve"> PAGEREF _Toc358972432 \h </w:instrText>
             </w:r>
             <w:r>
               <w:rPr>
@@ -1402,7 +1488,7 @@
                 <w:noProof/>
                 <w:webHidden/>
               </w:rPr>
-              <w:t>7</w:t>
+              <w:t>6</w:t>
             </w:r>
             <w:r>
               <w:rPr>
@@ -1424,7 +1510,7 @@
       <w:pPr>
         <w:pStyle w:val="Heading1"/>
       </w:pPr>
-      <w:bookmarkStart w:id="1" w:name="_Toc348077294"/>
+      <w:bookmarkStart w:id="1" w:name="_Toc358972419"/>
       <w:r>
         <w:t>Introduction</w:t>
       </w:r>
@@ -1447,7 +1533,7 @@
       <w:r>
         <w:t xml:space="preserve"> Please see the MSR Technical Report </w:t>
       </w:r>
-      <w:hyperlink r:id="rId9" w:history="1">
+      <w:hyperlink r:id="rId8" w:history="1">
         <w:r>
           <w:rPr>
             <w:rStyle w:val="Hyperlink"/>
@@ -1498,7 +1584,7 @@
       <w:pPr>
         <w:pStyle w:val="Heading1"/>
       </w:pPr>
-      <w:bookmarkStart w:id="2" w:name="_Toc348077295"/>
+      <w:bookmarkStart w:id="2" w:name="_Toc358972420"/>
       <w:r>
         <w:t>Getting Started</w:t>
       </w:r>
@@ -1508,7 +1594,7 @@
       <w:pPr>
         <w:pStyle w:val="Heading2"/>
       </w:pPr>
-      <w:bookmarkStart w:id="3" w:name="_Toc348077296"/>
+      <w:bookmarkStart w:id="3" w:name="_Toc358972421"/>
       <w:r>
         <w:t xml:space="preserve">Downloading </w:t>
       </w:r>
@@ -1537,7 +1623,13 @@
         <w:t>,</w:t>
       </w:r>
       <w:r>
-        <w:t>, “rin-experiences-1.0.js” file containing all the experience streams</w:t>
+        <w:t xml:space="preserve">, “rin-experiences-1.0.js” file containing </w:t>
+      </w:r>
+      <w:r>
+        <w:t>many of the</w:t>
+      </w:r>
+      <w:r>
+        <w:t xml:space="preserve"> experience streams</w:t>
       </w:r>
       <w:r>
         <w:t xml:space="preserve"> and their supporting frameworks like jquery, knockout etc.</w:t>
@@ -1562,7 +1654,7 @@
       <w:pPr>
         <w:pStyle w:val="Heading2"/>
       </w:pPr>
-      <w:bookmarkStart w:id="4" w:name="_Toc348077297"/>
+      <w:bookmarkStart w:id="4" w:name="_Toc358972422"/>
       <w:r>
         <w:t>Using RIN Player</w:t>
       </w:r>
@@ -1634,14 +1726,20 @@
         </w:numPr>
       </w:pPr>
       <w:r>
-        <w:t>Open the site's root (default doc is index.html) in your browser</w:t>
+        <w:t>Open the site's root (default doc</w:t>
+      </w:r>
+      <w:r>
+        <w:t>ument</w:t>
+      </w:r>
+      <w:r>
+        <w:t xml:space="preserve"> is index.html) in your browser</w:t>
       </w:r>
     </w:p>
     <w:p>
       <w:pPr>
         <w:pStyle w:val="Heading2"/>
       </w:pPr>
-      <w:bookmarkStart w:id="5" w:name="_Toc348077298"/>
+      <w:bookmarkStart w:id="5" w:name="_Toc358972423"/>
       <w:r>
         <w:t>Incorporating the RIN Player</w:t>
       </w:r>
@@ -1865,7 +1963,7 @@
       <w:pPr>
         <w:pStyle w:val="Heading2"/>
       </w:pPr>
-      <w:bookmarkStart w:id="6" w:name="_Toc348077299"/>
+      <w:bookmarkStart w:id="6" w:name="_Toc358972424"/>
       <w:r>
         <w:t>Incorporating the Custom Experience Providers into your HTML page</w:t>
       </w:r>
@@ -2225,7 +2323,29 @@
           <w:highlight w:val="white"/>
           <w:lang w:val="en-IN"/>
         </w:rPr>
-        <w:t>="lib/ImageES.js"&gt;&lt;/</w:t>
+        <w:t>="lib/</w:t>
+      </w:r>
+      <w:r>
+        <w:rPr>
+          <w:rFonts w:ascii="Consolas" w:eastAsiaTheme="minorHAnsi" w:hAnsi="Consolas" w:cs="Consolas"/>
+          <w:color w:val="0000FF"/>
+          <w:sz w:val="19"/>
+          <w:szCs w:val="19"/>
+          <w:highlight w:val="white"/>
+          <w:lang w:val="en-IN"/>
+        </w:rPr>
+        <w:t>Sample</w:t>
+      </w:r>
+      <w:r>
+        <w:rPr>
+          <w:rFonts w:ascii="Consolas" w:eastAsiaTheme="minorHAnsi" w:hAnsi="Consolas" w:cs="Consolas"/>
+          <w:color w:val="0000FF"/>
+          <w:sz w:val="19"/>
+          <w:szCs w:val="19"/>
+          <w:highlight w:val="white"/>
+          <w:lang w:val="en-IN"/>
+        </w:rPr>
+        <w:t>ImageES.js"&gt;&lt;/</w:t>
       </w:r>
       <w:r>
         <w:rPr>
@@ -2285,7 +2405,7 @@
       <w:pPr>
         <w:pStyle w:val="Heading1"/>
       </w:pPr>
-      <w:bookmarkStart w:id="7" w:name="_Toc348077300"/>
+      <w:bookmarkStart w:id="7" w:name="_Toc358972425"/>
       <w:r>
         <w:t>Instantiating the RIN player control</w:t>
       </w:r>
@@ -2295,7 +2415,7 @@
       <w:pPr>
         <w:pStyle w:val="Heading2"/>
       </w:pPr>
-      <w:bookmarkStart w:id="8" w:name="_Toc348077301"/>
+      <w:bookmarkStart w:id="8" w:name="_Toc358972426"/>
       <w:r>
         <w:t xml:space="preserve">Adding </w:t>
       </w:r>
@@ -2916,8 +3036,6 @@
       <w:r>
         <w:t xml:space="preserve">run </w:t>
       </w:r>
-      <w:bookmarkStart w:id="9" w:name="_GoBack"/>
-      <w:bookmarkEnd w:id="9"/>
       <w:r>
         <w:t>sdk-test.html under web folder in RIN sdk.</w:t>
       </w:r>
@@ -2946,6 +3064,29 @@
       </w:r>
       <w:r>
         <w:t>For example:</w:t>
+      </w:r>
+    </w:p>
+    <w:p>
+      <w:pPr>
+        <w:rPr>
+          <w:rFonts w:ascii="Consolas" w:eastAsiaTheme="minorHAnsi" w:hAnsi="Consolas" w:cs="Consolas"/>
+          <w:color w:val="0000FF"/>
+          <w:sz w:val="19"/>
+          <w:szCs w:val="19"/>
+          <w:highlight w:val="white"/>
+          <w:lang w:val="en-IN"/>
+        </w:rPr>
+      </w:pPr>
+      <w:r>
+        <w:rPr>
+          <w:rFonts w:ascii="Consolas" w:eastAsiaTheme="minorHAnsi" w:hAnsi="Consolas" w:cs="Consolas"/>
+          <w:color w:val="0000FF"/>
+          <w:sz w:val="19"/>
+          <w:szCs w:val="19"/>
+          <w:highlight w:val="white"/>
+          <w:lang w:val="en-IN"/>
+        </w:rPr>
+        <w:br w:type="page"/>
       </w:r>
     </w:p>
     <w:p>
@@ -2956,8 +3097,11 @@
         <w:spacing w:after="0" w:line="240" w:lineRule="auto"/>
         <w:rPr>
           <w:rFonts w:ascii="Consolas" w:eastAsiaTheme="minorHAnsi" w:hAnsi="Consolas" w:cs="Consolas"/>
-          <w:sz w:val="19"/>
-          <w:szCs w:val="19"/>
+          <w:color w:val="000000"/>
+          <w:sz w:val="19"/>
+          <w:szCs w:val="19"/>
+          <w:highlight w:val="white"/>
+          <w:lang w:val="en-IN"/>
         </w:rPr>
       </w:pPr>
       <w:r>
@@ -2966,6 +3110,8 @@
           <w:color w:val="0000FF"/>
           <w:sz w:val="19"/>
           <w:szCs w:val="19"/>
+          <w:highlight w:val="white"/>
+          <w:lang w:val="en-IN"/>
         </w:rPr>
         <w:lastRenderedPageBreak/>
         <w:t>&lt;</w:t>
@@ -2976,14 +3122,19 @@
           <w:color w:val="800000"/>
           <w:sz w:val="19"/>
           <w:szCs w:val="19"/>
+          <w:highlight w:val="white"/>
+          <w:lang w:val="en-IN"/>
         </w:rPr>
         <w:t>div</w:t>
       </w:r>
       <w:r>
         <w:rPr>
           <w:rFonts w:ascii="Consolas" w:eastAsiaTheme="minorHAnsi" w:hAnsi="Consolas" w:cs="Consolas"/>
-          <w:sz w:val="19"/>
-          <w:szCs w:val="19"/>
+          <w:color w:val="000000"/>
+          <w:sz w:val="19"/>
+          <w:szCs w:val="19"/>
+          <w:highlight w:val="white"/>
+          <w:lang w:val="en-IN"/>
         </w:rPr>
         <w:t xml:space="preserve"> </w:t>
       </w:r>
@@ -2993,8 +3144,10 @@
           <w:color w:val="FF0000"/>
           <w:sz w:val="19"/>
           <w:szCs w:val="19"/>
-        </w:rPr>
-        <w:t>class</w:t>
+          <w:highlight w:val="white"/>
+          <w:lang w:val="en-IN"/>
+        </w:rPr>
+        <w:t>id</w:t>
       </w:r>
       <w:r>
         <w:rPr>
@@ -3002,313 +3155,19 @@
           <w:color w:val="0000FF"/>
           <w:sz w:val="19"/>
           <w:szCs w:val="19"/>
+          <w:highlight w:val="white"/>
+          <w:lang w:val="en-IN"/>
         </w:rPr>
         <w:t>="rinPlayer"</w:t>
       </w:r>
       <w:r>
         <w:rPr>
           <w:rFonts w:ascii="Consolas" w:eastAsiaTheme="minorHAnsi" w:hAnsi="Consolas" w:cs="Consolas"/>
-          <w:color w:val="0000FF"/>
-          <w:sz w:val="19"/>
-          <w:szCs w:val="19"/>
-        </w:rPr>
-        <w:t xml:space="preserve"> </w:t>
-      </w:r>
-      <w:r>
-        <w:rPr>
-          <w:rFonts w:ascii="Consolas" w:eastAsiaTheme="minorHAnsi" w:hAnsi="Consolas" w:cs="Consolas"/>
-          <w:color w:val="FF0000"/>
-          <w:sz w:val="19"/>
-          <w:szCs w:val="19"/>
-          <w:highlight w:val="white"/>
-          <w:lang w:val="en-IN"/>
-        </w:rPr>
-        <w:t xml:space="preserve">     </w:t>
-      </w:r>
-      <w:r>
-        <w:rPr>
-          <w:rFonts w:ascii="Consolas" w:eastAsiaTheme="minorHAnsi" w:hAnsi="Consolas" w:cs="Consolas"/>
-          <w:color w:val="FF0000"/>
-          <w:sz w:val="19"/>
-          <w:szCs w:val="19"/>
-          <w:highlight w:val="white"/>
-          <w:lang w:val="en-IN"/>
-        </w:rPr>
-        <w:t>style</w:t>
-      </w:r>
-      <w:r>
-        <w:rPr>
-          <w:rFonts w:ascii="Consolas" w:eastAsiaTheme="minorHAnsi" w:hAnsi="Consolas" w:cs="Consolas"/>
-          <w:color w:val="0000FF"/>
-          <w:sz w:val="19"/>
-          <w:szCs w:val="19"/>
-          <w:highlight w:val="white"/>
-          <w:lang w:val="en-IN"/>
-        </w:rPr>
-        <w:t>="</w:t>
-      </w:r>
-      <w:r>
-        <w:rPr>
-          <w:rFonts w:ascii="Consolas" w:eastAsiaTheme="minorHAnsi" w:hAnsi="Consolas" w:cs="Consolas"/>
-          <w:color w:val="FF0000"/>
-          <w:sz w:val="19"/>
-          <w:szCs w:val="19"/>
-          <w:highlight w:val="white"/>
-          <w:lang w:val="en-IN"/>
-        </w:rPr>
-        <w:t>width</w:t>
-      </w:r>
-      <w:r>
-        <w:rPr>
-          <w:rFonts w:ascii="Consolas" w:eastAsiaTheme="minorHAnsi" w:hAnsi="Consolas" w:cs="Consolas"/>
           <w:color w:val="000000"/>
           <w:sz w:val="19"/>
           <w:szCs w:val="19"/>
           <w:highlight w:val="white"/>
           <w:lang w:val="en-IN"/>
-        </w:rPr>
-        <w:t>:</w:t>
-      </w:r>
-      <w:r>
-        <w:rPr>
-          <w:rFonts w:ascii="Consolas" w:eastAsiaTheme="minorHAnsi" w:hAnsi="Consolas" w:cs="Consolas"/>
-          <w:color w:val="0000FF"/>
-          <w:sz w:val="19"/>
-          <w:szCs w:val="19"/>
-          <w:highlight w:val="white"/>
-          <w:lang w:val="en-IN"/>
-        </w:rPr>
-        <w:t>100%</w:t>
-      </w:r>
-      <w:r>
-        <w:rPr>
-          <w:rFonts w:ascii="Consolas" w:eastAsiaTheme="minorHAnsi" w:hAnsi="Consolas" w:cs="Consolas"/>
-          <w:color w:val="000000"/>
-          <w:sz w:val="19"/>
-          <w:szCs w:val="19"/>
-          <w:highlight w:val="white"/>
-          <w:lang w:val="en-IN"/>
-        </w:rPr>
-        <w:t>;</w:t>
-      </w:r>
-      <w:r>
-        <w:rPr>
-          <w:rFonts w:ascii="Consolas" w:eastAsiaTheme="minorHAnsi" w:hAnsi="Consolas" w:cs="Consolas"/>
-          <w:color w:val="FF0000"/>
-          <w:sz w:val="19"/>
-          <w:szCs w:val="19"/>
-          <w:highlight w:val="white"/>
-          <w:lang w:val="en-IN"/>
-        </w:rPr>
-        <w:t>height</w:t>
-      </w:r>
-      <w:r>
-        <w:rPr>
-          <w:rFonts w:ascii="Consolas" w:eastAsiaTheme="minorHAnsi" w:hAnsi="Consolas" w:cs="Consolas"/>
-          <w:color w:val="000000"/>
-          <w:sz w:val="19"/>
-          <w:szCs w:val="19"/>
-          <w:highlight w:val="white"/>
-          <w:lang w:val="en-IN"/>
-        </w:rPr>
-        <w:t>:</w:t>
-      </w:r>
-      <w:r>
-        <w:rPr>
-          <w:rFonts w:ascii="Consolas" w:eastAsiaTheme="minorHAnsi" w:hAnsi="Consolas" w:cs="Consolas"/>
-          <w:color w:val="0000FF"/>
-          <w:sz w:val="19"/>
-          <w:szCs w:val="19"/>
-          <w:highlight w:val="white"/>
-          <w:lang w:val="en-IN"/>
-        </w:rPr>
-        <w:t>100%</w:t>
-      </w:r>
-      <w:r>
-        <w:rPr>
-          <w:rFonts w:ascii="Consolas" w:eastAsiaTheme="minorHAnsi" w:hAnsi="Consolas" w:cs="Consolas"/>
-          <w:color w:val="000000"/>
-          <w:sz w:val="19"/>
-          <w:szCs w:val="19"/>
-          <w:highlight w:val="white"/>
-          <w:lang w:val="en-IN"/>
-        </w:rPr>
-        <w:t>;</w:t>
-      </w:r>
-      <w:r>
-        <w:rPr>
-          <w:rFonts w:ascii="Consolas" w:eastAsiaTheme="minorHAnsi" w:hAnsi="Consolas" w:cs="Consolas"/>
-          <w:color w:val="FF0000"/>
-          <w:sz w:val="19"/>
-          <w:szCs w:val="19"/>
-          <w:highlight w:val="white"/>
-          <w:lang w:val="en-IN"/>
-        </w:rPr>
-        <w:t>margin</w:t>
-      </w:r>
-      <w:r>
-        <w:rPr>
-          <w:rFonts w:ascii="Consolas" w:eastAsiaTheme="minorHAnsi" w:hAnsi="Consolas" w:cs="Consolas"/>
-          <w:color w:val="000000"/>
-          <w:sz w:val="19"/>
-          <w:szCs w:val="19"/>
-          <w:highlight w:val="white"/>
-          <w:lang w:val="en-IN"/>
-        </w:rPr>
-        <w:t>:</w:t>
-      </w:r>
-      <w:r>
-        <w:rPr>
-          <w:rFonts w:ascii="Consolas" w:eastAsiaTheme="minorHAnsi" w:hAnsi="Consolas" w:cs="Consolas"/>
-          <w:color w:val="0000FF"/>
-          <w:sz w:val="19"/>
-          <w:szCs w:val="19"/>
-          <w:highlight w:val="white"/>
-          <w:lang w:val="en-IN"/>
-        </w:rPr>
-        <w:t>0</w:t>
-      </w:r>
-      <w:r>
-        <w:rPr>
-          <w:rFonts w:ascii="Consolas" w:eastAsiaTheme="minorHAnsi" w:hAnsi="Consolas" w:cs="Consolas"/>
-          <w:color w:val="000000"/>
-          <w:sz w:val="19"/>
-          <w:szCs w:val="19"/>
-          <w:highlight w:val="white"/>
-          <w:lang w:val="en-IN"/>
-        </w:rPr>
-        <w:t>;</w:t>
-      </w:r>
-      <w:r>
-        <w:rPr>
-          <w:rFonts w:ascii="Consolas" w:eastAsiaTheme="minorHAnsi" w:hAnsi="Consolas" w:cs="Consolas"/>
-          <w:color w:val="FF0000"/>
-          <w:sz w:val="19"/>
-          <w:szCs w:val="19"/>
-          <w:highlight w:val="white"/>
-          <w:lang w:val="en-IN"/>
-        </w:rPr>
-        <w:t>padding</w:t>
-      </w:r>
-      <w:r>
-        <w:rPr>
-          <w:rFonts w:ascii="Consolas" w:eastAsiaTheme="minorHAnsi" w:hAnsi="Consolas" w:cs="Consolas"/>
-          <w:color w:val="000000"/>
-          <w:sz w:val="19"/>
-          <w:szCs w:val="19"/>
-          <w:highlight w:val="white"/>
-          <w:lang w:val="en-IN"/>
-        </w:rPr>
-        <w:t>:</w:t>
-      </w:r>
-      <w:r>
-        <w:rPr>
-          <w:rFonts w:ascii="Consolas" w:eastAsiaTheme="minorHAnsi" w:hAnsi="Consolas" w:cs="Consolas"/>
-          <w:color w:val="0000FF"/>
-          <w:sz w:val="19"/>
-          <w:szCs w:val="19"/>
-          <w:highlight w:val="white"/>
-          <w:lang w:val="en-IN"/>
-        </w:rPr>
-        <w:t>0</w:t>
-      </w:r>
-      <w:r>
-        <w:rPr>
-          <w:rFonts w:ascii="Consolas" w:eastAsiaTheme="minorHAnsi" w:hAnsi="Consolas" w:cs="Consolas"/>
-          <w:color w:val="000000"/>
-          <w:sz w:val="19"/>
-          <w:szCs w:val="19"/>
-          <w:highlight w:val="white"/>
-          <w:lang w:val="en-IN"/>
-        </w:rPr>
-        <w:t>;</w:t>
-      </w:r>
-      <w:r>
-        <w:rPr>
-          <w:rFonts w:ascii="Consolas" w:eastAsiaTheme="minorHAnsi" w:hAnsi="Consolas" w:cs="Consolas"/>
-          <w:color w:val="FF0000"/>
-          <w:sz w:val="19"/>
-          <w:szCs w:val="19"/>
-          <w:highlight w:val="white"/>
-          <w:lang w:val="en-IN"/>
-        </w:rPr>
-        <w:t>overflow</w:t>
-      </w:r>
-      <w:r>
-        <w:rPr>
-          <w:rFonts w:ascii="Consolas" w:eastAsiaTheme="minorHAnsi" w:hAnsi="Consolas" w:cs="Consolas"/>
-          <w:color w:val="000000"/>
-          <w:sz w:val="19"/>
-          <w:szCs w:val="19"/>
-          <w:highlight w:val="white"/>
-          <w:lang w:val="en-IN"/>
-        </w:rPr>
-        <w:t xml:space="preserve">: </w:t>
-      </w:r>
-      <w:r>
-        <w:rPr>
-          <w:rFonts w:ascii="Consolas" w:eastAsiaTheme="minorHAnsi" w:hAnsi="Consolas" w:cs="Consolas"/>
-          <w:color w:val="0000FF"/>
-          <w:sz w:val="19"/>
-          <w:szCs w:val="19"/>
-          <w:highlight w:val="white"/>
-          <w:lang w:val="en-IN"/>
-        </w:rPr>
-        <w:t>hidden</w:t>
-      </w:r>
-      <w:r>
-        <w:rPr>
-          <w:rFonts w:ascii="Consolas" w:eastAsiaTheme="minorHAnsi" w:hAnsi="Consolas" w:cs="Consolas"/>
-          <w:color w:val="000000"/>
-          <w:sz w:val="19"/>
-          <w:szCs w:val="19"/>
-          <w:highlight w:val="white"/>
-          <w:lang w:val="en-IN"/>
-        </w:rPr>
-        <w:t>;</w:t>
-      </w:r>
-      <w:r>
-        <w:rPr>
-          <w:rFonts w:ascii="Consolas" w:eastAsiaTheme="minorHAnsi" w:hAnsi="Consolas" w:cs="Consolas"/>
-          <w:color w:val="0000FF"/>
-          <w:sz w:val="19"/>
-          <w:szCs w:val="19"/>
-          <w:highlight w:val="white"/>
-          <w:lang w:val="en-IN"/>
-        </w:rPr>
-        <w:t>"</w:t>
-      </w:r>
-      <w:r>
-        <w:rPr>
-          <w:rFonts w:ascii="Consolas" w:eastAsiaTheme="minorHAnsi" w:hAnsi="Consolas" w:cs="Consolas"/>
-          <w:sz w:val="19"/>
-          <w:szCs w:val="19"/>
-        </w:rPr>
-        <w:t xml:space="preserve">  </w:t>
-      </w:r>
-      <w:r>
-        <w:rPr>
-          <w:rFonts w:ascii="Consolas" w:eastAsiaTheme="minorHAnsi" w:hAnsi="Consolas" w:cs="Consolas"/>
-          <w:color w:val="FF0000"/>
-          <w:sz w:val="19"/>
-          <w:szCs w:val="19"/>
-        </w:rPr>
-        <w:t>data-src</w:t>
-      </w:r>
-      <w:r>
-        <w:rPr>
-          <w:rFonts w:ascii="Consolas" w:eastAsiaTheme="minorHAnsi" w:hAnsi="Consolas" w:cs="Consolas"/>
-          <w:color w:val="0000FF"/>
-          <w:sz w:val="19"/>
-          <w:szCs w:val="19"/>
-        </w:rPr>
-        <w:t>="narratives/sample/narrative.js"</w:t>
-      </w:r>
-      <w:r>
-        <w:rPr>
-          <w:rFonts w:ascii="Consolas" w:eastAsiaTheme="minorHAnsi" w:hAnsi="Consolas" w:cs="Consolas"/>
-          <w:sz w:val="19"/>
-          <w:szCs w:val="19"/>
         </w:rPr>
         <w:t xml:space="preserve"> </w:t>
       </w:r>
@@ -3321,85 +3180,56 @@
         <w:spacing w:after="0" w:line="240" w:lineRule="auto"/>
         <w:rPr>
           <w:rFonts w:ascii="Consolas" w:eastAsiaTheme="minorHAnsi" w:hAnsi="Consolas" w:cs="Consolas"/>
+          <w:color w:val="000000"/>
+          <w:sz w:val="19"/>
+          <w:szCs w:val="19"/>
+          <w:highlight w:val="white"/>
+          <w:lang w:val="en-IN"/>
+        </w:rPr>
+      </w:pPr>
+      <w:r>
+        <w:rPr>
+          <w:rFonts w:ascii="Consolas" w:eastAsiaTheme="minorHAnsi" w:hAnsi="Consolas" w:cs="Consolas"/>
+          <w:color w:val="000000"/>
+          <w:sz w:val="19"/>
+          <w:szCs w:val="19"/>
+          <w:highlight w:val="white"/>
+          <w:lang w:val="en-IN"/>
+        </w:rPr>
+        <w:t xml:space="preserve">        </w:t>
+      </w:r>
+      <w:r>
+        <w:rPr>
+          <w:rFonts w:ascii="Consolas" w:eastAsiaTheme="minorHAnsi" w:hAnsi="Consolas" w:cs="Consolas"/>
+          <w:color w:val="FF0000"/>
+          <w:sz w:val="19"/>
+          <w:szCs w:val="19"/>
+          <w:highlight w:val="white"/>
+          <w:lang w:val="en-IN"/>
+        </w:rPr>
+        <w:t>class</w:t>
+      </w:r>
+      <w:r>
+        <w:rPr>
+          <w:rFonts w:ascii="Consolas" w:eastAsiaTheme="minorHAnsi" w:hAnsi="Consolas" w:cs="Consolas"/>
           <w:color w:val="0000FF"/>
           <w:sz w:val="19"/>
           <w:szCs w:val="19"/>
-        </w:rPr>
-      </w:pPr>
-      <w:r>
-        <w:rPr>
-          <w:rFonts w:ascii="Consolas" w:eastAsiaTheme="minorHAnsi" w:hAnsi="Consolas" w:cs="Consolas"/>
-          <w:sz w:val="19"/>
-          <w:szCs w:val="19"/>
-        </w:rPr>
-        <w:t xml:space="preserve">     </w:t>
-      </w:r>
-      <w:r>
-        <w:rPr>
-          <w:rFonts w:ascii="Consolas" w:eastAsiaTheme="minorHAnsi" w:hAnsi="Consolas" w:cs="Consolas"/>
-          <w:b/>
-          <w:color w:val="FF0000"/>
-          <w:sz w:val="19"/>
-          <w:szCs w:val="19"/>
-        </w:rPr>
-        <w:t>data-options</w:t>
-      </w:r>
-      <w:r>
-        <w:rPr>
-          <w:rFonts w:ascii="Consolas" w:eastAsiaTheme="minorHAnsi" w:hAnsi="Consolas" w:cs="Consolas"/>
-          <w:b/>
-          <w:color w:val="0000FF"/>
-          <w:sz w:val="19"/>
-          <w:szCs w:val="19"/>
-        </w:rPr>
-        <w:t>="autoplay=</w:t>
-      </w:r>
-      <w:r>
-        <w:rPr>
-          <w:rFonts w:ascii="Consolas" w:eastAsiaTheme="minorHAnsi" w:hAnsi="Consolas" w:cs="Consolas"/>
-          <w:b/>
-          <w:color w:val="0000FF"/>
-          <w:sz w:val="19"/>
-          <w:szCs w:val="19"/>
-        </w:rPr>
-        <w:t>false</w:t>
-      </w:r>
-      <w:r>
-        <w:rPr>
-          <w:rFonts w:ascii="Consolas" w:eastAsiaTheme="minorHAnsi" w:hAnsi="Consolas" w:cs="Consolas"/>
-          <w:b/>
-          <w:color w:val="0000FF"/>
-          <w:sz w:val="19"/>
-          <w:szCs w:val="19"/>
-        </w:rPr>
-        <w:t>&amp;loop=true"</w:t>
-      </w:r>
-      <w:r>
-        <w:rPr>
-          <w:rFonts w:ascii="Consolas" w:eastAsiaTheme="minorHAnsi" w:hAnsi="Consolas" w:cs="Consolas"/>
-          <w:color w:val="0000FF"/>
-          <w:sz w:val="19"/>
-          <w:szCs w:val="19"/>
-        </w:rPr>
-        <w:t>&gt;&lt;/</w:t>
-      </w:r>
-      <w:r>
-        <w:rPr>
-          <w:rFonts w:ascii="Consolas" w:eastAsiaTheme="minorHAnsi" w:hAnsi="Consolas" w:cs="Consolas"/>
-          <w:color w:val="800000"/>
-          <w:sz w:val="19"/>
-          <w:szCs w:val="19"/>
-        </w:rPr>
-        <w:t>div</w:t>
-      </w:r>
-      <w:r>
-        <w:rPr>
-          <w:rFonts w:ascii="Consolas" w:eastAsiaTheme="minorHAnsi" w:hAnsi="Consolas" w:cs="Consolas"/>
-          <w:color w:val="0000FF"/>
-          <w:sz w:val="19"/>
-          <w:szCs w:val="19"/>
-        </w:rPr>
-        <w:t>&gt;</w:t>
+          <w:highlight w:val="white"/>
+          <w:lang w:val="en-IN"/>
+        </w:rPr>
+        <w:t>="rinPlayer"</w:t>
+      </w:r>
+      <w:r>
+        <w:rPr>
+          <w:rFonts w:ascii="Consolas" w:eastAsiaTheme="minorHAnsi" w:hAnsi="Consolas" w:cs="Consolas"/>
+          <w:color w:val="000000"/>
+          <w:sz w:val="19"/>
+          <w:szCs w:val="19"/>
+          <w:highlight w:val="white"/>
+          <w:lang w:val="en-IN"/>
+        </w:rPr>
+        <w:t xml:space="preserve"> </w:t>
       </w:r>
     </w:p>
     <w:p>
@@ -3408,7 +3238,391 @@
         <w:autoSpaceDN w:val="0"/>
         <w:adjustRightInd w:val="0"/>
         <w:spacing w:after="0" w:line="240" w:lineRule="auto"/>
-      </w:pPr>
+        <w:rPr>
+          <w:rFonts w:ascii="Consolas" w:eastAsiaTheme="minorHAnsi" w:hAnsi="Consolas" w:cs="Consolas"/>
+          <w:color w:val="000000"/>
+          <w:sz w:val="19"/>
+          <w:szCs w:val="19"/>
+          <w:highlight w:val="white"/>
+          <w:lang w:val="en-IN"/>
+        </w:rPr>
+      </w:pPr>
+      <w:r>
+        <w:rPr>
+          <w:rFonts w:ascii="Consolas" w:eastAsiaTheme="minorHAnsi" w:hAnsi="Consolas" w:cs="Consolas"/>
+          <w:color w:val="000000"/>
+          <w:sz w:val="19"/>
+          <w:szCs w:val="19"/>
+          <w:highlight w:val="white"/>
+          <w:lang w:val="en-IN"/>
+        </w:rPr>
+        <w:t xml:space="preserve">        </w:t>
+      </w:r>
+      <w:r>
+        <w:rPr>
+          <w:rFonts w:ascii="Consolas" w:eastAsiaTheme="minorHAnsi" w:hAnsi="Consolas" w:cs="Consolas"/>
+          <w:color w:val="FF0000"/>
+          <w:sz w:val="19"/>
+          <w:szCs w:val="19"/>
+          <w:highlight w:val="white"/>
+          <w:lang w:val="en-IN"/>
+        </w:rPr>
+        <w:t>style</w:t>
+      </w:r>
+      <w:r>
+        <w:rPr>
+          <w:rFonts w:ascii="Consolas" w:eastAsiaTheme="minorHAnsi" w:hAnsi="Consolas" w:cs="Consolas"/>
+          <w:color w:val="0000FF"/>
+          <w:sz w:val="19"/>
+          <w:szCs w:val="19"/>
+          <w:highlight w:val="white"/>
+          <w:lang w:val="en-IN"/>
+        </w:rPr>
+        <w:t>="</w:t>
+      </w:r>
+      <w:r>
+        <w:rPr>
+          <w:rFonts w:ascii="Consolas" w:eastAsiaTheme="minorHAnsi" w:hAnsi="Consolas" w:cs="Consolas"/>
+          <w:color w:val="FF0000"/>
+          <w:sz w:val="19"/>
+          <w:szCs w:val="19"/>
+          <w:highlight w:val="white"/>
+          <w:lang w:val="en-IN"/>
+        </w:rPr>
+        <w:t>width</w:t>
+      </w:r>
+      <w:r>
+        <w:rPr>
+          <w:rFonts w:ascii="Consolas" w:eastAsiaTheme="minorHAnsi" w:hAnsi="Consolas" w:cs="Consolas"/>
+          <w:color w:val="000000"/>
+          <w:sz w:val="19"/>
+          <w:szCs w:val="19"/>
+          <w:highlight w:val="white"/>
+          <w:lang w:val="en-IN"/>
+        </w:rPr>
+        <w:t xml:space="preserve">: </w:t>
+      </w:r>
+      <w:r>
+        <w:rPr>
+          <w:rFonts w:ascii="Consolas" w:eastAsiaTheme="minorHAnsi" w:hAnsi="Consolas" w:cs="Consolas"/>
+          <w:color w:val="0000FF"/>
+          <w:sz w:val="19"/>
+          <w:szCs w:val="19"/>
+          <w:highlight w:val="white"/>
+          <w:lang w:val="en-IN"/>
+        </w:rPr>
+        <w:t>100%</w:t>
+      </w:r>
+      <w:r>
+        <w:rPr>
+          <w:rFonts w:ascii="Consolas" w:eastAsiaTheme="minorHAnsi" w:hAnsi="Consolas" w:cs="Consolas"/>
+          <w:color w:val="000000"/>
+          <w:sz w:val="19"/>
+          <w:szCs w:val="19"/>
+          <w:highlight w:val="white"/>
+          <w:lang w:val="en-IN"/>
+        </w:rPr>
+        <w:t>;</w:t>
+      </w:r>
+      <w:r>
+        <w:rPr>
+          <w:rFonts w:ascii="Consolas" w:eastAsiaTheme="minorHAnsi" w:hAnsi="Consolas" w:cs="Consolas"/>
+          <w:color w:val="FF0000"/>
+          <w:sz w:val="19"/>
+          <w:szCs w:val="19"/>
+          <w:highlight w:val="white"/>
+          <w:lang w:val="en-IN"/>
+        </w:rPr>
+        <w:t>height</w:t>
+      </w:r>
+      <w:r>
+        <w:rPr>
+          <w:rFonts w:ascii="Consolas" w:eastAsiaTheme="minorHAnsi" w:hAnsi="Consolas" w:cs="Consolas"/>
+          <w:color w:val="000000"/>
+          <w:sz w:val="19"/>
+          <w:szCs w:val="19"/>
+          <w:highlight w:val="white"/>
+          <w:lang w:val="en-IN"/>
+        </w:rPr>
+        <w:t xml:space="preserve">: </w:t>
+      </w:r>
+      <w:r>
+        <w:rPr>
+          <w:rFonts w:ascii="Consolas" w:eastAsiaTheme="minorHAnsi" w:hAnsi="Consolas" w:cs="Consolas"/>
+          <w:color w:val="0000FF"/>
+          <w:sz w:val="19"/>
+          <w:szCs w:val="19"/>
+          <w:highlight w:val="white"/>
+          <w:lang w:val="en-IN"/>
+        </w:rPr>
+        <w:t>100%</w:t>
+      </w:r>
+      <w:r>
+        <w:rPr>
+          <w:rFonts w:ascii="Consolas" w:eastAsiaTheme="minorHAnsi" w:hAnsi="Consolas" w:cs="Consolas"/>
+          <w:color w:val="000000"/>
+          <w:sz w:val="19"/>
+          <w:szCs w:val="19"/>
+          <w:highlight w:val="white"/>
+          <w:lang w:val="en-IN"/>
+        </w:rPr>
+        <w:t>;</w:t>
+      </w:r>
+      <w:r>
+        <w:rPr>
+          <w:rFonts w:ascii="Consolas" w:eastAsiaTheme="minorHAnsi" w:hAnsi="Consolas" w:cs="Consolas"/>
+          <w:color w:val="FF0000"/>
+          <w:sz w:val="19"/>
+          <w:szCs w:val="19"/>
+          <w:highlight w:val="white"/>
+          <w:lang w:val="en-IN"/>
+        </w:rPr>
+        <w:t>margin</w:t>
+      </w:r>
+      <w:r>
+        <w:rPr>
+          <w:rFonts w:ascii="Consolas" w:eastAsiaTheme="minorHAnsi" w:hAnsi="Consolas" w:cs="Consolas"/>
+          <w:color w:val="000000"/>
+          <w:sz w:val="19"/>
+          <w:szCs w:val="19"/>
+          <w:highlight w:val="white"/>
+          <w:lang w:val="en-IN"/>
+        </w:rPr>
+        <w:t xml:space="preserve">: </w:t>
+      </w:r>
+      <w:r>
+        <w:rPr>
+          <w:rFonts w:ascii="Consolas" w:eastAsiaTheme="minorHAnsi" w:hAnsi="Consolas" w:cs="Consolas"/>
+          <w:color w:val="0000FF"/>
+          <w:sz w:val="19"/>
+          <w:szCs w:val="19"/>
+          <w:highlight w:val="white"/>
+          <w:lang w:val="en-IN"/>
+        </w:rPr>
+        <w:t>0</w:t>
+      </w:r>
+      <w:r>
+        <w:rPr>
+          <w:rFonts w:ascii="Consolas" w:eastAsiaTheme="minorHAnsi" w:hAnsi="Consolas" w:cs="Consolas"/>
+          <w:color w:val="000000"/>
+          <w:sz w:val="19"/>
+          <w:szCs w:val="19"/>
+          <w:highlight w:val="white"/>
+          <w:lang w:val="en-IN"/>
+        </w:rPr>
+        <w:t>;</w:t>
+      </w:r>
+      <w:r>
+        <w:rPr>
+          <w:rFonts w:ascii="Consolas" w:eastAsiaTheme="minorHAnsi" w:hAnsi="Consolas" w:cs="Consolas"/>
+          <w:color w:val="FF0000"/>
+          <w:sz w:val="19"/>
+          <w:szCs w:val="19"/>
+          <w:highlight w:val="white"/>
+          <w:lang w:val="en-IN"/>
+        </w:rPr>
+        <w:t>padding</w:t>
+      </w:r>
+      <w:r>
+        <w:rPr>
+          <w:rFonts w:ascii="Consolas" w:eastAsiaTheme="minorHAnsi" w:hAnsi="Consolas" w:cs="Consolas"/>
+          <w:color w:val="000000"/>
+          <w:sz w:val="19"/>
+          <w:szCs w:val="19"/>
+          <w:highlight w:val="white"/>
+          <w:lang w:val="en-IN"/>
+        </w:rPr>
+        <w:t xml:space="preserve">: </w:t>
+      </w:r>
+      <w:r>
+        <w:rPr>
+          <w:rFonts w:ascii="Consolas" w:eastAsiaTheme="minorHAnsi" w:hAnsi="Consolas" w:cs="Consolas"/>
+          <w:color w:val="0000FF"/>
+          <w:sz w:val="19"/>
+          <w:szCs w:val="19"/>
+          <w:highlight w:val="white"/>
+          <w:lang w:val="en-IN"/>
+        </w:rPr>
+        <w:t>0</w:t>
+      </w:r>
+      <w:r>
+        <w:rPr>
+          <w:rFonts w:ascii="Consolas" w:eastAsiaTheme="minorHAnsi" w:hAnsi="Consolas" w:cs="Consolas"/>
+          <w:color w:val="000000"/>
+          <w:sz w:val="19"/>
+          <w:szCs w:val="19"/>
+          <w:highlight w:val="white"/>
+          <w:lang w:val="en-IN"/>
+        </w:rPr>
+        <w:t>;</w:t>
+      </w:r>
+      <w:r>
+        <w:rPr>
+          <w:rFonts w:ascii="Consolas" w:eastAsiaTheme="minorHAnsi" w:hAnsi="Consolas" w:cs="Consolas"/>
+          <w:color w:val="FF0000"/>
+          <w:sz w:val="19"/>
+          <w:szCs w:val="19"/>
+          <w:highlight w:val="white"/>
+          <w:lang w:val="en-IN"/>
+        </w:rPr>
+        <w:t>overflow</w:t>
+      </w:r>
+      <w:r>
+        <w:rPr>
+          <w:rFonts w:ascii="Consolas" w:eastAsiaTheme="minorHAnsi" w:hAnsi="Consolas" w:cs="Consolas"/>
+          <w:color w:val="000000"/>
+          <w:sz w:val="19"/>
+          <w:szCs w:val="19"/>
+          <w:highlight w:val="white"/>
+          <w:lang w:val="en-IN"/>
+        </w:rPr>
+        <w:t xml:space="preserve">: </w:t>
+      </w:r>
+      <w:r>
+        <w:rPr>
+          <w:rFonts w:ascii="Consolas" w:eastAsiaTheme="minorHAnsi" w:hAnsi="Consolas" w:cs="Consolas"/>
+          <w:color w:val="0000FF"/>
+          <w:sz w:val="19"/>
+          <w:szCs w:val="19"/>
+          <w:highlight w:val="white"/>
+          <w:lang w:val="en-IN"/>
+        </w:rPr>
+        <w:t>hidden</w:t>
+      </w:r>
+      <w:r>
+        <w:rPr>
+          <w:rFonts w:ascii="Consolas" w:eastAsiaTheme="minorHAnsi" w:hAnsi="Consolas" w:cs="Consolas"/>
+          <w:color w:val="000000"/>
+          <w:sz w:val="19"/>
+          <w:szCs w:val="19"/>
+          <w:highlight w:val="white"/>
+          <w:lang w:val="en-IN"/>
+        </w:rPr>
+        <w:t>;</w:t>
+      </w:r>
+      <w:r>
+        <w:rPr>
+          <w:rFonts w:ascii="Consolas" w:eastAsiaTheme="minorHAnsi" w:hAnsi="Consolas" w:cs="Consolas"/>
+          <w:color w:val="0000FF"/>
+          <w:sz w:val="19"/>
+          <w:szCs w:val="19"/>
+          <w:highlight w:val="white"/>
+          <w:lang w:val="en-IN"/>
+        </w:rPr>
+        <w:t>"</w:t>
+      </w:r>
+    </w:p>
+    <w:p>
+      <w:pPr>
+        <w:autoSpaceDE w:val="0"/>
+        <w:autoSpaceDN w:val="0"/>
+        <w:adjustRightInd w:val="0"/>
+        <w:spacing w:after="0" w:line="240" w:lineRule="auto"/>
+        <w:rPr>
+          <w:rFonts w:ascii="Consolas" w:eastAsiaTheme="minorHAnsi" w:hAnsi="Consolas" w:cs="Consolas"/>
+          <w:color w:val="000000"/>
+          <w:sz w:val="19"/>
+          <w:szCs w:val="19"/>
+          <w:highlight w:val="white"/>
+          <w:lang w:val="en-IN"/>
+        </w:rPr>
+      </w:pPr>
+      <w:r>
+        <w:rPr>
+          <w:rFonts w:ascii="Consolas" w:eastAsiaTheme="minorHAnsi" w:hAnsi="Consolas" w:cs="Consolas"/>
+          <w:color w:val="000000"/>
+          <w:sz w:val="19"/>
+          <w:szCs w:val="19"/>
+          <w:highlight w:val="white"/>
+          <w:lang w:val="en-IN"/>
+        </w:rPr>
+        <w:t xml:space="preserve">        </w:t>
+      </w:r>
+      <w:r>
+        <w:rPr>
+          <w:rFonts w:ascii="Consolas" w:eastAsiaTheme="minorHAnsi" w:hAnsi="Consolas" w:cs="Consolas"/>
+          <w:color w:val="FF0000"/>
+          <w:sz w:val="19"/>
+          <w:szCs w:val="19"/>
+          <w:highlight w:val="white"/>
+          <w:lang w:val="en-IN"/>
+        </w:rPr>
+        <w:t>data-src</w:t>
+      </w:r>
+      <w:r>
+        <w:rPr>
+          <w:rFonts w:ascii="Consolas" w:eastAsiaTheme="minorHAnsi" w:hAnsi="Consolas" w:cs="Consolas"/>
+          <w:color w:val="0000FF"/>
+          <w:sz w:val="19"/>
+          <w:szCs w:val="19"/>
+          <w:highlight w:val="white"/>
+          <w:lang w:val="en-IN"/>
+        </w:rPr>
+        <w:t>="narratives/sample/narrative.js"</w:t>
+      </w:r>
+    </w:p>
+    <w:p>
+      <w:pPr>
+        <w:autoSpaceDE w:val="0"/>
+        <w:autoSpaceDN w:val="0"/>
+        <w:adjustRightInd w:val="0"/>
+        <w:spacing w:after="0" w:line="240" w:lineRule="auto"/>
+      </w:pPr>
+      <w:r>
+        <w:rPr>
+          <w:rFonts w:ascii="Consolas" w:eastAsiaTheme="minorHAnsi" w:hAnsi="Consolas" w:cs="Consolas"/>
+          <w:color w:val="000000"/>
+          <w:sz w:val="19"/>
+          <w:szCs w:val="19"/>
+          <w:highlight w:val="white"/>
+          <w:lang w:val="en-IN"/>
+        </w:rPr>
+        <w:t xml:space="preserve">        </w:t>
+      </w:r>
+      <w:r>
+        <w:rPr>
+          <w:rFonts w:ascii="Consolas" w:eastAsiaTheme="minorHAnsi" w:hAnsi="Consolas" w:cs="Consolas"/>
+          <w:color w:val="FF0000"/>
+          <w:sz w:val="19"/>
+          <w:szCs w:val="19"/>
+          <w:highlight w:val="white"/>
+          <w:lang w:val="en-IN"/>
+        </w:rPr>
+        <w:t>data-options</w:t>
+      </w:r>
+      <w:r>
+        <w:rPr>
+          <w:rFonts w:ascii="Consolas" w:eastAsiaTheme="minorHAnsi" w:hAnsi="Consolas" w:cs="Consolas"/>
+          <w:color w:val="0000FF"/>
+          <w:sz w:val="19"/>
+          <w:szCs w:val="19"/>
+          <w:highlight w:val="white"/>
+          <w:lang w:val="en-IN"/>
+        </w:rPr>
+        <w:t>="autoplay=false&amp;loop=true"&gt;&lt;/</w:t>
+      </w:r>
+      <w:r>
+        <w:rPr>
+          <w:rFonts w:ascii="Consolas" w:eastAsiaTheme="minorHAnsi" w:hAnsi="Consolas" w:cs="Consolas"/>
+          <w:color w:val="800000"/>
+          <w:sz w:val="19"/>
+          <w:szCs w:val="19"/>
+          <w:highlight w:val="white"/>
+          <w:lang w:val="en-IN"/>
+        </w:rPr>
+        <w:t>div</w:t>
+      </w:r>
+      <w:r>
+        <w:rPr>
+          <w:rFonts w:ascii="Consolas" w:eastAsiaTheme="minorHAnsi" w:hAnsi="Consolas" w:cs="Consolas"/>
+          <w:color w:val="0000FF"/>
+          <w:sz w:val="19"/>
+          <w:szCs w:val="19"/>
+          <w:highlight w:val="white"/>
+          <w:lang w:val="en-IN"/>
+        </w:rPr>
+        <w:t>&gt;</w:t>
+      </w:r>
     </w:p>
     <w:p>
       <w:r>
@@ -3678,25 +3892,25 @@
       <w:pPr>
         <w:pStyle w:val="Heading2"/>
       </w:pPr>
-      <w:bookmarkStart w:id="10" w:name="_Toc347571614"/>
-      <w:bookmarkStart w:id="11" w:name="_Toc348077302"/>
+      <w:bookmarkStart w:id="9" w:name="_Toc347571614"/>
+      <w:bookmarkStart w:id="10" w:name="_Toc358972427"/>
+      <w:bookmarkEnd w:id="9"/>
+      <w:r>
+        <w:t xml:space="preserve">Creating </w:t>
+      </w:r>
+      <w:r>
+        <w:t>the p</w:t>
+      </w:r>
+      <w:r>
+        <w:t xml:space="preserve">layer </w:t>
+      </w:r>
+      <w:r>
+        <w:t>c</w:t>
+      </w:r>
+      <w:r>
+        <w:t>ontrol programmatically</w:t>
+      </w:r>
       <w:bookmarkEnd w:id="10"/>
-      <w:r>
-        <w:t xml:space="preserve">Creating </w:t>
-      </w:r>
-      <w:r>
-        <w:t>the p</w:t>
-      </w:r>
-      <w:r>
-        <w:t xml:space="preserve">layer </w:t>
-      </w:r>
-      <w:r>
-        <w:t>c</w:t>
-      </w:r>
-      <w:r>
-        <w:t>ontrol programmatically</w:t>
-      </w:r>
-      <w:bookmarkEnd w:id="11"/>
     </w:p>
     <w:p>
       <w:pPr>
@@ -4121,10 +4335,22 @@
     </w:p>
     <w:p>
       <w:pPr>
+        <w:rPr>
+          <w:sz w:val="28"/>
+          <w:szCs w:val="28"/>
+        </w:rPr>
+      </w:pPr>
+      <w:r>
+        <w:br w:type="page"/>
+      </w:r>
+    </w:p>
+    <w:p>
+      <w:pPr>
         <w:pStyle w:val="Heading2"/>
       </w:pPr>
-      <w:bookmarkStart w:id="12" w:name="_Toc348077303"/>
-      <w:r>
+      <w:bookmarkStart w:id="11" w:name="_Toc358972428"/>
+      <w:r>
+        <w:lastRenderedPageBreak/>
         <w:t xml:space="preserve">Programmatically controlling </w:t>
       </w:r>
       <w:r>
@@ -4133,7 +4359,7 @@
       <w:r>
         <w:t>layer</w:t>
       </w:r>
-      <w:bookmarkEnd w:id="12"/>
+      <w:bookmarkEnd w:id="11"/>
     </w:p>
     <w:p>
       <w:r>
@@ -4164,7 +4390,6 @@
           <w:sz w:val="19"/>
           <w:szCs w:val="19"/>
         </w:rPr>
-        <w:lastRenderedPageBreak/>
         <w:t xml:space="preserve">    </w:t>
       </w:r>
       <w:r>
@@ -4831,46 +5056,7 @@
           </w:tcPr>
           <w:p>
             <w:r>
-              <w:t xml:space="preserve">Causes RIN to play. </w:t>
-            </w:r>
-            <w:r>
-              <w:t>The offset</w:t>
-            </w:r>
-            <w:r>
-              <w:t xml:space="preserve"> parameter </w:t>
-            </w:r>
-            <w:r>
-              <w:t>specifies the offset in seconds at which pay begins</w:t>
-            </w:r>
-            <w:r>
-              <w:t xml:space="preserve">. </w:t>
-            </w:r>
-            <w:r>
-              <w:t xml:space="preserve">The </w:t>
-            </w:r>
-            <w:r>
-              <w:t>screenplayId</w:t>
-            </w:r>
-            <w:r>
-              <w:t xml:space="preserve"> </w:t>
-            </w:r>
-            <w:r>
-              <w:t xml:space="preserve">parameter </w:t>
-            </w:r>
-            <w:r>
-              <w:t>specifies a RIN Screenplay</w:t>
-            </w:r>
-            <w:r>
-              <w:t xml:space="preserve"> </w:t>
-            </w:r>
-            <w:r>
-              <w:t xml:space="preserve">ID </w:t>
-            </w:r>
-            <w:r>
-              <w:t xml:space="preserve">to play. </w:t>
-            </w:r>
-            <w:r>
-              <w:t>If called with no parameters, the play method starts at the current position (which defaults to the beginning), and plays the default Screenplay Id as specified in the RIN data.</w:t>
+              <w:t>Causes RIN to play. The offset parameter specifies the offset in seconds at which pay begins. The screenplayId parameter specifies a RIN Screenplay ID to play. If called with no parameters, the play method starts at the current position (which defaults to the beginning), and plays the current screenplay (which defaults to defaultScreenplayId as specified in the RIN data).</w:t>
             </w:r>
           </w:p>
         </w:tc>
@@ -4888,13 +5074,7 @@
               <w:rPr>
                 <w:rFonts w:ascii="Consolas" w:hAnsi="Consolas" w:cs="Consolas"/>
               </w:rPr>
-              <w:t>p</w:t>
-            </w:r>
-            <w:r>
-              <w:rPr>
-                <w:rFonts w:ascii="Consolas" w:hAnsi="Consolas" w:cs="Consolas"/>
-              </w:rPr>
-              <w:t>ause</w:t>
+              <w:t>pause</w:t>
             </w:r>
             <w:r>
               <w:t>(offset, screenplayId)</w:t>
@@ -4970,19 +5150,7 @@
           </w:tcPr>
           <w:p>
             <w:r>
-              <w:t>Loads</w:t>
-            </w:r>
-            <w:r>
-              <w:t xml:space="preserve"> the</w:t>
-            </w:r>
-            <w:r>
-              <w:t xml:space="preserve"> JSON </w:t>
-            </w:r>
-            <w:r>
-              <w:t xml:space="preserve">RIN </w:t>
-            </w:r>
-            <w:r>
-              <w:t>file located in the given narrativeUrl. onComplete callback is fired after load, if provided.</w:t>
+              <w:t>Loads the JSON RIN file located in the given narrativeUrl. onComplete callback is fired after load, if provided.</w:t>
             </w:r>
           </w:p>
         </w:tc>
@@ -5054,10 +5222,7 @@
           </w:tcPr>
           <w:p>
             <w:r>
-              <w:t>m</w:t>
-            </w:r>
-            <w:r>
-              <w:t>ethod</w:t>
+              <w:t>method</w:t>
             </w:r>
           </w:p>
         </w:tc>
@@ -5067,25 +5232,7 @@
           </w:tcPr>
           <w:p>
             <w:r>
-              <w:t>Returns enumeration value of player state. The values under r</w:t>
-            </w:r>
-            <w:r>
-              <w:t>in.contracts.PlayerState are : p</w:t>
-            </w:r>
-            <w:r>
-              <w:t xml:space="preserve">laying, </w:t>
-            </w:r>
-            <w:r>
-              <w:t>pausedForBuffering, pausedForExplore, s</w:t>
-            </w:r>
-            <w:r>
-              <w:t>topped,</w:t>
-            </w:r>
-            <w:r>
-              <w:t xml:space="preserve"> i</w:t>
-            </w:r>
-            <w:r>
-              <w:t>nTransition</w:t>
+              <w:t>Returns enumeration value of player state. The values under rin.contracts.PlayerState are : playing, pausedForBuffering, pausedForExplore, stopped, inTransition</w:t>
             </w:r>
           </w:p>
         </w:tc>
@@ -5116,10 +5263,7 @@
           </w:tcPr>
           <w:p>
             <w:r>
-              <w:t>m</w:t>
-            </w:r>
-            <w:r>
-              <w:t>ethod</w:t>
+              <w:t>method</w:t>
             </w:r>
           </w:p>
         </w:tc>
@@ -5136,60 +5280,286 @@
       </w:tr>
     </w:tbl>
     <w:p>
+      <w:r>
+        <w:br w:type="page"/>
+      </w:r>
+    </w:p>
+    <w:p>
       <w:pPr>
         <w:pStyle w:val="Heading1"/>
         <w:ind w:left="431" w:hanging="431"/>
       </w:pPr>
-      <w:bookmarkStart w:id="13" w:name="_Toc348077304"/>
-      <w:r>
-        <w:t>Appendix</w:t>
-      </w:r>
+      <w:bookmarkStart w:id="12" w:name="_Toc358972429"/>
+      <w:r>
+        <w:lastRenderedPageBreak/>
+        <w:t>Setting up Deep-referencing</w:t>
+      </w:r>
+      <w:bookmarkEnd w:id="12"/>
+    </w:p>
+    <w:p>
+      <w:r>
+        <w:t xml:space="preserve">To setup deep referencing (described in section 5.5 of the </w:t>
+      </w:r>
+      <w:r>
+        <w:t xml:space="preserve">MSR Technical Report </w:t>
+      </w:r>
+      <w:hyperlink r:id="rId9" w:history="1">
+        <w:r>
+          <w:rPr>
+            <w:rStyle w:val="Hyperlink"/>
+          </w:rPr>
+          <w:t>MSR-TR-2012-78</w:t>
+        </w:r>
+      </w:hyperlink>
+      <w:r>
+        <w:t>), the following steps need to be added in the main/startup page of RIN, once player control is ready for processing.</w:t>
+      </w:r>
+    </w:p>
+    <w:p>
+      <w:pPr>
+        <w:pStyle w:val="ListParagraph"/>
+        <w:numPr>
+          <w:ilvl w:val="0"/>
+          <w:numId w:val="32"/>
+        </w:numPr>
+      </w:pPr>
+      <w:r>
+        <w:t>Resolve the url to player understandable version</w:t>
+      </w:r>
+    </w:p>
+    <w:p>
+      <w:pPr>
+        <w:autoSpaceDE w:val="0"/>
+        <w:autoSpaceDN w:val="0"/>
+        <w:adjustRightInd w:val="0"/>
+        <w:spacing w:after="0" w:line="240" w:lineRule="auto"/>
+        <w:ind w:firstLine="720"/>
+        <w:rPr>
+          <w:rFonts w:ascii="Consolas" w:eastAsiaTheme="minorHAnsi" w:hAnsi="Consolas" w:cs="Consolas"/>
+          <w:color w:val="000000"/>
+          <w:sz w:val="19"/>
+          <w:szCs w:val="19"/>
+          <w:highlight w:val="white"/>
+          <w:lang w:val="en-IN"/>
+        </w:rPr>
+      </w:pPr>
+      <w:r>
+        <w:rPr>
+          <w:rFonts w:ascii="Consolas" w:eastAsiaTheme="minorHAnsi" w:hAnsi="Consolas" w:cs="Consolas"/>
+          <w:color w:val="0000FF"/>
+          <w:sz w:val="19"/>
+          <w:szCs w:val="19"/>
+          <w:highlight w:val="white"/>
+          <w:lang w:val="en-IN"/>
+        </w:rPr>
+        <w:t>var</w:t>
+      </w:r>
+      <w:r>
+        <w:rPr>
+          <w:rFonts w:ascii="Consolas" w:eastAsiaTheme="minorHAnsi" w:hAnsi="Consolas" w:cs="Consolas"/>
+          <w:color w:val="000000"/>
+          <w:sz w:val="19"/>
+          <w:szCs w:val="19"/>
+          <w:highlight w:val="white"/>
+          <w:lang w:val="en-IN"/>
+        </w:rPr>
+        <w:t xml:space="preserve"> deepstateUrl = </w:t>
+      </w:r>
+      <w:r>
+        <w:rPr>
+          <w:rFonts w:ascii="Consolas" w:eastAsiaTheme="minorHAnsi" w:hAnsi="Consolas" w:cs="Consolas"/>
+          <w:sz w:val="19"/>
+          <w:szCs w:val="19"/>
+        </w:rPr>
+        <w:t>myrin</w:t>
+      </w:r>
+      <w:r>
+        <w:rPr>
+          <w:rFonts w:ascii="Consolas" w:eastAsiaTheme="minorHAnsi" w:hAnsi="Consolas" w:cs="Consolas"/>
+          <w:color w:val="000000"/>
+          <w:sz w:val="19"/>
+          <w:szCs w:val="19"/>
+          <w:highlight w:val="white"/>
+          <w:lang w:val="en-IN"/>
+        </w:rPr>
+        <w:t>.resolveDeepstateUrlFromAbsoluteUrl(window.location.href);</w:t>
+      </w:r>
+    </w:p>
+    <w:p>
+      <w:pPr>
+        <w:autoSpaceDE w:val="0"/>
+        <w:autoSpaceDN w:val="0"/>
+        <w:adjustRightInd w:val="0"/>
+        <w:spacing w:after="0" w:line="240" w:lineRule="auto"/>
+        <w:ind w:firstLine="720"/>
+        <w:rPr>
+          <w:rFonts w:ascii="Consolas" w:eastAsiaTheme="minorHAnsi" w:hAnsi="Consolas" w:cs="Consolas"/>
+          <w:color w:val="000000"/>
+          <w:sz w:val="19"/>
+          <w:szCs w:val="19"/>
+          <w:highlight w:val="white"/>
+          <w:lang w:val="en-IN"/>
+        </w:rPr>
+      </w:pPr>
+      <w:r>
+        <w:rPr>
+          <w:rFonts w:ascii="Consolas" w:eastAsiaTheme="minorHAnsi" w:hAnsi="Consolas" w:cs="Consolas"/>
+          <w:color w:val="008000"/>
+          <w:sz w:val="19"/>
+          <w:szCs w:val="19"/>
+          <w:highlight w:val="white"/>
+          <w:lang w:val="en-IN"/>
+        </w:rPr>
+        <w:t>//myrin refers to the PlayerControl object</w:t>
+      </w:r>
+    </w:p>
+    <w:p>
+      <w:pPr>
+        <w:pStyle w:val="ListParagraph"/>
+        <w:numPr>
+          <w:ilvl w:val="0"/>
+          <w:numId w:val="32"/>
+        </w:numPr>
+        <w:autoSpaceDE w:val="0"/>
+        <w:autoSpaceDN w:val="0"/>
+        <w:adjustRightInd w:val="0"/>
+        <w:spacing w:line="240" w:lineRule="auto"/>
+      </w:pPr>
+      <w:r>
+        <w:t>Load the</w:t>
+      </w:r>
+      <w:r>
+        <w:t xml:space="preserve"> player control with the new data</w:t>
+      </w:r>
+    </w:p>
+    <w:p>
+      <w:pPr>
+        <w:autoSpaceDE w:val="0"/>
+        <w:autoSpaceDN w:val="0"/>
+        <w:adjustRightInd w:val="0"/>
+        <w:spacing w:after="0" w:line="240" w:lineRule="auto"/>
+        <w:rPr>
+          <w:rFonts w:ascii="Consolas" w:eastAsiaTheme="minorHAnsi" w:hAnsi="Consolas" w:cs="Consolas"/>
+          <w:color w:val="000000"/>
+          <w:sz w:val="19"/>
+          <w:szCs w:val="19"/>
+          <w:highlight w:val="white"/>
+          <w:lang w:val="en-IN"/>
+        </w:rPr>
+      </w:pPr>
+      <w:r>
+        <w:rPr>
+          <w:rFonts w:ascii="Consolas" w:eastAsiaTheme="minorHAnsi" w:hAnsi="Consolas" w:cs="Consolas"/>
+          <w:color w:val="000000"/>
+          <w:sz w:val="19"/>
+          <w:szCs w:val="19"/>
+          <w:highlight w:val="white"/>
+          <w:lang w:val="en-IN"/>
+        </w:rPr>
+        <w:t xml:space="preserve">                </w:t>
+      </w:r>
+      <w:r>
+        <w:rPr>
+          <w:rFonts w:ascii="Consolas" w:eastAsiaTheme="minorHAnsi" w:hAnsi="Consolas" w:cs="Consolas"/>
+          <w:color w:val="000000"/>
+          <w:sz w:val="19"/>
+          <w:szCs w:val="19"/>
+          <w:highlight w:val="white"/>
+          <w:lang w:val="en-IN"/>
+        </w:rPr>
+        <w:t>myrin</w:t>
+      </w:r>
+      <w:r>
+        <w:rPr>
+          <w:rFonts w:ascii="Consolas" w:eastAsiaTheme="minorHAnsi" w:hAnsi="Consolas" w:cs="Consolas"/>
+          <w:color w:val="000000"/>
+          <w:sz w:val="19"/>
+          <w:szCs w:val="19"/>
+          <w:highlight w:val="white"/>
+          <w:lang w:val="en-IN"/>
+        </w:rPr>
+        <w:t>.load(deepstateUrl);</w:t>
+      </w:r>
+    </w:p>
+    <w:p>
+      <w:pPr>
+        <w:autoSpaceDE w:val="0"/>
+        <w:autoSpaceDN w:val="0"/>
+        <w:adjustRightInd w:val="0"/>
+        <w:spacing w:after="0" w:line="240" w:lineRule="auto"/>
+        <w:rPr>
+          <w:rFonts w:ascii="Consolas" w:eastAsiaTheme="minorHAnsi" w:hAnsi="Consolas" w:cs="Consolas"/>
+          <w:color w:val="000000"/>
+          <w:sz w:val="19"/>
+          <w:szCs w:val="19"/>
+          <w:highlight w:val="white"/>
+          <w:lang w:val="en-IN"/>
+        </w:rPr>
+      </w:pPr>
+    </w:p>
+    <w:p>
+      <w:pPr>
+        <w:autoSpaceDE w:val="0"/>
+        <w:autoSpaceDN w:val="0"/>
+        <w:adjustRightInd w:val="0"/>
+        <w:spacing w:after="0" w:line="240" w:lineRule="auto"/>
+      </w:pPr>
+      <w:r>
+        <w:t>Note:</w:t>
+      </w:r>
+      <w:r>
+        <w:t xml:space="preserve"> This needs to be setup for use of links from share controls which appear in the player</w:t>
+      </w:r>
+      <w:bookmarkStart w:id="13" w:name="_GoBack"/>
       <w:bookmarkEnd w:id="13"/>
     </w:p>
     <w:p>
       <w:pPr>
-        <w:pStyle w:val="Heading2"/>
-      </w:pPr>
-      <w:bookmarkStart w:id="14" w:name="_RIN_Dependencies"/>
-      <w:bookmarkStart w:id="15" w:name="_Toc348077305"/>
+        <w:pStyle w:val="Heading1"/>
+        <w:ind w:left="431" w:hanging="431"/>
+      </w:pPr>
+      <w:bookmarkStart w:id="14" w:name="_Toc358972430"/>
+      <w:r>
+        <w:t>Appendix</w:t>
+      </w:r>
       <w:bookmarkEnd w:id="14"/>
-      <w:r>
-        <w:t>RIN</w:t>
-      </w:r>
-      <w:r>
-        <w:t>-Core</w:t>
-      </w:r>
-      <w:r>
-        <w:t xml:space="preserve"> Dependencies</w:t>
-      </w:r>
-      <w:bookmarkEnd w:id="15"/>
     </w:p>
     <w:p>
-      <w:r>
-        <w:t xml:space="preserve">Currently </w:t>
-      </w:r>
-      <w:r>
-        <w:t>RIN Core and RIN Player</w:t>
-      </w:r>
-      <w:r>
-        <w:t xml:space="preserve"> </w:t>
-      </w:r>
-      <w:r>
-        <w:t>are</w:t>
-      </w:r>
-      <w:r>
-        <w:t xml:space="preserve"> dependent on the following </w:t>
-      </w:r>
-      <w:r>
-        <w:t>resources</w:t>
-      </w:r>
+      <w:pPr>
+        <w:pStyle w:val="Heading2"/>
+      </w:pPr>
+      <w:bookmarkStart w:id="15" w:name="_RIN_Dependencies"/>
+      <w:bookmarkStart w:id="16" w:name="_Toc358972431"/>
+      <w:bookmarkEnd w:id="15"/>
+      <w:r>
+        <w:t>RIN</w:t>
+      </w:r>
+      <w:r>
+        <w:t>-Core</w:t>
+      </w:r>
+      <w:r>
+        <w:t xml:space="preserve"> Dependencies</w:t>
+      </w:r>
+      <w:bookmarkEnd w:id="16"/>
     </w:p>
     <w:p>
-      <w:pPr>
-        <w:pStyle w:val="ListParagraph"/>
-      </w:pPr>
-      <w:r>
-        <w:t>lib/rin-experiences.1.0.js</w:t>
+      <w:r>
+        <w:t xml:space="preserve">Currently </w:t>
+      </w:r>
+      <w:r>
+        <w:t>RIN Core and RIN Player</w:t>
+      </w:r>
+      <w:r>
+        <w:t xml:space="preserve"> </w:t>
+      </w:r>
+      <w:r>
+        <w:t>are</w:t>
+      </w:r>
+      <w:r>
+        <w:t xml:space="preserve"> dependent on the following </w:t>
+      </w:r>
+      <w:r>
+        <w:t>resources</w:t>
       </w:r>
     </w:p>
     <w:p>
@@ -5197,7 +5567,7 @@
         <w:pStyle w:val="ListParagraph"/>
       </w:pPr>
       <w:r>
-        <w:t>lib/jquery-1.7.2.min.js</w:t>
+        <w:t>lib/rin-experiences.1.0.js</w:t>
       </w:r>
     </w:p>
     <w:p>
@@ -5205,7 +5575,7 @@
         <w:pStyle w:val="ListParagraph"/>
       </w:pPr>
       <w:r>
-        <w:t>lib/knockout-2.1.0.js</w:t>
+        <w:t>lib/jquery-1.7.2.min.js</w:t>
       </w:r>
     </w:p>
     <w:p>
@@ -5213,8 +5583,7 @@
         <w:pStyle w:val="ListParagraph"/>
       </w:pPr>
       <w:r>
-        <w:lastRenderedPageBreak/>
-        <w:t>lib/jquery.easing.1.3.js</w:t>
+        <w:t>lib/knockout-2.1.0.js</w:t>
       </w:r>
     </w:p>
     <w:p>
@@ -5222,16 +5591,7 @@
         <w:pStyle w:val="ListParagraph"/>
       </w:pPr>
       <w:r>
-        <w:t>systemResources/themeResources/images</w:t>
-      </w:r>
-      <w:r>
-        <w:t xml:space="preserve">   </w:t>
-      </w:r>
-      <w:r>
-        <w:rPr>
-          <w:i/>
-        </w:rPr>
-        <w:t>folder</w:t>
+        <w:t>lib/jquery.easing.1.3.js</w:t>
       </w:r>
     </w:p>
     <w:p>
@@ -5239,7 +5599,16 @@
         <w:pStyle w:val="ListParagraph"/>
       </w:pPr>
       <w:r>
-        <w:t>systemResources/themeResources/rin.css</w:t>
+        <w:t>systemResources/themeResources/images</w:t>
+      </w:r>
+      <w:r>
+        <w:t xml:space="preserve">   </w:t>
+      </w:r>
+      <w:r>
+        <w:rPr>
+          <w:i/>
+        </w:rPr>
+        <w:t>folder</w:t>
       </w:r>
     </w:p>
     <w:p>
@@ -5247,14 +5616,22 @@
         <w:pStyle w:val="ListParagraph"/>
       </w:pPr>
       <w:r>
-        <w:t>systemResources/themeResources/rinTemplates.htm</w:t>
+        <w:t>systemResources/themeResources/rin.css</w:t>
       </w:r>
     </w:p>
     <w:p>
       <w:pPr>
+        <w:pStyle w:val="ListParagraph"/>
+      </w:pPr>
+      <w:r>
+        <w:t>systemResources/themeResources/rinTemplates.htm</w:t>
+      </w:r>
+    </w:p>
+    <w:p>
+      <w:pPr>
         <w:pStyle w:val="Heading2"/>
       </w:pPr>
-      <w:bookmarkStart w:id="16" w:name="_Toc348077306"/>
+      <w:bookmarkStart w:id="17" w:name="_Toc358972432"/>
       <w:r>
         <w:t>RIN-</w:t>
       </w:r>
@@ -5264,7 +5641,7 @@
       <w:r>
         <w:t xml:space="preserve"> Dependencies</w:t>
       </w:r>
-      <w:bookmarkEnd w:id="16"/>
+      <w:bookmarkEnd w:id="17"/>
     </w:p>
     <w:p>
       <w:pPr>
@@ -5461,6 +5838,127 @@
           <w:lang w:val="en-IN"/>
         </w:rPr>
         <w:t>.js"&gt;&lt;/</w:t>
+      </w:r>
+      <w:r>
+        <w:rPr>
+          <w:rFonts w:ascii="Consolas" w:eastAsiaTheme="minorHAnsi" w:hAnsi="Consolas" w:cs="Consolas"/>
+          <w:color w:val="800000"/>
+          <w:sz w:val="19"/>
+          <w:szCs w:val="19"/>
+          <w:highlight w:val="white"/>
+          <w:lang w:val="en-IN"/>
+        </w:rPr>
+        <w:t>script</w:t>
+      </w:r>
+      <w:r>
+        <w:rPr>
+          <w:rFonts w:ascii="Consolas" w:eastAsiaTheme="minorHAnsi" w:hAnsi="Consolas" w:cs="Consolas"/>
+          <w:color w:val="0000FF"/>
+          <w:sz w:val="19"/>
+          <w:szCs w:val="19"/>
+          <w:highlight w:val="white"/>
+          <w:lang w:val="en-IN"/>
+        </w:rPr>
+        <w:t>&gt;</w:t>
+      </w:r>
+    </w:p>
+    <w:p>
+      <w:pPr>
+        <w:pStyle w:val="ListParagraph"/>
+      </w:pPr>
+      <w:r>
+        <w:t>Panorama Provider</w:t>
+      </w:r>
+      <w:r>
+        <w:br/>
+      </w:r>
+      <w:r>
+        <w:rPr>
+          <w:rFonts w:ascii="Consolas" w:eastAsiaTheme="minorHAnsi" w:hAnsi="Consolas" w:cs="Consolas"/>
+          <w:color w:val="0000FF"/>
+          <w:sz w:val="19"/>
+          <w:szCs w:val="19"/>
+          <w:highlight w:val="white"/>
+          <w:lang w:val="en-IN"/>
+        </w:rPr>
+        <w:t>&lt;</w:t>
+      </w:r>
+      <w:r>
+        <w:rPr>
+          <w:rFonts w:ascii="Consolas" w:eastAsiaTheme="minorHAnsi" w:hAnsi="Consolas" w:cs="Consolas"/>
+          <w:color w:val="800000"/>
+          <w:sz w:val="19"/>
+          <w:szCs w:val="19"/>
+          <w:highlight w:val="white"/>
+          <w:lang w:val="en-IN"/>
+        </w:rPr>
+        <w:t>script</w:t>
+      </w:r>
+      <w:r>
+        <w:rPr>
+          <w:rFonts w:ascii="Consolas" w:eastAsiaTheme="minorHAnsi" w:hAnsi="Consolas" w:cs="Consolas"/>
+          <w:color w:val="000000"/>
+          <w:sz w:val="19"/>
+          <w:szCs w:val="19"/>
+          <w:highlight w:val="white"/>
+          <w:lang w:val="en-IN"/>
+        </w:rPr>
+        <w:t xml:space="preserve"> </w:t>
+      </w:r>
+      <w:r>
+        <w:rPr>
+          <w:rFonts w:ascii="Consolas" w:eastAsiaTheme="minorHAnsi" w:hAnsi="Consolas" w:cs="Consolas"/>
+          <w:color w:val="FF0000"/>
+          <w:sz w:val="19"/>
+          <w:szCs w:val="19"/>
+          <w:highlight w:val="white"/>
+          <w:lang w:val="en-IN"/>
+        </w:rPr>
+        <w:t>type</w:t>
+      </w:r>
+      <w:r>
+        <w:rPr>
+          <w:rFonts w:ascii="Consolas" w:eastAsiaTheme="minorHAnsi" w:hAnsi="Consolas" w:cs="Consolas"/>
+          <w:color w:val="0000FF"/>
+          <w:sz w:val="19"/>
+          <w:szCs w:val="19"/>
+          <w:highlight w:val="white"/>
+          <w:lang w:val="en-IN"/>
+        </w:rPr>
+        <w:t>="text/javascript"</w:t>
+      </w:r>
+      <w:r>
+        <w:rPr>
+          <w:rFonts w:ascii="Consolas" w:eastAsiaTheme="minorHAnsi" w:hAnsi="Consolas" w:cs="Consolas"/>
+          <w:color w:val="000000"/>
+          <w:sz w:val="19"/>
+          <w:szCs w:val="19"/>
+          <w:highlight w:val="white"/>
+          <w:lang w:val="en-IN"/>
+        </w:rPr>
+        <w:t xml:space="preserve"> </w:t>
+      </w:r>
+      <w:r>
+        <w:rPr>
+          <w:rFonts w:ascii="Consolas" w:eastAsiaTheme="minorHAnsi" w:hAnsi="Consolas" w:cs="Consolas"/>
+          <w:color w:val="FF0000"/>
+          <w:sz w:val="19"/>
+          <w:szCs w:val="19"/>
+          <w:highlight w:val="white"/>
+          <w:lang w:val="en-IN"/>
+        </w:rPr>
+        <w:t>src</w:t>
+      </w:r>
+      <w:r>
+        <w:rPr>
+          <w:rFonts w:ascii="Consolas" w:eastAsiaTheme="minorHAnsi" w:hAnsi="Consolas" w:cs="Consolas"/>
+          <w:color w:val="0000FF"/>
+          <w:sz w:val="19"/>
+          <w:szCs w:val="19"/>
+          <w:highlight w:val="white"/>
+          <w:lang w:val="en-IN"/>
+        </w:rPr>
+        <w:t>="lib/pano-viewer.js"&gt;&lt;/</w:t>
       </w:r>
       <w:r>
         <w:rPr>
@@ -5493,6 +5991,150 @@
           <w:numId w:val="0"/>
         </w:numPr>
         <w:ind w:left="720"/>
+        <w:rPr>
+          <w:rFonts w:ascii="Consolas" w:eastAsiaTheme="minorHAnsi" w:hAnsi="Consolas" w:cs="Consolas"/>
+          <w:color w:val="0000FF"/>
+          <w:sz w:val="19"/>
+          <w:szCs w:val="19"/>
+          <w:lang w:val="en-IN"/>
+        </w:rPr>
+      </w:pPr>
+      <w:r>
+        <w:rPr>
+          <w:rFonts w:ascii="Consolas" w:eastAsiaTheme="minorHAnsi" w:hAnsi="Consolas" w:cs="Consolas"/>
+          <w:color w:val="0000FF"/>
+          <w:sz w:val="19"/>
+          <w:szCs w:val="19"/>
+          <w:highlight w:val="white"/>
+          <w:lang w:val="en-IN"/>
+        </w:rPr>
+        <w:t>&lt;</w:t>
+      </w:r>
+      <w:r>
+        <w:rPr>
+          <w:rFonts w:ascii="Consolas" w:eastAsiaTheme="minorHAnsi" w:hAnsi="Consolas" w:cs="Consolas"/>
+          <w:color w:val="800000"/>
+          <w:sz w:val="19"/>
+          <w:szCs w:val="19"/>
+          <w:highlight w:val="white"/>
+          <w:lang w:val="en-IN"/>
+        </w:rPr>
+        <w:t>script</w:t>
+      </w:r>
+      <w:r>
+        <w:rPr>
+          <w:rFonts w:ascii="Consolas" w:eastAsiaTheme="minorHAnsi" w:hAnsi="Consolas" w:cs="Consolas"/>
+          <w:color w:val="000000"/>
+          <w:sz w:val="19"/>
+          <w:szCs w:val="19"/>
+          <w:highlight w:val="white"/>
+          <w:lang w:val="en-IN"/>
+        </w:rPr>
+        <w:t xml:space="preserve"> </w:t>
+      </w:r>
+      <w:r>
+        <w:rPr>
+          <w:rFonts w:ascii="Consolas" w:eastAsiaTheme="minorHAnsi" w:hAnsi="Consolas" w:cs="Consolas"/>
+          <w:color w:val="FF0000"/>
+          <w:sz w:val="19"/>
+          <w:szCs w:val="19"/>
+          <w:highlight w:val="white"/>
+          <w:lang w:val="en-IN"/>
+        </w:rPr>
+        <w:t>src</w:t>
+      </w:r>
+      <w:r>
+        <w:rPr>
+          <w:rFonts w:ascii="Consolas" w:eastAsiaTheme="minorHAnsi" w:hAnsi="Consolas" w:cs="Consolas"/>
+          <w:color w:val="0000FF"/>
+          <w:sz w:val="19"/>
+          <w:szCs w:val="19"/>
+          <w:highlight w:val="white"/>
+          <w:lang w:val="en-IN"/>
+        </w:rPr>
+        <w:t>="lib/jquery.pxtouch.js"</w:t>
+      </w:r>
+      <w:r>
+        <w:rPr>
+          <w:rFonts w:ascii="Consolas" w:eastAsiaTheme="minorHAnsi" w:hAnsi="Consolas" w:cs="Consolas"/>
+          <w:color w:val="000000"/>
+          <w:sz w:val="19"/>
+          <w:szCs w:val="19"/>
+          <w:highlight w:val="white"/>
+          <w:lang w:val="en-IN"/>
+        </w:rPr>
+        <w:t xml:space="preserve"> </w:t>
+      </w:r>
+      <w:r>
+        <w:rPr>
+          <w:rFonts w:ascii="Consolas" w:eastAsiaTheme="minorHAnsi" w:hAnsi="Consolas" w:cs="Consolas"/>
+          <w:color w:val="FF0000"/>
+          <w:sz w:val="19"/>
+          <w:szCs w:val="19"/>
+          <w:highlight w:val="white"/>
+          <w:lang w:val="en-IN"/>
+        </w:rPr>
+        <w:t>type</w:t>
+      </w:r>
+      <w:r>
+        <w:rPr>
+          <w:rFonts w:ascii="Consolas" w:eastAsiaTheme="minorHAnsi" w:hAnsi="Consolas" w:cs="Consolas"/>
+          <w:color w:val="0000FF"/>
+          <w:sz w:val="19"/>
+          <w:szCs w:val="19"/>
+          <w:highlight w:val="white"/>
+          <w:lang w:val="en-IN"/>
+        </w:rPr>
+        <w:t>="text/javascript"&gt;&lt;/</w:t>
+      </w:r>
+      <w:r>
+        <w:rPr>
+          <w:rFonts w:ascii="Consolas" w:eastAsiaTheme="minorHAnsi" w:hAnsi="Consolas" w:cs="Consolas"/>
+          <w:color w:val="800000"/>
+          <w:sz w:val="19"/>
+          <w:szCs w:val="19"/>
+          <w:highlight w:val="white"/>
+          <w:lang w:val="en-IN"/>
+        </w:rPr>
+        <w:t>script</w:t>
+      </w:r>
+      <w:r>
+        <w:rPr>
+          <w:rFonts w:ascii="Consolas" w:eastAsiaTheme="minorHAnsi" w:hAnsi="Consolas" w:cs="Consolas"/>
+          <w:color w:val="0000FF"/>
+          <w:sz w:val="19"/>
+          <w:szCs w:val="19"/>
+          <w:highlight w:val="white"/>
+          <w:lang w:val="en-IN"/>
+        </w:rPr>
+        <w:t>&gt;</w:t>
+      </w:r>
+    </w:p>
+    <w:p>
+      <w:pPr>
+        <w:pStyle w:val="ListParagraph"/>
+        <w:numPr>
+          <w:ilvl w:val="0"/>
+          <w:numId w:val="0"/>
+        </w:numPr>
+        <w:ind w:left="720"/>
+        <w:rPr>
+          <w:rFonts w:ascii="Consolas" w:eastAsiaTheme="minorHAnsi" w:hAnsi="Consolas" w:cs="Consolas"/>
+          <w:color w:val="0000FF"/>
+          <w:sz w:val="19"/>
+          <w:szCs w:val="19"/>
+          <w:lang w:val="en-IN"/>
+        </w:rPr>
+      </w:pPr>
+    </w:p>
+    <w:p>
+      <w:pPr>
+        <w:pStyle w:val="ListParagraph"/>
+        <w:numPr>
+          <w:ilvl w:val="0"/>
+          <w:numId w:val="0"/>
+        </w:numPr>
+        <w:ind w:left="720"/>
       </w:pPr>
       <w:r>
         <w:rPr>
@@ -5501,11 +6143,18 @@
         <w:t>Note</w:t>
       </w:r>
       <w:r>
-        <w:t xml:space="preserve">: These dependencies may change in future versions </w:t>
-      </w:r>
-      <w:r>
-        <w:t>of the RIN along with other default experiences</w:t>
-      </w:r>
+        <w:t>: These dependencies may change in future versions of the RIN along with other default experiences</w:t>
+      </w:r>
+    </w:p>
+    <w:p>
+      <w:pPr>
+        <w:pStyle w:val="ListParagraph"/>
+        <w:numPr>
+          <w:ilvl w:val="0"/>
+          <w:numId w:val="0"/>
+        </w:numPr>
+        <w:ind w:left="720"/>
+      </w:pPr>
     </w:p>
     <w:sectPr>
       <w:footerReference w:type="default" r:id="rId10"/>
@@ -5520,7 +6169,7 @@
 </file>
 
 <file path=word/endnotes.xml><?xml version="1.0" encoding="utf-8"?>
-<w:endnotes xmlns:wpc="http://schemas.microsoft.com/office/word/2010/wordprocessingCanvas" xmlns:mc="http://schemas.openxmlformats.org/markup-compatibility/2006" xmlns:o="urn:schemas-microsoft-com:office:office" xmlns:r="http://schemas.openxmlformats.org/officeDocument/2006/relationships" xmlns:m="http://schemas.openxmlformats.org/officeDocument/2006/math" xmlns:v="urn:schemas-microsoft-com:vml" xmlns:wp14="http://schemas.microsoft.com/office/word/2010/wordprocessingDrawing" xmlns:wp="http://schemas.openxmlformats.org/drawingml/2006/wordprocessingDrawing" xmlns:w10="urn:schemas-microsoft-com:office:word" xmlns:w="http://schemas.openxmlformats.org/wordprocessingml/2006/main" xmlns:w14="http://schemas.microsoft.com/office/word/2010/wordml" xmlns:wpg="http://schemas.microsoft.com/office/word/2010/wordprocessingGroup" xmlns:wpi="http://schemas.microsoft.com/office/word/2010/wordprocessingInk" xmlns:wne="http://schemas.microsoft.com/office/word/2006/wordml" xmlns:wps="http://schemas.microsoft.com/office/word/2010/wordprocessingShape" mc:Ignorable="w14 wp14">
+<w:endnotes xmlns:wpc="http://schemas.microsoft.com/office/word/2010/wordprocessingCanvas" xmlns:mc="http://schemas.openxmlformats.org/markup-compatibility/2006" xmlns:o="urn:schemas-microsoft-com:office:office" xmlns:r="http://schemas.openxmlformats.org/officeDocument/2006/relationships" xmlns:m="http://schemas.openxmlformats.org/officeDocument/2006/math" xmlns:v="urn:schemas-microsoft-com:vml" xmlns:wp14="http://schemas.microsoft.com/office/word/2010/wordprocessingDrawing" xmlns:wp="http://schemas.openxmlformats.org/drawingml/2006/wordprocessingDrawing" xmlns:w10="urn:schemas-microsoft-com:office:word" xmlns:w="http://schemas.openxmlformats.org/wordprocessingml/2006/main" xmlns:w14="http://schemas.microsoft.com/office/word/2010/wordml" xmlns:w15="http://schemas.microsoft.com/office/word/2012/wordml" xmlns:wpg="http://schemas.microsoft.com/office/word/2010/wordprocessingGroup" xmlns:wpi="http://schemas.microsoft.com/office/word/2010/wordprocessingInk" xmlns:wne="http://schemas.microsoft.com/office/word/2006/wordml" xmlns:wps="http://schemas.microsoft.com/office/word/2010/wordprocessingShape" mc:Ignorable="w14 w15 wp14">
   <w:endnote w:type="separator" w:id="-1">
     <w:p>
       <w:pPr>
@@ -5545,7 +6194,7 @@
 </file>
 
 <file path=word/footer1.xml><?xml version="1.0" encoding="utf-8"?>
-<w:ftr xmlns:wpc="http://schemas.microsoft.com/office/word/2010/wordprocessingCanvas" xmlns:mc="http://schemas.openxmlformats.org/markup-compatibility/2006" xmlns:o="urn:schemas-microsoft-com:office:office" xmlns:r="http://schemas.openxmlformats.org/officeDocument/2006/relationships" xmlns:m="http://schemas.openxmlformats.org/officeDocument/2006/math" xmlns:v="urn:schemas-microsoft-com:vml" xmlns:wp14="http://schemas.microsoft.com/office/word/2010/wordprocessingDrawing" xmlns:wp="http://schemas.openxmlformats.org/drawingml/2006/wordprocessingDrawing" xmlns:w10="urn:schemas-microsoft-com:office:word" xmlns:w="http://schemas.openxmlformats.org/wordprocessingml/2006/main" xmlns:w14="http://schemas.microsoft.com/office/word/2010/wordml" xmlns:wpg="http://schemas.microsoft.com/office/word/2010/wordprocessingGroup" xmlns:wpi="http://schemas.microsoft.com/office/word/2010/wordprocessingInk" xmlns:wne="http://schemas.microsoft.com/office/word/2006/wordml" xmlns:wps="http://schemas.microsoft.com/office/word/2010/wordprocessingShape" mc:Ignorable="w14 wp14">
+<w:ftr xmlns:wpc="http://schemas.microsoft.com/office/word/2010/wordprocessingCanvas" xmlns:mc="http://schemas.openxmlformats.org/markup-compatibility/2006" xmlns:o="urn:schemas-microsoft-com:office:office" xmlns:r="http://schemas.openxmlformats.org/officeDocument/2006/relationships" xmlns:m="http://schemas.openxmlformats.org/officeDocument/2006/math" xmlns:v="urn:schemas-microsoft-com:vml" xmlns:wp14="http://schemas.microsoft.com/office/word/2010/wordprocessingDrawing" xmlns:wp="http://schemas.openxmlformats.org/drawingml/2006/wordprocessingDrawing" xmlns:w10="urn:schemas-microsoft-com:office:word" xmlns:w="http://schemas.openxmlformats.org/wordprocessingml/2006/main" xmlns:w14="http://schemas.microsoft.com/office/word/2010/wordml" xmlns:w15="http://schemas.microsoft.com/office/word/2012/wordml" xmlns:wpg="http://schemas.microsoft.com/office/word/2010/wordprocessingGroup" xmlns:wpi="http://schemas.microsoft.com/office/word/2010/wordprocessingInk" xmlns:wne="http://schemas.microsoft.com/office/word/2006/wordml" xmlns:wps="http://schemas.microsoft.com/office/word/2010/wordprocessingShape" mc:Ignorable="w14 w15 wp14">
   <w:p>
     <w:pPr>
       <w:pStyle w:val="Footer"/>
@@ -5572,7 +6221,7 @@
 </file>
 
 <file path=word/footnotes.xml><?xml version="1.0" encoding="utf-8"?>
-<w:footnotes xmlns:wpc="http://schemas.microsoft.com/office/word/2010/wordprocessingCanvas" xmlns:mc="http://schemas.openxmlformats.org/markup-compatibility/2006" xmlns:o="urn:schemas-microsoft-com:office:office" xmlns:r="http://schemas.openxmlformats.org/officeDocument/2006/relationships" xmlns:m="http://schemas.openxmlformats.org/officeDocument/2006/math" xmlns:v="urn:schemas-microsoft-com:vml" xmlns:wp14="http://schemas.microsoft.com/office/word/2010/wordprocessingDrawing" xmlns:wp="http://schemas.openxmlformats.org/drawingml/2006/wordprocessingDrawing" xmlns:w10="urn:schemas-microsoft-com:office:word" xmlns:w="http://schemas.openxmlformats.org/wordprocessingml/2006/main" xmlns:w14="http://schemas.microsoft.com/office/word/2010/wordml" xmlns:wpg="http://schemas.microsoft.com/office/word/2010/wordprocessingGroup" xmlns:wpi="http://schemas.microsoft.com/office/word/2010/wordprocessingInk" xmlns:wne="http://schemas.microsoft.com/office/word/2006/wordml" xmlns:wps="http://schemas.microsoft.com/office/word/2010/wordprocessingShape" mc:Ignorable="w14 wp14">
+<w:footnotes xmlns:wpc="http://schemas.microsoft.com/office/word/2010/wordprocessingCanvas" xmlns:mc="http://schemas.openxmlformats.org/markup-compatibility/2006" xmlns:o="urn:schemas-microsoft-com:office:office" xmlns:r="http://schemas.openxmlformats.org/officeDocument/2006/relationships" xmlns:m="http://schemas.openxmlformats.org/officeDocument/2006/math" xmlns:v="urn:schemas-microsoft-com:vml" xmlns:wp14="http://schemas.microsoft.com/office/word/2010/wordprocessingDrawing" xmlns:wp="http://schemas.openxmlformats.org/drawingml/2006/wordprocessingDrawing" xmlns:w10="urn:schemas-microsoft-com:office:word" xmlns:w="http://schemas.openxmlformats.org/wordprocessingml/2006/main" xmlns:w14="http://schemas.microsoft.com/office/word/2010/wordml" xmlns:w15="http://schemas.microsoft.com/office/word/2012/wordml" xmlns:wpg="http://schemas.microsoft.com/office/word/2010/wordprocessingGroup" xmlns:wpi="http://schemas.microsoft.com/office/word/2010/wordprocessingInk" xmlns:wne="http://schemas.microsoft.com/office/word/2006/wordml" xmlns:wps="http://schemas.microsoft.com/office/word/2010/wordprocessingShape" mc:Ignorable="w14 w15 wp14">
   <w:footnote w:type="separator" w:id="-1">
     <w:p>
       <w:pPr>
@@ -5597,7 +6246,7 @@
 </file>
 
 <file path=word/numbering.xml><?xml version="1.0" encoding="utf-8"?>
-<w:numbering xmlns:wpc="http://schemas.microsoft.com/office/word/2010/wordprocessingCanvas" xmlns:mc="http://schemas.openxmlformats.org/markup-compatibility/2006" xmlns:o="urn:schemas-microsoft-com:office:office" xmlns:r="http://schemas.openxmlformats.org/officeDocument/2006/relationships" xmlns:m="http://schemas.openxmlformats.org/officeDocument/2006/math" xmlns:v="urn:schemas-microsoft-com:vml" xmlns:wp14="http://schemas.microsoft.com/office/word/2010/wordprocessingDrawing" xmlns:wp="http://schemas.openxmlformats.org/drawingml/2006/wordprocessingDrawing" xmlns:w10="urn:schemas-microsoft-com:office:word" xmlns:w="http://schemas.openxmlformats.org/wordprocessingml/2006/main" xmlns:w14="http://schemas.microsoft.com/office/word/2010/wordml" xmlns:wpg="http://schemas.microsoft.com/office/word/2010/wordprocessingGroup" xmlns:wpi="http://schemas.microsoft.com/office/word/2010/wordprocessingInk" xmlns:wne="http://schemas.microsoft.com/office/word/2006/wordml" xmlns:wps="http://schemas.microsoft.com/office/word/2010/wordprocessingShape" mc:Ignorable="w14 wp14">
+<w:numbering xmlns:wpc="http://schemas.microsoft.com/office/word/2010/wordprocessingCanvas" xmlns:mc="http://schemas.openxmlformats.org/markup-compatibility/2006" xmlns:o="urn:schemas-microsoft-com:office:office" xmlns:r="http://schemas.openxmlformats.org/officeDocument/2006/relationships" xmlns:m="http://schemas.openxmlformats.org/officeDocument/2006/math" xmlns:v="urn:schemas-microsoft-com:vml" xmlns:wp14="http://schemas.microsoft.com/office/word/2010/wordprocessingDrawing" xmlns:wp="http://schemas.openxmlformats.org/drawingml/2006/wordprocessingDrawing" xmlns:w10="urn:schemas-microsoft-com:office:word" xmlns:w="http://schemas.openxmlformats.org/wordprocessingml/2006/main" xmlns:w14="http://schemas.microsoft.com/office/word/2010/wordml" xmlns:w15="http://schemas.microsoft.com/office/word/2012/wordml" xmlns:wpg="http://schemas.microsoft.com/office/word/2010/wordprocessingGroup" xmlns:wpi="http://schemas.microsoft.com/office/word/2010/wordprocessingInk" xmlns:wne="http://schemas.microsoft.com/office/word/2006/wordml" xmlns:wps="http://schemas.microsoft.com/office/word/2010/wordprocessingShape" mc:Ignorable="w14 w15 wp14">
   <w:abstractNum w:abstractNumId="0">
     <w:nsid w:val="07F5719E"/>
     <w:multiLevelType w:val="hybridMultilevel"/>
@@ -5955,6 +6604,95 @@
     </w:lvl>
   </w:abstractNum>
   <w:abstractNum w:abstractNumId="4">
+    <w:nsid w:val="1CBD3B4E"/>
+    <w:multiLevelType w:val="hybridMultilevel"/>
+    <w:tmpl w:val="0B308842"/>
+    <w:lvl w:ilvl="0" w:tplc="4009000F">
+      <w:start w:val="1"/>
+      <w:numFmt w:val="decimal"/>
+      <w:lvlText w:val="%1."/>
+      <w:lvlJc w:val="left"/>
+      <w:pPr>
+        <w:ind w:left="720" w:hanging="360"/>
+      </w:pPr>
+      <w:rPr>
+        <w:rFonts w:hint="default"/>
+      </w:rPr>
+    </w:lvl>
+    <w:lvl w:ilvl="1" w:tplc="40090019" w:tentative="1">
+      <w:start w:val="1"/>
+      <w:numFmt w:val="lowerLetter"/>
+      <w:lvlText w:val="%2."/>
+      <w:lvlJc w:val="left"/>
+      <w:pPr>
+        <w:ind w:left="1440" w:hanging="360"/>
+      </w:pPr>
+    </w:lvl>
+    <w:lvl w:ilvl="2" w:tplc="4009001B" w:tentative="1">
+      <w:start w:val="1"/>
+      <w:numFmt w:val="lowerRoman"/>
+      <w:lvlText w:val="%3."/>
+      <w:lvlJc w:val="right"/>
+      <w:pPr>
+        <w:ind w:left="2160" w:hanging="180"/>
+      </w:pPr>
+    </w:lvl>
+    <w:lvl w:ilvl="3" w:tplc="4009000F" w:tentative="1">
+      <w:start w:val="1"/>
+      <w:numFmt w:val="decimal"/>
+      <w:lvlText w:val="%4."/>
+      <w:lvlJc w:val="left"/>
+      <w:pPr>
+        <w:ind w:left="2880" w:hanging="360"/>
+      </w:pPr>
+    </w:lvl>
+    <w:lvl w:ilvl="4" w:tplc="40090019" w:tentative="1">
+      <w:start w:val="1"/>
+      <w:numFmt w:val="lowerLetter"/>
+      <w:lvlText w:val="%5."/>
+      <w:lvlJc w:val="left"/>
+      <w:pPr>
+        <w:ind w:left="3600" w:hanging="360"/>
+      </w:pPr>
+    </w:lvl>
+    <w:lvl w:ilvl="5" w:tplc="4009001B" w:tentative="1">
+      <w:start w:val="1"/>
+      <w:numFmt w:val="lowerRoman"/>
+      <w:lvlText w:val="%6."/>
+      <w:lvlJc w:val="right"/>
+      <w:pPr>
+        <w:ind w:left="4320" w:hanging="180"/>
+      </w:pPr>
+    </w:lvl>
+    <w:lvl w:ilvl="6" w:tplc="4009000F" w:tentative="1">
+      <w:start w:val="1"/>
+      <w:numFmt w:val="decimal"/>
+      <w:lvlText w:val="%7."/>
+      <w:lvlJc w:val="left"/>
+      <w:pPr>
+        <w:ind w:left="5040" w:hanging="360"/>
+      </w:pPr>
+    </w:lvl>
+    <w:lvl w:ilvl="7" w:tplc="40090019" w:tentative="1">
+      <w:start w:val="1"/>
+      <w:numFmt w:val="lowerLetter"/>
+      <w:lvlText w:val="%8."/>
+      <w:lvlJc w:val="left"/>
+      <w:pPr>
+        <w:ind w:left="5760" w:hanging="360"/>
+      </w:pPr>
+    </w:lvl>
+    <w:lvl w:ilvl="8" w:tplc="4009001B" w:tentative="1">
+      <w:start w:val="1"/>
+      <w:numFmt w:val="lowerRoman"/>
+      <w:lvlText w:val="%9."/>
+      <w:lvlJc w:val="right"/>
+      <w:pPr>
+        <w:ind w:left="6480" w:hanging="180"/>
+      </w:pPr>
+    </w:lvl>
+  </w:abstractNum>
+  <w:abstractNum w:abstractNumId="5">
     <w:nsid w:val="1EDE68BE"/>
     <w:multiLevelType w:val="hybridMultilevel"/>
     <w:tmpl w:val="B764E8AC"/>
@@ -6043,7 +6781,7 @@
       </w:pPr>
     </w:lvl>
   </w:abstractNum>
-  <w:abstractNum w:abstractNumId="5">
+  <w:abstractNum w:abstractNumId="6">
     <w:nsid w:val="20CE25FD"/>
     <w:multiLevelType w:val="hybridMultilevel"/>
     <w:tmpl w:val="2556DD1E"/>
@@ -6132,7 +6870,7 @@
       </w:pPr>
     </w:lvl>
   </w:abstractNum>
-  <w:abstractNum w:abstractNumId="6">
+  <w:abstractNum w:abstractNumId="7">
     <w:nsid w:val="21B14DF7"/>
     <w:multiLevelType w:val="hybridMultilevel"/>
     <w:tmpl w:val="57FE3CE8"/>
@@ -6221,7 +6959,7 @@
       </w:pPr>
     </w:lvl>
   </w:abstractNum>
-  <w:abstractNum w:abstractNumId="7">
+  <w:abstractNum w:abstractNumId="8">
     <w:nsid w:val="25835812"/>
     <w:multiLevelType w:val="hybridMultilevel"/>
     <w:tmpl w:val="C0A87B40"/>
@@ -6333,7 +7071,7 @@
       </w:rPr>
     </w:lvl>
   </w:abstractNum>
-  <w:abstractNum w:abstractNumId="8">
+  <w:abstractNum w:abstractNumId="9">
     <w:nsid w:val="29402636"/>
     <w:multiLevelType w:val="hybridMultilevel"/>
     <w:tmpl w:val="CB040062"/>
@@ -6422,7 +7160,7 @@
       </w:pPr>
     </w:lvl>
   </w:abstractNum>
-  <w:abstractNum w:abstractNumId="9">
+  <w:abstractNum w:abstractNumId="10">
     <w:nsid w:val="2DF67D75"/>
     <w:multiLevelType w:val="hybridMultilevel"/>
     <w:tmpl w:val="9E2097A0"/>
@@ -6535,7 +7273,7 @@
       </w:rPr>
     </w:lvl>
   </w:abstractNum>
-  <w:abstractNum w:abstractNumId="10">
+  <w:abstractNum w:abstractNumId="11">
     <w:nsid w:val="35122467"/>
     <w:multiLevelType w:val="hybridMultilevel"/>
     <w:tmpl w:val="66F8AEA6"/>
@@ -6624,7 +7362,7 @@
       </w:pPr>
     </w:lvl>
   </w:abstractNum>
-  <w:abstractNum w:abstractNumId="11">
+  <w:abstractNum w:abstractNumId="12">
     <w:nsid w:val="3585770C"/>
     <w:multiLevelType w:val="hybridMultilevel"/>
     <w:tmpl w:val="BE2419F2"/>
@@ -6713,7 +7451,7 @@
       </w:pPr>
     </w:lvl>
   </w:abstractNum>
-  <w:abstractNum w:abstractNumId="12">
+  <w:abstractNum w:abstractNumId="13">
     <w:nsid w:val="3775531E"/>
     <w:multiLevelType w:val="hybridMultilevel"/>
     <w:tmpl w:val="911A12C6"/>
@@ -6802,7 +7540,7 @@
       </w:pPr>
     </w:lvl>
   </w:abstractNum>
-  <w:abstractNum w:abstractNumId="13">
+  <w:abstractNum w:abstractNumId="14">
     <w:nsid w:val="3955401A"/>
     <w:multiLevelType w:val="hybridMultilevel"/>
     <w:tmpl w:val="7CF0923A"/>
@@ -6891,7 +7629,7 @@
       </w:pPr>
     </w:lvl>
   </w:abstractNum>
-  <w:abstractNum w:abstractNumId="14">
+  <w:abstractNum w:abstractNumId="15">
     <w:nsid w:val="3CCB7E37"/>
     <w:multiLevelType w:val="hybridMultilevel"/>
     <w:tmpl w:val="A6F226B2"/>
@@ -6980,7 +7718,7 @@
       </w:pPr>
     </w:lvl>
   </w:abstractNum>
-  <w:abstractNum w:abstractNumId="15">
+  <w:abstractNum w:abstractNumId="16">
     <w:nsid w:val="3E2D0DC4"/>
     <w:multiLevelType w:val="hybridMultilevel"/>
     <w:tmpl w:val="16367502"/>
@@ -7069,7 +7807,7 @@
       </w:pPr>
     </w:lvl>
   </w:abstractNum>
-  <w:abstractNum w:abstractNumId="16">
+  <w:abstractNum w:abstractNumId="17">
     <w:nsid w:val="3E422359"/>
     <w:multiLevelType w:val="hybridMultilevel"/>
     <w:tmpl w:val="65D4D6B6"/>
@@ -7158,7 +7896,7 @@
       </w:pPr>
     </w:lvl>
   </w:abstractNum>
-  <w:abstractNum w:abstractNumId="17">
+  <w:abstractNum w:abstractNumId="18">
     <w:nsid w:val="40473341"/>
     <w:multiLevelType w:val="hybridMultilevel"/>
     <w:tmpl w:val="191A56A6"/>
@@ -7247,7 +7985,7 @@
       </w:pPr>
     </w:lvl>
   </w:abstractNum>
-  <w:abstractNum w:abstractNumId="18">
+  <w:abstractNum w:abstractNumId="19">
     <w:nsid w:val="4DC01121"/>
     <w:multiLevelType w:val="hybridMultilevel"/>
     <w:tmpl w:val="5E822DB4"/>
@@ -7336,7 +8074,7 @@
       </w:pPr>
     </w:lvl>
   </w:abstractNum>
-  <w:abstractNum w:abstractNumId="19">
+  <w:abstractNum w:abstractNumId="20">
     <w:nsid w:val="4E2E11DA"/>
     <w:multiLevelType w:val="hybridMultilevel"/>
     <w:tmpl w:val="4AAADA7E"/>
@@ -7425,7 +8163,7 @@
       </w:pPr>
     </w:lvl>
   </w:abstractNum>
-  <w:abstractNum w:abstractNumId="20">
+  <w:abstractNum w:abstractNumId="21">
     <w:nsid w:val="62896427"/>
     <w:multiLevelType w:val="multilevel"/>
     <w:tmpl w:val="55E0FC66"/>
@@ -7549,7 +8287,7 @@
       </w:pPr>
     </w:lvl>
   </w:abstractNum>
-  <w:abstractNum w:abstractNumId="21">
+  <w:abstractNum w:abstractNumId="22">
     <w:nsid w:val="69B816E0"/>
     <w:multiLevelType w:val="hybridMultilevel"/>
     <w:tmpl w:val="2E7EE6A8"/>
@@ -7661,7 +8399,7 @@
       </w:rPr>
     </w:lvl>
   </w:abstractNum>
-  <w:abstractNum w:abstractNumId="22">
+  <w:abstractNum w:abstractNumId="23">
     <w:nsid w:val="6BBE2AD9"/>
     <w:multiLevelType w:val="hybridMultilevel"/>
     <w:tmpl w:val="0FD831A4"/>
@@ -7750,7 +8488,7 @@
       </w:pPr>
     </w:lvl>
   </w:abstractNum>
-  <w:abstractNum w:abstractNumId="23">
+  <w:abstractNum w:abstractNumId="24">
     <w:nsid w:val="760D2326"/>
     <w:multiLevelType w:val="hybridMultilevel"/>
     <w:tmpl w:val="3ACAB8B2"/>
@@ -7839,7 +8577,7 @@
       </w:pPr>
     </w:lvl>
   </w:abstractNum>
-  <w:abstractNum w:abstractNumId="24">
+  <w:abstractNum w:abstractNumId="25">
     <w:nsid w:val="798072EC"/>
     <w:multiLevelType w:val="hybridMultilevel"/>
     <w:tmpl w:val="1F6CDC8E"/>
@@ -7928,7 +8666,7 @@
       </w:pPr>
     </w:lvl>
   </w:abstractNum>
-  <w:abstractNum w:abstractNumId="25">
+  <w:abstractNum w:abstractNumId="26">
     <w:nsid w:val="7A0979DE"/>
     <w:multiLevelType w:val="hybridMultilevel"/>
     <w:tmpl w:val="22568242"/>
@@ -8019,91 +8757,91 @@
     </w:lvl>
   </w:abstractNum>
   <w:num w:numId="1">
-    <w:abstractNumId w:val="20"/>
+    <w:abstractNumId w:val="21"/>
   </w:num>
   <w:num w:numId="2">
-    <w:abstractNumId w:val="15"/>
+    <w:abstractNumId w:val="16"/>
   </w:num>
   <w:num w:numId="3">
-    <w:abstractNumId w:val="17"/>
+    <w:abstractNumId w:val="18"/>
   </w:num>
   <w:num w:numId="4">
     <w:abstractNumId w:val="2"/>
   </w:num>
   <w:num w:numId="5">
-    <w:abstractNumId w:val="6"/>
+    <w:abstractNumId w:val="7"/>
   </w:num>
   <w:num w:numId="6">
-    <w:abstractNumId w:val="22"/>
+    <w:abstractNumId w:val="23"/>
   </w:num>
   <w:num w:numId="7">
-    <w:abstractNumId w:val="6"/>
+    <w:abstractNumId w:val="7"/>
     <w:lvlOverride w:ilvl="0">
       <w:startOverride w:val="1"/>
     </w:lvlOverride>
   </w:num>
   <w:num w:numId="8">
-    <w:abstractNumId w:val="11"/>
+    <w:abstractNumId w:val="12"/>
   </w:num>
   <w:num w:numId="9">
-    <w:abstractNumId w:val="9"/>
+    <w:abstractNumId w:val="10"/>
   </w:num>
   <w:num w:numId="10">
     <w:abstractNumId w:val="1"/>
   </w:num>
   <w:num w:numId="11">
-    <w:abstractNumId w:val="4"/>
+    <w:abstractNumId w:val="5"/>
   </w:num>
   <w:num w:numId="12">
+    <w:abstractNumId w:val="14"/>
+  </w:num>
+  <w:num w:numId="13">
     <w:abstractNumId w:val="13"/>
   </w:num>
-  <w:num w:numId="13">
-    <w:abstractNumId w:val="12"/>
-  </w:num>
   <w:num w:numId="14">
-    <w:abstractNumId w:val="23"/>
+    <w:abstractNumId w:val="24"/>
   </w:num>
   <w:num w:numId="15">
-    <w:abstractNumId w:val="14"/>
+    <w:abstractNumId w:val="15"/>
   </w:num>
   <w:num w:numId="16">
-    <w:abstractNumId w:val="16"/>
+    <w:abstractNumId w:val="17"/>
   </w:num>
   <w:num w:numId="17">
-    <w:abstractNumId w:val="10"/>
+    <w:abstractNumId w:val="11"/>
   </w:num>
   <w:num w:numId="18">
     <w:abstractNumId w:val="3"/>
   </w:num>
   <w:num w:numId="19">
-    <w:abstractNumId w:val="24"/>
+    <w:abstractNumId w:val="25"/>
   </w:num>
   <w:num w:numId="20">
+    <w:abstractNumId w:val="20"/>
+  </w:num>
+  <w:num w:numId="21">
+    <w:abstractNumId w:val="9"/>
+  </w:num>
+  <w:num w:numId="22">
     <w:abstractNumId w:val="19"/>
   </w:num>
-  <w:num w:numId="21">
+  <w:num w:numId="23">
+    <w:abstractNumId w:val="22"/>
+  </w:num>
+  <w:num w:numId="24">
     <w:abstractNumId w:val="8"/>
   </w:num>
-  <w:num w:numId="22">
-    <w:abstractNumId w:val="18"/>
-  </w:num>
-  <w:num w:numId="23">
+  <w:num w:numId="25">
     <w:abstractNumId w:val="21"/>
   </w:num>
-  <w:num w:numId="24">
-    <w:abstractNumId w:val="7"/>
-  </w:num>
-  <w:num w:numId="25">
-    <w:abstractNumId w:val="20"/>
-  </w:num>
   <w:num w:numId="26">
-    <w:abstractNumId w:val="20"/>
+    <w:abstractNumId w:val="21"/>
   </w:num>
   <w:num w:numId="27">
-    <w:abstractNumId w:val="25"/>
+    <w:abstractNumId w:val="26"/>
   </w:num>
   <w:num w:numId="28">
-    <w:abstractNumId w:val="25"/>
+    <w:abstractNumId w:val="26"/>
     <w:lvlOverride w:ilvl="0">
       <w:startOverride w:val="1"/>
     </w:lvlOverride>
@@ -8112,14 +8850,23 @@
     <w:abstractNumId w:val="0"/>
   </w:num>
   <w:num w:numId="30">
-    <w:abstractNumId w:val="5"/>
+    <w:abstractNumId w:val="6"/>
+  </w:num>
+  <w:num w:numId="31">
+    <w:abstractNumId w:val="26"/>
+    <w:lvlOverride w:ilvl="0">
+      <w:startOverride w:val="1"/>
+    </w:lvlOverride>
+  </w:num>
+  <w:num w:numId="32">
+    <w:abstractNumId w:val="4"/>
   </w:num>
   <w:numIdMacAtCleanup w:val="16"/>
 </w:numbering>
 </file>
 
 <file path=word/styles.xml><?xml version="1.0" encoding="utf-8"?>
-<w:styles xmlns:mc="http://schemas.openxmlformats.org/markup-compatibility/2006" xmlns:r="http://schemas.openxmlformats.org/officeDocument/2006/relationships" xmlns:w="http://schemas.openxmlformats.org/wordprocessingml/2006/main" xmlns:w14="http://schemas.microsoft.com/office/word/2010/wordml" mc:Ignorable="w14">
+<w:styles xmlns:mc="http://schemas.openxmlformats.org/markup-compatibility/2006" xmlns:r="http://schemas.openxmlformats.org/officeDocument/2006/relationships" xmlns:w="http://schemas.openxmlformats.org/wordprocessingml/2006/main" xmlns:w14="http://schemas.microsoft.com/office/word/2010/wordml" xmlns:w15="http://schemas.microsoft.com/office/word/2012/wordml" mc:Ignorable="w14 w15">
   <w:docDefaults>
     <w:rPrDefault>
       <w:rPr>
@@ -8135,1206 +8882,378 @@
       </w:pPr>
     </w:pPrDefault>
   </w:docDefaults>
-  <w:latentStyles w:defLockedState="0" w:defUIPriority="99" w:defSemiHidden="1" w:defUnhideWhenUsed="1" w:defQFormat="0" w:count="267">
-    <w:lsdException w:name="Normal" w:semiHidden="0" w:uiPriority="0" w:unhideWhenUsed="0" w:qFormat="1"/>
-    <w:lsdException w:name="heading 1" w:semiHidden="0" w:uiPriority="9" w:unhideWhenUsed="0" w:qFormat="1"/>
-    <w:lsdException w:name="heading 2" w:uiPriority="9" w:qFormat="1"/>
-    <w:lsdException w:name="heading 3" w:uiPriority="9" w:qFormat="1"/>
-    <w:lsdException w:name="heading 4" w:uiPriority="9" w:qFormat="1"/>
-    <w:lsdException w:name="heading 5" w:uiPriority="9" w:qFormat="1"/>
-    <w:lsdException w:name="heading 6" w:uiPriority="9" w:qFormat="1"/>
-    <w:lsdException w:name="heading 7" w:uiPriority="9" w:qFormat="1"/>
-    <w:lsdException w:name="heading 8" w:uiPriority="9" w:qFormat="1"/>
-    <w:lsdException w:name="heading 9" w:uiPriority="9" w:qFormat="1"/>
-    <w:lsdException w:name="toc 1" w:uiPriority="39"/>
-    <w:lsdException w:name="toc 2" w:uiPriority="39"/>
-    <w:lsdException w:name="toc 3" w:uiPriority="39"/>
-    <w:lsdException w:name="toc 4" w:uiPriority="39"/>
-    <w:lsdException w:name="toc 5" w:uiPriority="39"/>
-    <w:lsdException w:name="toc 6" w:uiPriority="39"/>
-    <w:lsdException w:name="toc 7" w:uiPriority="39"/>
-    <w:lsdException w:name="toc 8" w:uiPriority="39"/>
-    <w:lsdException w:name="toc 9" w:uiPriority="39"/>
-    <w:lsdException w:name="caption" w:uiPriority="35" w:qFormat="1"/>
-    <w:lsdException w:name="Title" w:semiHidden="0" w:uiPriority="10" w:unhideWhenUsed="0" w:qFormat="1"/>
-    <w:lsdException w:name="Default Paragraph Font" w:uiPriority="1"/>
-    <w:lsdException w:name="Subtitle" w:semiHidden="0" w:uiPriority="11" w:unhideWhenUsed="0" w:qFormat="1"/>
-    <w:lsdException w:name="Strong" w:semiHidden="0" w:uiPriority="22" w:unhideWhenUsed="0" w:qFormat="1"/>
-    <w:lsdException w:name="Emphasis" w:semiHidden="0" w:uiPriority="20" w:unhideWhenUsed="0" w:qFormat="1"/>
-    <w:lsdException w:name="Table Grid" w:semiHidden="0" w:uiPriority="59" w:unhideWhenUsed="0"/>
-    <w:lsdException w:name="Placeholder Text" w:unhideWhenUsed="0"/>
-    <w:lsdException w:name="No Spacing" w:semiHidden="0" w:uiPriority="1" w:unhideWhenUsed="0" w:qFormat="1"/>
-    <w:lsdException w:name="Light Shading" w:semiHidden="0" w:uiPriority="60" w:unhideWhenUsed="0"/>
-    <w:lsdException w:name="Light List" w:semiHidden="0" w:uiPriority="61" w:unhideWhenUsed="0"/>
-    <w:lsdException w:name="Light Grid" w:semiHidden="0" w:uiPriority="62" w:unhideWhenUsed="0"/>
-    <w:lsdException w:name="Medium Shading 1" w:semiHidden="0" w:uiPriority="63" w:unhideWhenUsed="0"/>
-    <w:lsdException w:name="Medium Shading 2" w:semiHidden="0" w:uiPriority="64" w:unhideWhenUsed="0"/>
-    <w:lsdException w:name="Medium List 1" w:semiHidden="0" w:uiPriority="65" w:unhideWhenUsed="0"/>
-    <w:lsdException w:name="Medium List 2" w:semiHidden="0" w:uiPriority="66" w:unhideWhenUsed="0"/>
-    <w:lsdException w:name="Medium Grid 1" w:semiHidden="0" w:uiPriority="67" w:unhideWhenUsed="0"/>
-    <w:lsdException w:name="Medium Grid 2" w:semiHidden="0" w:uiPriority="68" w:unhideWhenUsed="0"/>
-    <w:lsdException w:name="Medium Grid 3" w:semiHidden="0" w:uiPriority="69" w:unhideWhenUsed="0"/>
-    <w:lsdException w:name="Dark List" w:semiHidden="0" w:uiPriority="70" w:unhideWhenUsed="0"/>
-    <w:lsdException w:name="Colorful Shading" w:semiHidden="0" w:uiPriority="71" w:unhideWhenUsed="0"/>
-    <w:lsdException w:name="Colorful List" w:semiHidden="0" w:uiPriority="72" w:unhideWhenUsed="0"/>
-    <w:lsdException w:name="Colorful Grid" w:semiHidden="0" w:uiPriority="73" w:unhideWhenUsed="0"/>
-    <w:lsdException w:name="Light Shading Accent 1" w:semiHidden="0" w:uiPriority="60" w:unhideWhenUsed="0"/>
-    <w:lsdException w:name="Light List Accent 1" w:semiHidden="0" w:uiPriority="61" w:unhideWhenUsed="0"/>
-    <w:lsdException w:name="Light Grid Accent 1" w:semiHidden="0" w:uiPriority="62" w:unhideWhenUsed="0"/>
-    <w:lsdException w:name="Medium Shading 1 Accent 1" w:semiHidden="0" w:uiPriority="63" w:unhideWhenUsed="0"/>
-    <w:lsdException w:name="Medium Shading 2 Accent 1" w:semiHidden="0" w:uiPriority="64" w:unhideWhenUsed="0"/>
-    <w:lsdException w:name="Medium List 1 Accent 1" w:semiHidden="0" w:uiPriority="65" w:unhideWhenUsed="0"/>
-    <w:lsdException w:name="Revision" w:unhideWhenUsed="0"/>
-    <w:lsdException w:name="List Paragraph" w:semiHidden="0" w:uiPriority="34" w:unhideWhenUsed="0" w:qFormat="1"/>
-    <w:lsdException w:name="Quote" w:semiHidden="0" w:uiPriority="29" w:unhideWhenUsed="0" w:qFormat="1"/>
-    <w:lsdException w:name="Intense Quote" w:semiHidden="0" w:uiPriority="30" w:unhideWhenUsed="0" w:qFormat="1"/>
-    <w:lsdException w:name="Medium List 2 Accent 1" w:semiHidden="0" w:uiPriority="66" w:unhideWhenUsed="0"/>
-    <w:lsdException w:name="Medium Grid 1 Accent 1" w:semiHidden="0" w:uiPriority="67" w:unhideWhenUsed="0"/>
-    <w:lsdException w:name="Medium Grid 2 Accent 1" w:semiHidden="0" w:uiPriority="68" w:unhideWhenUsed="0"/>
-    <w:lsdException w:name="Medium Grid 3 Accent 1" w:semiHidden="0" w:uiPriority="69" w:unhideWhenUsed="0"/>
-    <w:lsdException w:name="Dark List Accent 1" w:semiHidden="0" w:uiPriority="70" w:unhideWhenUsed="0"/>
-    <w:lsdException w:name="Colorful Shading Accent 1" w:semiHidden="0" w:uiPriority="71" w:unhideWhenUsed="0"/>
-    <w:lsdException w:name="Colorful List Accent 1" w:semiHidden="0" w:uiPriority="72" w:unhideWhenUsed="0"/>
-    <w:lsdException w:name="Colorful Grid Accent 1" w:semiHidden="0" w:uiPriority="73" w:unhideWhenUsed="0"/>
-    <w:lsdException w:name="Light Shading Accent 2" w:semiHidden="0" w:uiPriority="60" w:unhideWhenUsed="0"/>
-    <w:lsdException w:name="Light List Accent 2" w:semiHidden="0" w:uiPriority="61" w:unhideWhenUsed="0"/>
-    <w:lsdException w:name="Light Grid Accent 2" w:semiHidden="0" w:uiPriority="62" w:unhideWhenUsed="0"/>
-    <w:lsdException w:name="Medium Shading 1 Accent 2" w:semiHidden="0" w:uiPriority="63" w:unhideWhenUsed="0"/>
-    <w:lsdException w:name="Medium Shading 2 Accent 2" w:semiHidden="0" w:uiPriority="64" w:unhideWhenUsed="0"/>
-    <w:lsdException w:name="Medium List 1 Accent 2" w:semiHidden="0" w:uiPriority="65" w:unhideWhenUsed="0"/>
-    <w:lsdException w:name="Medium List 2 Accent 2" w:semiHidden="0" w:uiPriority="66" w:unhideWhenUsed="0"/>
-    <w:lsdException w:name="Medium Grid 1 Accent 2" w:semiHidden="0" w:uiPriority="67" w:unhideWhenUsed="0"/>
-    <w:lsdException w:name="Medium Grid 2 Accent 2" w:semiHidden="0" w:uiPriority="68" w:unhideWhenUsed="0"/>
-    <w:lsdException w:name="Medium Grid 3 Accent 2" w:semiHidden="0" w:uiPriority="69" w:unhideWhenUsed="0"/>
-    <w:lsdException w:name="Dark List Accent 2" w:semiHidden="0" w:uiPriority="70" w:unhideWhenUsed="0"/>
-    <w:lsdException w:name="Colorful Shading Accent 2" w:semiHidden="0" w:uiPriority="71" w:unhideWhenUsed="0"/>
-    <w:lsdException w:name="Colorful List Accent 2" w:semiHidden="0" w:uiPriority="72" w:unhideWhenUsed="0"/>
-    <w:lsdException w:name="Colorful Grid Accent 2" w:semiHidden="0" w:uiPriority="73" w:unhideWhenUsed="0"/>
-    <w:lsdException w:name="Light Shading Accent 3" w:semiHidden="0" w:uiPriority="60" w:unhideWhenUsed="0"/>
-    <w:lsdException w:name="Light List Accent 3" w:semiHidden="0" w:uiPriority="61" w:unhideWhenUsed="0"/>
-    <w:lsdException w:name="Light Grid Accent 3" w:semiHidden="0" w:uiPriority="62" w:unhideWhenUsed="0"/>
-    <w:lsdException w:name="Medium Shading 1 Accent 3" w:semiHidden="0" w:uiPriority="63" w:unhideWhenUsed="0"/>
-    <w:lsdException w:name="Medium Shading 2 Accent 3" w:semiHidden="0" w:uiPriority="64" w:unhideWhenUsed="0"/>
-    <w:lsdException w:name="Medium List 1 Accent 3" w:semiHidden="0" w:uiPriority="65" w:unhideWhenUsed="0"/>
-    <w:lsdException w:name="Medium List 2 Accent 3" w:semiHidden="0" w:uiPriority="66" w:unhideWhenUsed="0"/>
-    <w:lsdException w:name="Medium Grid 1 Accent 3" w:semiHidden="0" w:uiPriority="67" w:unhideWhenUsed="0"/>
-    <w:lsdException w:name="Medium Grid 2 Accent 3" w:semiHidden="0" w:uiPriority="68" w:unhideWhenUsed="0"/>
-    <w:lsdException w:name="Medium Grid 3 Accent 3" w:semiHidden="0" w:uiPriority="69" w:unhideWhenUsed="0"/>
-    <w:lsdException w:name="Dark List Accent 3" w:semiHidden="0" w:uiPriority="70" w:unhideWhenUsed="0"/>
-    <w:lsdException w:name="Colorful Shading Accent 3" w:semiHidden="0" w:uiPriority="71" w:unhideWhenUsed="0"/>
-    <w:lsdException w:name="Colorful List Accent 3" w:semiHidden="0" w:uiPriority="72" w:unhideWhenUsed="0"/>
-    <w:lsdException w:name="Colorful Grid Accent 3" w:semiHidden="0" w:uiPriority="73" w:unhideWhenUsed="0"/>
-    <w:lsdException w:name="Light Shading Accent 4" w:semiHidden="0" w:uiPriority="60" w:unhideWhenUsed="0"/>
-    <w:lsdException w:name="Light List Accent 4" w:semiHidden="0" w:uiPriority="61" w:unhideWhenUsed="0"/>
-    <w:lsdException w:name="Light Grid Accent 4" w:semiHidden="0" w:uiPriority="62" w:unhideWhenUsed="0"/>
-    <w:lsdException w:name="Medium Shading 1 Accent 4" w:semiHidden="0" w:uiPriority="63" w:unhideWhenUsed="0"/>
-    <w:lsdException w:name="Medium Shading 2 Accent 4" w:semiHidden="0" w:uiPriority="64" w:unhideWhenUsed="0"/>
-    <w:lsdException w:name="Medium List 1 Accent 4" w:semiHidden="0" w:uiPriority="65" w:unhideWhenUsed="0"/>
-    <w:lsdException w:name="Medium List 2 Accent 4" w:semiHidden="0" w:uiPriority="66" w:unhideWhenUsed="0"/>
-    <w:lsdException w:name="Medium Grid 1 Accent 4" w:semiHidden="0" w:uiPriority="67" w:unhideWhenUsed="0"/>
-    <w:lsdException w:name="Medium Grid 2 Accent 4" w:semiHidden="0" w:uiPriority="68" w:unhideWhenUsed="0"/>
-    <w:lsdException w:name="Medium Grid 3 Accent 4" w:semiHidden="0" w:uiPriority="69" w:unhideWhenUsed="0"/>
-    <w:lsdException w:name="Dark List Accent 4" w:semiHidden="0" w:uiPriority="70" w:unhideWhenUsed="0"/>
-    <w:lsdException w:name="Colorful Shading Accent 4" w:semiHidden="0" w:uiPriority="71" w:unhideWhenUsed="0"/>
-    <w:lsdException w:name="Colorful List Accent 4" w:semiHidden="0" w:uiPriority="72" w:unhideWhenUsed="0"/>
-    <w:lsdException w:name="Colorful Grid Accent 4" w:semiHidden="0" w:uiPriority="73" w:unhideWhenUsed="0"/>
-    <w:lsdException w:name="Light Shading Accent 5" w:semiHidden="0" w:uiPriority="60" w:unhideWhenUsed="0"/>
-    <w:lsdException w:name="Light List Accent 5" w:semiHidden="0" w:uiPriority="61" w:unhideWhenUsed="0"/>
-    <w:lsdException w:name="Light Grid Accent 5" w:semiHidden="0" w:uiPriority="62" w:unhideWhenUsed="0"/>
-    <w:lsdException w:name="Medium Shading 1 Accent 5" w:semiHidden="0" w:uiPriority="63" w:unhideWhenUsed="0"/>
-    <w:lsdException w:name="Medium Shading 2 Accent 5" w:semiHidden="0" w:uiPriority="64" w:unhideWhenUsed="0"/>
-    <w:lsdException w:name="Medium List 1 Accent 5" w:semiHidden="0" w:uiPriority="65" w:unhideWhenUsed="0"/>
-    <w:lsdException w:name="Medium List 2 Accent 5" w:semiHidden="0" w:uiPriority="66" w:unhideWhenUsed="0"/>
-    <w:lsdException w:name="Medium Grid 1 Accent 5" w:semiHidden="0" w:uiPriority="67" w:unhideWhenUsed="0"/>
-    <w:lsdException w:name="Medium Grid 2 Accent 5" w:semiHidden="0" w:uiPriority="68" w:unhideWhenUsed="0"/>
-    <w:lsdException w:name="Medium Grid 3 Accent 5" w:semiHidden="0" w:uiPriority="69" w:unhideWhenUsed="0"/>
-    <w:lsdException w:name="Dark List Accent 5" w:semiHidden="0" w:uiPriority="70" w:unhideWhenUsed="0"/>
-    <w:lsdException w:name="Colorful Shading Accent 5" w:semiHidden="0" w:uiPriority="71" w:unhideWhenUsed="0"/>
-    <w:lsdException w:name="Colorful List Accent 5" w:semiHidden="0" w:uiPriority="72" w:unhideWhenUsed="0"/>
-    <w:lsdException w:name="Colorful Grid Accent 5" w:semiHidden="0" w:uiPriority="73" w:unhideWhenUsed="0"/>
-    <w:lsdException w:name="Light Shading Accent 6" w:semiHidden="0" w:uiPriority="60" w:unhideWhenUsed="0"/>
-    <w:lsdException w:name="Light List Accent 6" w:semiHidden="0" w:uiPriority="61" w:unhideWhenUsed="0"/>
-    <w:lsdException w:name="Light Grid Accent 6" w:semiHidden="0" w:uiPriority="62" w:unhideWhenUsed="0"/>
-    <w:lsdException w:name="Medium Shading 1 Accent 6" w:semiHidden="0" w:uiPriority="63" w:unhideWhenUsed="0"/>
-    <w:lsdException w:name="Medium Shading 2 Accent 6" w:semiHidden="0" w:uiPriority="64" w:unhideWhenUsed="0"/>
-    <w:lsdException w:name="Medium List 1 Accent 6" w:semiHidden="0" w:uiPriority="65" w:unhideWhenUsed="0"/>
-    <w:lsdException w:name="Medium List 2 Accent 6" w:semiHidden="0" w:uiPriority="66" w:unhideWhenUsed="0"/>
-    <w:lsdException w:name="Medium Grid 1 Accent 6" w:semiHidden="0" w:uiPriority="67" w:unhideWhenUsed="0"/>
-    <w:lsdException w:name="Medium Grid 2 Accent 6" w:semiHidden="0" w:uiPriority="68" w:unhideWhenUsed="0"/>
-    <w:lsdException w:name="Medium Grid 3 Accent 6" w:semiHidden="0" w:uiPriority="69" w:unhideWhenUsed="0"/>
-    <w:lsdException w:name="Dark List Accent 6" w:semiHidden="0" w:uiPriority="70" w:unhideWhenUsed="0"/>
-    <w:lsdException w:name="Colorful Shading Accent 6" w:semiHidden="0" w:uiPriority="71" w:unhideWhenUsed="0"/>
-    <w:lsdException w:name="Colorful List Accent 6" w:semiHidden="0" w:uiPriority="72" w:unhideWhenUsed="0"/>
-    <w:lsdException w:name="Colorful Grid Accent 6" w:semiHidden="0" w:uiPriority="73" w:unhideWhenUsed="0"/>
-    <w:lsdException w:name="Subtle Emphasis" w:semiHidden="0" w:uiPriority="19" w:unhideWhenUsed="0" w:qFormat="1"/>
-    <w:lsdException w:name="Intense Emphasis" w:semiHidden="0" w:uiPriority="21" w:unhideWhenUsed="0" w:qFormat="1"/>
-    <w:lsdException w:name="Subtle Reference" w:semiHidden="0" w:uiPriority="31" w:unhideWhenUsed="0" w:qFormat="1"/>
-    <w:lsdException w:name="Intense Reference" w:semiHidden="0" w:uiPriority="32" w:unhideWhenUsed="0" w:qFormat="1"/>
-    <w:lsdException w:name="Book Title" w:semiHidden="0" w:uiPriority="33" w:unhideWhenUsed="0" w:qFormat="1"/>
-    <w:lsdException w:name="Bibliography" w:uiPriority="37"/>
-    <w:lsdException w:name="TOC Heading" w:uiPriority="39" w:qFormat="1"/>
-  </w:latentStyles>
-  <w:style w:type="paragraph" w:default="1" w:styleId="Normal">
-    <w:name w:val="Normal"/>
-    <w:qFormat/>
-    <w:rsid w:val="00EA7333"/>
-    <w:rPr>
-      <w:rFonts w:asciiTheme="majorHAnsi" w:eastAsiaTheme="majorEastAsia" w:hAnsiTheme="majorHAnsi" w:cstheme="majorBidi"/>
-    </w:rPr>
-  </w:style>
-  <w:style w:type="paragraph" w:styleId="Heading1">
-    <w:name w:val="heading 1"/>
-    <w:basedOn w:val="Normal"/>
-    <w:next w:val="Normal"/>
-    <w:link w:val="Heading1Char"/>
-    <w:autoRedefine/>
-    <w:uiPriority w:val="9"/>
-    <w:qFormat/>
-    <w:rsid w:val="00EE6C7C"/>
-    <w:pPr>
-      <w:keepNext/>
-      <w:keepLines/>
-      <w:numPr>
-        <w:numId w:val="1"/>
-      </w:numPr>
-      <w:pBdr>
-        <w:bottom w:val="single" w:sz="4" w:space="1" w:color="auto"/>
-      </w:pBdr>
-      <w:spacing w:before="120" w:after="120"/>
-      <w:outlineLvl w:val="0"/>
-    </w:pPr>
-    <w:rPr>
-      <w:smallCaps/>
-      <w:spacing w:val="5"/>
-      <w:sz w:val="36"/>
-      <w:szCs w:val="36"/>
-    </w:rPr>
-  </w:style>
-  <w:style w:type="paragraph" w:styleId="Heading2">
-    <w:name w:val="heading 2"/>
-    <w:basedOn w:val="Normal"/>
-    <w:next w:val="Normal"/>
-    <w:link w:val="Heading2Char"/>
-    <w:autoRedefine/>
-    <w:uiPriority w:val="9"/>
-    <w:unhideWhenUsed/>
-    <w:qFormat/>
-    <w:rsid w:val="00A8204D"/>
-    <w:pPr>
-      <w:numPr>
-        <w:ilvl w:val="1"/>
-        <w:numId w:val="1"/>
-      </w:numPr>
-      <w:pBdr>
-        <w:bottom w:val="single" w:sz="4" w:space="1" w:color="auto"/>
-      </w:pBdr>
-      <w:spacing w:before="200" w:after="120" w:line="271" w:lineRule="auto"/>
-      <w:outlineLvl w:val="1"/>
-    </w:pPr>
-    <w:rPr>
-      <w:sz w:val="28"/>
-      <w:szCs w:val="28"/>
-    </w:rPr>
-  </w:style>
-  <w:style w:type="paragraph" w:styleId="Heading3">
-    <w:name w:val="heading 3"/>
-    <w:basedOn w:val="Normal"/>
-    <w:next w:val="Normal"/>
-    <w:link w:val="Heading3Char"/>
-    <w:autoRedefine/>
-    <w:uiPriority w:val="9"/>
-    <w:unhideWhenUsed/>
-    <w:qFormat/>
-    <w:rsid w:val="005919ED"/>
-    <w:pPr>
-      <w:keepNext/>
-      <w:keepLines/>
-      <w:numPr>
-        <w:ilvl w:val="2"/>
-        <w:numId w:val="1"/>
-      </w:numPr>
-      <w:spacing w:before="200" w:after="0"/>
-      <w:jc w:val="both"/>
-      <w:outlineLvl w:val="2"/>
-    </w:pPr>
-    <w:rPr>
-      <w:b/>
-      <w:bCs/>
-    </w:rPr>
-  </w:style>
-  <w:style w:type="paragraph" w:styleId="Heading4">
-    <w:name w:val="heading 4"/>
-    <w:basedOn w:val="Normal"/>
-    <w:next w:val="Normal"/>
-    <w:link w:val="Heading4Char"/>
-    <w:autoRedefine/>
-    <w:uiPriority w:val="9"/>
-    <w:unhideWhenUsed/>
-    <w:qFormat/>
-    <w:rsid w:val="0095634F"/>
-    <w:pPr>
-      <w:keepNext/>
-      <w:keepLines/>
-      <w:numPr>
-        <w:ilvl w:val="3"/>
-        <w:numId w:val="1"/>
-      </w:numPr>
-      <w:spacing w:before="200" w:after="0"/>
-      <w:outlineLvl w:val="3"/>
-    </w:pPr>
-    <w:rPr>
-      <w:b/>
-    </w:rPr>
-  </w:style>
-  <w:style w:type="paragraph" w:styleId="Heading5">
-    <w:name w:val="heading 5"/>
-    <w:basedOn w:val="Normal"/>
-    <w:next w:val="Normal"/>
-    <w:link w:val="Heading5Char"/>
-    <w:uiPriority w:val="9"/>
-    <w:unhideWhenUsed/>
-    <w:qFormat/>
-    <w:rsid w:val="00A8204D"/>
-    <w:pPr>
-      <w:keepNext/>
-      <w:keepLines/>
-      <w:numPr>
-        <w:ilvl w:val="4"/>
-        <w:numId w:val="1"/>
-      </w:numPr>
-      <w:spacing w:before="200" w:after="0"/>
-      <w:outlineLvl w:val="4"/>
-    </w:pPr>
-    <w:rPr>
-      <w:color w:val="243F60" w:themeColor="accent1" w:themeShade="7F"/>
-    </w:rPr>
-  </w:style>
-  <w:style w:type="paragraph" w:styleId="Heading6">
-    <w:name w:val="heading 6"/>
-    <w:basedOn w:val="Normal"/>
-    <w:next w:val="Normal"/>
-    <w:link w:val="Heading6Char"/>
-    <w:uiPriority w:val="9"/>
-    <w:semiHidden/>
-    <w:unhideWhenUsed/>
-    <w:qFormat/>
-    <w:rsid w:val="00A8204D"/>
-    <w:pPr>
-      <w:keepNext/>
-      <w:keepLines/>
-      <w:numPr>
-        <w:ilvl w:val="5"/>
-        <w:numId w:val="1"/>
-      </w:numPr>
-      <w:spacing w:before="200" w:after="0"/>
-      <w:outlineLvl w:val="5"/>
-    </w:pPr>
-    <w:rPr>
-      <w:i/>
-      <w:iCs/>
-      <w:color w:val="243F60" w:themeColor="accent1" w:themeShade="7F"/>
-    </w:rPr>
-  </w:style>
-  <w:style w:type="paragraph" w:styleId="Heading7">
-    <w:name w:val="heading 7"/>
-    <w:basedOn w:val="Normal"/>
-    <w:next w:val="Normal"/>
-    <w:link w:val="Heading7Char"/>
-    <w:uiPriority w:val="9"/>
-    <w:semiHidden/>
-    <w:unhideWhenUsed/>
-    <w:qFormat/>
-    <w:rsid w:val="00A8204D"/>
-    <w:pPr>
-      <w:keepNext/>
-      <w:keepLines/>
-      <w:numPr>
-        <w:ilvl w:val="6"/>
-        <w:numId w:val="1"/>
-      </w:numPr>
-      <w:spacing w:before="200" w:after="0"/>
-      <w:outlineLvl w:val="6"/>
-    </w:pPr>
-    <w:rPr>
-      <w:i/>
-      <w:iCs/>
-      <w:color w:val="404040" w:themeColor="text1" w:themeTint="BF"/>
-    </w:rPr>
-  </w:style>
-  <w:style w:type="paragraph" w:styleId="Heading8">
-    <w:name w:val="heading 8"/>
-    <w:basedOn w:val="Normal"/>
-    <w:next w:val="Normal"/>
-    <w:link w:val="Heading8Char"/>
-    <w:uiPriority w:val="9"/>
-    <w:semiHidden/>
-    <w:unhideWhenUsed/>
-    <w:qFormat/>
-    <w:rsid w:val="00A8204D"/>
-    <w:pPr>
-      <w:keepNext/>
-      <w:keepLines/>
-      <w:numPr>
-        <w:ilvl w:val="7"/>
-        <w:numId w:val="1"/>
-      </w:numPr>
-      <w:spacing w:before="200" w:after="0"/>
-      <w:outlineLvl w:val="7"/>
-    </w:pPr>
-    <w:rPr>
-      <w:color w:val="404040" w:themeColor="text1" w:themeTint="BF"/>
-      <w:sz w:val="20"/>
-      <w:szCs w:val="20"/>
-    </w:rPr>
-  </w:style>
-  <w:style w:type="paragraph" w:styleId="Heading9">
-    <w:name w:val="heading 9"/>
-    <w:basedOn w:val="Normal"/>
-    <w:next w:val="Normal"/>
-    <w:link w:val="Heading9Char"/>
-    <w:uiPriority w:val="9"/>
-    <w:semiHidden/>
-    <w:unhideWhenUsed/>
-    <w:qFormat/>
-    <w:rsid w:val="00A8204D"/>
-    <w:pPr>
-      <w:keepNext/>
-      <w:keepLines/>
-      <w:numPr>
-        <w:ilvl w:val="8"/>
-        <w:numId w:val="1"/>
-      </w:numPr>
-      <w:spacing w:before="200" w:after="0"/>
-      <w:outlineLvl w:val="8"/>
-    </w:pPr>
-    <w:rPr>
-      <w:i/>
-      <w:iCs/>
-      <w:color w:val="404040" w:themeColor="text1" w:themeTint="BF"/>
-      <w:sz w:val="20"/>
-      <w:szCs w:val="20"/>
-    </w:rPr>
-  </w:style>
-  <w:style w:type="character" w:default="1" w:styleId="DefaultParagraphFont">
-    <w:name w:val="Default Paragraph Font"/>
-    <w:uiPriority w:val="1"/>
-    <w:semiHidden/>
-    <w:unhideWhenUsed/>
-  </w:style>
-  <w:style w:type="table" w:default="1" w:styleId="TableNormal">
-    <w:name w:val="Normal Table"/>
-    <w:uiPriority w:val="99"/>
-    <w:semiHidden/>
-    <w:unhideWhenUsed/>
-    <w:tblPr>
-      <w:tblInd w:w="0" w:type="dxa"/>
-      <w:tblCellMar>
-        <w:top w:w="0" w:type="dxa"/>
-        <w:left w:w="108" w:type="dxa"/>
-        <w:bottom w:w="0" w:type="dxa"/>
-        <w:right w:w="108" w:type="dxa"/>
-      </w:tblCellMar>
-    </w:tblPr>
-  </w:style>
-  <w:style w:type="numbering" w:default="1" w:styleId="NoList">
-    <w:name w:val="No List"/>
-    <w:uiPriority w:val="99"/>
-    <w:semiHidden/>
-    <w:unhideWhenUsed/>
-  </w:style>
-  <w:style w:type="character" w:customStyle="1" w:styleId="Heading1Char">
-    <w:name w:val="Heading 1 Char"/>
-    <w:basedOn w:val="DefaultParagraphFont"/>
-    <w:link w:val="Heading1"/>
-    <w:uiPriority w:val="9"/>
-    <w:rsid w:val="00EE6C7C"/>
-    <w:rPr>
-      <w:rFonts w:asciiTheme="majorHAnsi" w:eastAsiaTheme="majorEastAsia" w:hAnsiTheme="majorHAnsi" w:cstheme="majorBidi"/>
-      <w:smallCaps/>
-      <w:spacing w:val="5"/>
-      <w:sz w:val="36"/>
-      <w:szCs w:val="36"/>
-    </w:rPr>
-  </w:style>
-  <w:style w:type="character" w:customStyle="1" w:styleId="Heading2Char">
-    <w:name w:val="Heading 2 Char"/>
-    <w:basedOn w:val="DefaultParagraphFont"/>
-    <w:link w:val="Heading2"/>
-    <w:uiPriority w:val="9"/>
-    <w:rsid w:val="00A8204D"/>
-    <w:rPr>
-      <w:rFonts w:asciiTheme="majorHAnsi" w:eastAsiaTheme="majorEastAsia" w:hAnsiTheme="majorHAnsi" w:cstheme="majorBidi"/>
-      <w:sz w:val="28"/>
-      <w:szCs w:val="28"/>
-    </w:rPr>
-  </w:style>
-  <w:style w:type="paragraph" w:styleId="Caption">
-    <w:name w:val="caption"/>
-    <w:basedOn w:val="Normal"/>
-    <w:next w:val="Normal"/>
-    <w:uiPriority w:val="35"/>
-    <w:unhideWhenUsed/>
-    <w:rsid w:val="00EA7333"/>
-    <w:rPr>
-      <w:b/>
-      <w:bCs/>
-      <w:color w:val="943634" w:themeColor="accent2" w:themeShade="BF"/>
-      <w:sz w:val="18"/>
-      <w:szCs w:val="18"/>
-    </w:rPr>
-  </w:style>
-  <w:style w:type="character" w:styleId="CommentReference">
-    <w:name w:val="annotation reference"/>
-    <w:basedOn w:val="DefaultParagraphFont"/>
-    <w:uiPriority w:val="99"/>
-    <w:semiHidden/>
-    <w:unhideWhenUsed/>
-    <w:rsid w:val="00EA7333"/>
-    <w:rPr>
-      <w:sz w:val="16"/>
-      <w:szCs w:val="16"/>
-    </w:rPr>
-  </w:style>
-  <w:style w:type="paragraph" w:styleId="CommentText">
-    <w:name w:val="annotation text"/>
-    <w:basedOn w:val="Normal"/>
-    <w:link w:val="CommentTextChar"/>
-    <w:uiPriority w:val="99"/>
-    <w:semiHidden/>
-    <w:unhideWhenUsed/>
-    <w:rsid w:val="00EA7333"/>
-    <w:pPr>
-      <w:spacing w:line="240" w:lineRule="auto"/>
-    </w:pPr>
-    <w:rPr>
-      <w:sz w:val="20"/>
-      <w:szCs w:val="20"/>
-    </w:rPr>
-  </w:style>
-  <w:style w:type="character" w:customStyle="1" w:styleId="CommentTextChar">
-    <w:name w:val="Comment Text Char"/>
-    <w:basedOn w:val="DefaultParagraphFont"/>
-    <w:link w:val="CommentText"/>
-    <w:uiPriority w:val="99"/>
-    <w:semiHidden/>
-    <w:rsid w:val="00EA7333"/>
-    <w:rPr>
-      <w:rFonts w:asciiTheme="majorHAnsi" w:eastAsiaTheme="majorEastAsia" w:hAnsiTheme="majorHAnsi" w:cstheme="majorBidi"/>
-      <w:sz w:val="20"/>
-      <w:szCs w:val="20"/>
-    </w:rPr>
-  </w:style>
-  <w:style w:type="paragraph" w:styleId="BalloonText">
-    <w:name w:val="Balloon Text"/>
-    <w:basedOn w:val="Normal"/>
-    <w:link w:val="BalloonTextChar"/>
-    <w:uiPriority w:val="99"/>
-    <w:semiHidden/>
-    <w:unhideWhenUsed/>
-    <w:rsid w:val="00EA7333"/>
-    <w:pPr>
-      <w:spacing w:after="0" w:line="240" w:lineRule="auto"/>
-    </w:pPr>
-    <w:rPr>
-      <w:rFonts w:ascii="Tahoma" w:hAnsi="Tahoma" w:cs="Tahoma"/>
-      <w:sz w:val="16"/>
-      <w:szCs w:val="16"/>
-    </w:rPr>
-  </w:style>
-  <w:style w:type="character" w:customStyle="1" w:styleId="BalloonTextChar">
-    <w:name w:val="Balloon Text Char"/>
-    <w:basedOn w:val="DefaultParagraphFont"/>
-    <w:link w:val="BalloonText"/>
-    <w:uiPriority w:val="99"/>
-    <w:semiHidden/>
-    <w:rsid w:val="00EA7333"/>
-    <w:rPr>
-      <w:rFonts w:ascii="Tahoma" w:eastAsiaTheme="majorEastAsia" w:hAnsi="Tahoma" w:cs="Tahoma"/>
-      <w:sz w:val="16"/>
-      <w:szCs w:val="16"/>
-    </w:rPr>
-  </w:style>
-  <w:style w:type="paragraph" w:styleId="ListParagraph">
-    <w:name w:val="List Paragraph"/>
-    <w:basedOn w:val="Normal"/>
-    <w:autoRedefine/>
-    <w:uiPriority w:val="34"/>
-    <w:qFormat/>
-    <w:rsid w:val="0094393C"/>
-    <w:pPr>
-      <w:numPr>
-        <w:numId w:val="27"/>
-      </w:numPr>
-      <w:spacing w:before="120" w:after="0"/>
-      <w:contextualSpacing/>
-    </w:pPr>
-    <w:rPr>
-      <w:iCs/>
-    </w:rPr>
-  </w:style>
-  <w:style w:type="table" w:styleId="TableGrid">
-    <w:name w:val="Table Grid"/>
-    <w:basedOn w:val="TableNormal"/>
-    <w:uiPriority w:val="59"/>
-    <w:rsid w:val="005E5C19"/>
-    <w:pPr>
-      <w:spacing w:after="0" w:line="240" w:lineRule="auto"/>
-    </w:pPr>
-    <w:rPr>
-      <w:rFonts w:asciiTheme="majorHAnsi" w:eastAsiaTheme="majorEastAsia" w:hAnsiTheme="majorHAnsi" w:cstheme="majorBidi"/>
-    </w:rPr>
-    <w:tblPr>
-      <w:tblInd w:w="0" w:type="dxa"/>
-      <w:tblBorders>
-        <w:top w:val="single" w:sz="4" w:space="0" w:color="auto"/>
-        <w:left w:val="single" w:sz="4" w:space="0" w:color="auto"/>
-        <w:bottom w:val="single" w:sz="4" w:space="0" w:color="auto"/>
-        <w:right w:val="single" w:sz="4" w:space="0" w:color="auto"/>
-        <w:insideH w:val="single" w:sz="4" w:space="0" w:color="auto"/>
-        <w:insideV w:val="single" w:sz="4" w:space="0" w:color="auto"/>
-      </w:tblBorders>
-      <w:tblCellMar>
-        <w:top w:w="0" w:type="dxa"/>
-        <w:left w:w="108" w:type="dxa"/>
-        <w:bottom w:w="0" w:type="dxa"/>
-        <w:right w:w="108" w:type="dxa"/>
-      </w:tblCellMar>
-    </w:tblPr>
-  </w:style>
-  <w:style w:type="paragraph" w:styleId="NoSpacing">
-    <w:name w:val="No Spacing"/>
-    <w:basedOn w:val="Normal"/>
-    <w:link w:val="NoSpacingChar"/>
-    <w:uiPriority w:val="1"/>
-    <w:qFormat/>
-    <w:rsid w:val="005E5C19"/>
-    <w:pPr>
-      <w:spacing w:after="0" w:line="240" w:lineRule="auto"/>
-    </w:pPr>
-  </w:style>
-  <w:style w:type="character" w:customStyle="1" w:styleId="NoSpacingChar">
-    <w:name w:val="No Spacing Char"/>
-    <w:basedOn w:val="DefaultParagraphFont"/>
-    <w:link w:val="NoSpacing"/>
-    <w:uiPriority w:val="1"/>
-    <w:rsid w:val="005E5C19"/>
-    <w:rPr>
-      <w:rFonts w:asciiTheme="majorHAnsi" w:eastAsiaTheme="majorEastAsia" w:hAnsiTheme="majorHAnsi" w:cstheme="majorBidi"/>
-    </w:rPr>
-  </w:style>
-  <w:style w:type="paragraph" w:styleId="TOCHeading">
-    <w:name w:val="TOC Heading"/>
-    <w:basedOn w:val="Heading1"/>
-    <w:next w:val="Normal"/>
-    <w:uiPriority w:val="39"/>
-    <w:unhideWhenUsed/>
-    <w:qFormat/>
-    <w:rsid w:val="00882466"/>
-    <w:pPr>
-      <w:numPr>
-        <w:numId w:val="0"/>
-      </w:numPr>
-      <w:pBdr>
-        <w:bottom w:val="none" w:sz="0" w:space="0" w:color="auto"/>
-      </w:pBdr>
-      <w:spacing w:before="480" w:after="0"/>
-      <w:outlineLvl w:val="9"/>
-    </w:pPr>
-    <w:rPr>
-      <w:b/>
-      <w:bCs/>
-      <w:smallCaps w:val="0"/>
-      <w:color w:val="365F91" w:themeColor="accent1" w:themeShade="BF"/>
-      <w:spacing w:val="0"/>
-      <w:sz w:val="28"/>
-      <w:szCs w:val="28"/>
-      <w:lang w:eastAsia="ja-JP"/>
-    </w:rPr>
-  </w:style>
-  <w:style w:type="paragraph" w:styleId="TOC1">
-    <w:name w:val="toc 1"/>
-    <w:basedOn w:val="Normal"/>
-    <w:next w:val="Normal"/>
-    <w:autoRedefine/>
-    <w:uiPriority w:val="39"/>
-    <w:unhideWhenUsed/>
-    <w:rsid w:val="00882466"/>
-    <w:pPr>
-      <w:spacing w:after="100"/>
-    </w:pPr>
-  </w:style>
-  <w:style w:type="paragraph" w:styleId="TOC2">
-    <w:name w:val="toc 2"/>
-    <w:basedOn w:val="Normal"/>
-    <w:next w:val="Normal"/>
-    <w:autoRedefine/>
-    <w:uiPriority w:val="39"/>
-    <w:unhideWhenUsed/>
-    <w:rsid w:val="00882466"/>
-    <w:pPr>
-      <w:spacing w:after="100"/>
-      <w:ind w:left="220"/>
-    </w:pPr>
-  </w:style>
-  <w:style w:type="character" w:styleId="Hyperlink">
-    <w:name w:val="Hyperlink"/>
-    <w:basedOn w:val="DefaultParagraphFont"/>
-    <w:uiPriority w:val="99"/>
-    <w:unhideWhenUsed/>
-    <w:rsid w:val="00882466"/>
-    <w:rPr>
-      <w:color w:val="0000FF" w:themeColor="hyperlink"/>
-      <w:u w:val="single"/>
-    </w:rPr>
-  </w:style>
-  <w:style w:type="character" w:customStyle="1" w:styleId="Heading3Char">
-    <w:name w:val="Heading 3 Char"/>
-    <w:basedOn w:val="DefaultParagraphFont"/>
-    <w:link w:val="Heading3"/>
-    <w:uiPriority w:val="9"/>
-    <w:rsid w:val="005919ED"/>
-    <w:rPr>
-      <w:rFonts w:asciiTheme="majorHAnsi" w:eastAsiaTheme="majorEastAsia" w:hAnsiTheme="majorHAnsi" w:cstheme="majorBidi"/>
-      <w:b/>
-      <w:bCs/>
-    </w:rPr>
-  </w:style>
-  <w:style w:type="character" w:customStyle="1" w:styleId="Heading4Char">
-    <w:name w:val="Heading 4 Char"/>
-    <w:basedOn w:val="DefaultParagraphFont"/>
-    <w:link w:val="Heading4"/>
-    <w:uiPriority w:val="9"/>
-    <w:rsid w:val="0095634F"/>
-    <w:rPr>
-      <w:rFonts w:asciiTheme="majorHAnsi" w:eastAsiaTheme="majorEastAsia" w:hAnsiTheme="majorHAnsi" w:cstheme="majorBidi"/>
-      <w:b/>
-    </w:rPr>
-  </w:style>
-  <w:style w:type="character" w:customStyle="1" w:styleId="Heading5Char">
-    <w:name w:val="Heading 5 Char"/>
-    <w:basedOn w:val="DefaultParagraphFont"/>
-    <w:link w:val="Heading5"/>
-    <w:uiPriority w:val="9"/>
-    <w:rsid w:val="00A8204D"/>
-    <w:rPr>
-      <w:rFonts w:asciiTheme="majorHAnsi" w:eastAsiaTheme="majorEastAsia" w:hAnsiTheme="majorHAnsi" w:cstheme="majorBidi"/>
-      <w:color w:val="243F60" w:themeColor="accent1" w:themeShade="7F"/>
-    </w:rPr>
-  </w:style>
-  <w:style w:type="character" w:customStyle="1" w:styleId="Heading6Char">
-    <w:name w:val="Heading 6 Char"/>
-    <w:basedOn w:val="DefaultParagraphFont"/>
-    <w:link w:val="Heading6"/>
-    <w:uiPriority w:val="9"/>
-    <w:semiHidden/>
-    <w:rsid w:val="00A8204D"/>
-    <w:rPr>
-      <w:rFonts w:asciiTheme="majorHAnsi" w:eastAsiaTheme="majorEastAsia" w:hAnsiTheme="majorHAnsi" w:cstheme="majorBidi"/>
-      <w:i/>
-      <w:iCs/>
-      <w:color w:val="243F60" w:themeColor="accent1" w:themeShade="7F"/>
-    </w:rPr>
-  </w:style>
-  <w:style w:type="character" w:customStyle="1" w:styleId="Heading7Char">
-    <w:name w:val="Heading 7 Char"/>
-    <w:basedOn w:val="DefaultParagraphFont"/>
-    <w:link w:val="Heading7"/>
-    <w:uiPriority w:val="9"/>
-    <w:semiHidden/>
-    <w:rsid w:val="00A8204D"/>
-    <w:rPr>
-      <w:rFonts w:asciiTheme="majorHAnsi" w:eastAsiaTheme="majorEastAsia" w:hAnsiTheme="majorHAnsi" w:cstheme="majorBidi"/>
-      <w:i/>
-      <w:iCs/>
-      <w:color w:val="404040" w:themeColor="text1" w:themeTint="BF"/>
-    </w:rPr>
-  </w:style>
-  <w:style w:type="character" w:customStyle="1" w:styleId="Heading8Char">
-    <w:name w:val="Heading 8 Char"/>
-    <w:basedOn w:val="DefaultParagraphFont"/>
-    <w:link w:val="Heading8"/>
-    <w:uiPriority w:val="9"/>
-    <w:semiHidden/>
-    <w:rsid w:val="00A8204D"/>
-    <w:rPr>
-      <w:rFonts w:asciiTheme="majorHAnsi" w:eastAsiaTheme="majorEastAsia" w:hAnsiTheme="majorHAnsi" w:cstheme="majorBidi"/>
-      <w:color w:val="404040" w:themeColor="text1" w:themeTint="BF"/>
-      <w:sz w:val="20"/>
-      <w:szCs w:val="20"/>
-    </w:rPr>
-  </w:style>
-  <w:style w:type="character" w:customStyle="1" w:styleId="Heading9Char">
-    <w:name w:val="Heading 9 Char"/>
-    <w:basedOn w:val="DefaultParagraphFont"/>
-    <w:link w:val="Heading9"/>
-    <w:uiPriority w:val="9"/>
-    <w:semiHidden/>
-    <w:rsid w:val="00A8204D"/>
-    <w:rPr>
-      <w:rFonts w:asciiTheme="majorHAnsi" w:eastAsiaTheme="majorEastAsia" w:hAnsiTheme="majorHAnsi" w:cstheme="majorBidi"/>
-      <w:i/>
-      <w:iCs/>
-      <w:color w:val="404040" w:themeColor="text1" w:themeTint="BF"/>
-      <w:sz w:val="20"/>
-      <w:szCs w:val="20"/>
-    </w:rPr>
-  </w:style>
-  <w:style w:type="paragraph" w:styleId="TOC3">
-    <w:name w:val="toc 3"/>
-    <w:basedOn w:val="Normal"/>
-    <w:next w:val="Normal"/>
-    <w:autoRedefine/>
-    <w:uiPriority w:val="39"/>
-    <w:unhideWhenUsed/>
-    <w:rsid w:val="001A3A45"/>
-    <w:pPr>
-      <w:spacing w:after="100"/>
-      <w:ind w:left="440"/>
-    </w:pPr>
-  </w:style>
-  <w:style w:type="paragraph" w:styleId="CommentSubject">
-    <w:name w:val="annotation subject"/>
-    <w:basedOn w:val="CommentText"/>
-    <w:next w:val="CommentText"/>
-    <w:link w:val="CommentSubjectChar"/>
-    <w:uiPriority w:val="99"/>
-    <w:semiHidden/>
-    <w:unhideWhenUsed/>
-    <w:rsid w:val="007B256D"/>
-    <w:rPr>
-      <w:b/>
-      <w:bCs/>
-    </w:rPr>
-  </w:style>
-  <w:style w:type="character" w:customStyle="1" w:styleId="CommentSubjectChar">
-    <w:name w:val="Comment Subject Char"/>
-    <w:basedOn w:val="CommentTextChar"/>
-    <w:link w:val="CommentSubject"/>
-    <w:uiPriority w:val="99"/>
-    <w:semiHidden/>
-    <w:rsid w:val="007B256D"/>
-    <w:rPr>
-      <w:rFonts w:asciiTheme="majorHAnsi" w:eastAsiaTheme="majorEastAsia" w:hAnsiTheme="majorHAnsi" w:cstheme="majorBidi"/>
-      <w:b/>
-      <w:bCs/>
-      <w:sz w:val="20"/>
-      <w:szCs w:val="20"/>
-    </w:rPr>
-  </w:style>
-  <w:style w:type="paragraph" w:styleId="Index1">
-    <w:name w:val="index 1"/>
-    <w:basedOn w:val="Normal"/>
-    <w:next w:val="Normal"/>
-    <w:autoRedefine/>
-    <w:uiPriority w:val="99"/>
-    <w:unhideWhenUsed/>
-    <w:rsid w:val="00A62263"/>
-    <w:pPr>
-      <w:spacing w:after="0"/>
-      <w:ind w:left="220" w:hanging="220"/>
-    </w:pPr>
-    <w:rPr>
-      <w:rFonts w:asciiTheme="minorHAnsi" w:hAnsiTheme="minorHAnsi"/>
-      <w:sz w:val="18"/>
-      <w:szCs w:val="18"/>
-    </w:rPr>
-  </w:style>
-  <w:style w:type="paragraph" w:styleId="Index2">
-    <w:name w:val="index 2"/>
-    <w:basedOn w:val="Normal"/>
-    <w:next w:val="Normal"/>
-    <w:autoRedefine/>
-    <w:uiPriority w:val="99"/>
-    <w:unhideWhenUsed/>
-    <w:rsid w:val="00A62263"/>
-    <w:pPr>
-      <w:spacing w:after="0"/>
-      <w:ind w:left="440" w:hanging="220"/>
-    </w:pPr>
-    <w:rPr>
-      <w:rFonts w:asciiTheme="minorHAnsi" w:hAnsiTheme="minorHAnsi"/>
-      <w:sz w:val="18"/>
-      <w:szCs w:val="18"/>
-    </w:rPr>
-  </w:style>
-  <w:style w:type="paragraph" w:styleId="Index3">
-    <w:name w:val="index 3"/>
-    <w:basedOn w:val="Normal"/>
-    <w:next w:val="Normal"/>
-    <w:autoRedefine/>
-    <w:uiPriority w:val="99"/>
-    <w:unhideWhenUsed/>
-    <w:rsid w:val="00A62263"/>
-    <w:pPr>
-      <w:spacing w:after="0"/>
-      <w:ind w:left="660" w:hanging="220"/>
-    </w:pPr>
-    <w:rPr>
-      <w:rFonts w:asciiTheme="minorHAnsi" w:hAnsiTheme="minorHAnsi"/>
-      <w:sz w:val="18"/>
-      <w:szCs w:val="18"/>
-    </w:rPr>
-  </w:style>
-  <w:style w:type="paragraph" w:styleId="Index4">
-    <w:name w:val="index 4"/>
-    <w:basedOn w:val="Normal"/>
-    <w:next w:val="Normal"/>
-    <w:autoRedefine/>
-    <w:uiPriority w:val="99"/>
-    <w:unhideWhenUsed/>
-    <w:rsid w:val="00A62263"/>
-    <w:pPr>
-      <w:spacing w:after="0"/>
-      <w:ind w:left="880" w:hanging="220"/>
-    </w:pPr>
-    <w:rPr>
-      <w:rFonts w:asciiTheme="minorHAnsi" w:hAnsiTheme="minorHAnsi"/>
-      <w:sz w:val="18"/>
-      <w:szCs w:val="18"/>
-    </w:rPr>
-  </w:style>
-  <w:style w:type="paragraph" w:styleId="Index5">
-    <w:name w:val="index 5"/>
-    <w:basedOn w:val="Normal"/>
-    <w:next w:val="Normal"/>
-    <w:autoRedefine/>
-    <w:uiPriority w:val="99"/>
-    <w:unhideWhenUsed/>
-    <w:rsid w:val="00A62263"/>
-    <w:pPr>
-      <w:spacing w:after="0"/>
-      <w:ind w:left="1100" w:hanging="220"/>
-    </w:pPr>
-    <w:rPr>
-      <w:rFonts w:asciiTheme="minorHAnsi" w:hAnsiTheme="minorHAnsi"/>
-      <w:sz w:val="18"/>
-      <w:szCs w:val="18"/>
-    </w:rPr>
-  </w:style>
-  <w:style w:type="paragraph" w:styleId="Index6">
-    <w:name w:val="index 6"/>
-    <w:basedOn w:val="Normal"/>
-    <w:next w:val="Normal"/>
-    <w:autoRedefine/>
-    <w:uiPriority w:val="99"/>
-    <w:unhideWhenUsed/>
-    <w:rsid w:val="00A62263"/>
-    <w:pPr>
-      <w:spacing w:after="0"/>
-      <w:ind w:left="1320" w:hanging="220"/>
-    </w:pPr>
-    <w:rPr>
-      <w:rFonts w:asciiTheme="minorHAnsi" w:hAnsiTheme="minorHAnsi"/>
-      <w:sz w:val="18"/>
-      <w:szCs w:val="18"/>
-    </w:rPr>
-  </w:style>
-  <w:style w:type="paragraph" w:styleId="Index7">
-    <w:name w:val="index 7"/>
-    <w:basedOn w:val="Normal"/>
-    <w:next w:val="Normal"/>
-    <w:autoRedefine/>
-    <w:uiPriority w:val="99"/>
-    <w:unhideWhenUsed/>
-    <w:rsid w:val="00A62263"/>
-    <w:pPr>
-      <w:spacing w:after="0"/>
-      <w:ind w:left="1540" w:hanging="220"/>
-    </w:pPr>
-    <w:rPr>
-      <w:rFonts w:asciiTheme="minorHAnsi" w:hAnsiTheme="minorHAnsi"/>
-      <w:sz w:val="18"/>
-      <w:szCs w:val="18"/>
-    </w:rPr>
-  </w:style>
-  <w:style w:type="paragraph" w:styleId="Index8">
-    <w:name w:val="index 8"/>
-    <w:basedOn w:val="Normal"/>
-    <w:next w:val="Normal"/>
-    <w:autoRedefine/>
-    <w:uiPriority w:val="99"/>
-    <w:unhideWhenUsed/>
-    <w:rsid w:val="00A62263"/>
-    <w:pPr>
-      <w:spacing w:after="0"/>
-      <w:ind w:left="1760" w:hanging="220"/>
-    </w:pPr>
-    <w:rPr>
-      <w:rFonts w:asciiTheme="minorHAnsi" w:hAnsiTheme="minorHAnsi"/>
-      <w:sz w:val="18"/>
-      <w:szCs w:val="18"/>
-    </w:rPr>
-  </w:style>
-  <w:style w:type="paragraph" w:styleId="Index9">
-    <w:name w:val="index 9"/>
-    <w:basedOn w:val="Normal"/>
-    <w:next w:val="Normal"/>
-    <w:autoRedefine/>
-    <w:uiPriority w:val="99"/>
-    <w:unhideWhenUsed/>
-    <w:rsid w:val="00A62263"/>
-    <w:pPr>
-      <w:spacing w:after="0"/>
-      <w:ind w:left="1980" w:hanging="220"/>
-    </w:pPr>
-    <w:rPr>
-      <w:rFonts w:asciiTheme="minorHAnsi" w:hAnsiTheme="minorHAnsi"/>
-      <w:sz w:val="18"/>
-      <w:szCs w:val="18"/>
-    </w:rPr>
-  </w:style>
-  <w:style w:type="paragraph" w:styleId="IndexHeading">
-    <w:name w:val="index heading"/>
-    <w:basedOn w:val="Normal"/>
-    <w:next w:val="Index1"/>
-    <w:uiPriority w:val="99"/>
-    <w:unhideWhenUsed/>
-    <w:rsid w:val="00A62263"/>
-    <w:pPr>
-      <w:spacing w:before="240" w:after="120"/>
-      <w:jc w:val="center"/>
-    </w:pPr>
-    <w:rPr>
-      <w:rFonts w:asciiTheme="minorHAnsi" w:hAnsiTheme="minorHAnsi"/>
-      <w:b/>
-      <w:bCs/>
-      <w:sz w:val="26"/>
-      <w:szCs w:val="26"/>
-    </w:rPr>
-  </w:style>
-  <w:style w:type="character" w:styleId="FollowedHyperlink">
-    <w:name w:val="FollowedHyperlink"/>
-    <w:basedOn w:val="DefaultParagraphFont"/>
-    <w:uiPriority w:val="99"/>
-    <w:semiHidden/>
-    <w:unhideWhenUsed/>
-    <w:rsid w:val="00D02024"/>
-    <w:rPr>
-      <w:color w:val="800080" w:themeColor="followedHyperlink"/>
-      <w:u w:val="single"/>
-    </w:rPr>
-  </w:style>
-  <w:style w:type="paragraph" w:styleId="Header">
-    <w:name w:val="header"/>
-    <w:basedOn w:val="Normal"/>
-    <w:link w:val="HeaderChar"/>
-    <w:uiPriority w:val="99"/>
-    <w:unhideWhenUsed/>
-    <w:rsid w:val="00E61230"/>
-    <w:pPr>
-      <w:tabs>
-        <w:tab w:val="center" w:pos="4680"/>
-        <w:tab w:val="right" w:pos="9360"/>
-      </w:tabs>
-      <w:spacing w:after="0" w:line="240" w:lineRule="auto"/>
-    </w:pPr>
-  </w:style>
-  <w:style w:type="character" w:customStyle="1" w:styleId="HeaderChar">
-    <w:name w:val="Header Char"/>
-    <w:basedOn w:val="DefaultParagraphFont"/>
-    <w:link w:val="Header"/>
-    <w:uiPriority w:val="99"/>
-    <w:rsid w:val="00E61230"/>
-    <w:rPr>
-      <w:rFonts w:asciiTheme="majorHAnsi" w:eastAsiaTheme="majorEastAsia" w:hAnsiTheme="majorHAnsi" w:cstheme="majorBidi"/>
-    </w:rPr>
-  </w:style>
-  <w:style w:type="paragraph" w:styleId="Footer">
-    <w:name w:val="footer"/>
-    <w:basedOn w:val="Normal"/>
-    <w:link w:val="FooterChar"/>
-    <w:uiPriority w:val="99"/>
-    <w:unhideWhenUsed/>
-    <w:rsid w:val="00E61230"/>
-    <w:pPr>
-      <w:tabs>
-        <w:tab w:val="center" w:pos="4680"/>
-        <w:tab w:val="right" w:pos="9360"/>
-      </w:tabs>
-      <w:spacing w:after="0" w:line="240" w:lineRule="auto"/>
-    </w:pPr>
-  </w:style>
-  <w:style w:type="character" w:customStyle="1" w:styleId="FooterChar">
-    <w:name w:val="Footer Char"/>
-    <w:basedOn w:val="DefaultParagraphFont"/>
-    <w:link w:val="Footer"/>
-    <w:uiPriority w:val="99"/>
-    <w:rsid w:val="00E61230"/>
-    <w:rPr>
-      <w:rFonts w:asciiTheme="majorHAnsi" w:eastAsiaTheme="majorEastAsia" w:hAnsiTheme="majorHAnsi" w:cstheme="majorBidi"/>
-    </w:rPr>
-  </w:style>
-  <w:style w:type="paragraph" w:styleId="Revision">
-    <w:name w:val="Revision"/>
-    <w:hidden/>
-    <w:uiPriority w:val="99"/>
-    <w:semiHidden/>
-    <w:rsid w:val="004D2ACF"/>
-    <w:pPr>
-      <w:spacing w:after="0" w:line="240" w:lineRule="auto"/>
-    </w:pPr>
-    <w:rPr>
-      <w:rFonts w:asciiTheme="majorHAnsi" w:eastAsiaTheme="majorEastAsia" w:hAnsiTheme="majorHAnsi" w:cstheme="majorBidi"/>
-    </w:rPr>
-  </w:style>
-</w:styles>
-</file>
-
-<file path=word/stylesWithEffects.xml><?xml version="1.0" encoding="utf-8"?>
-<w:styles xmlns:wpc="http://schemas.microsoft.com/office/word/2010/wordprocessingCanvas" xmlns:mc="http://schemas.openxmlformats.org/markup-compatibility/2006" xmlns:o="urn:schemas-microsoft-com:office:office" xmlns:r="http://schemas.openxmlformats.org/officeDocument/2006/relationships" xmlns:m="http://schemas.openxmlformats.org/officeDocument/2006/math" xmlns:v="urn:schemas-microsoft-com:vml" xmlns:wp14="http://schemas.microsoft.com/office/word/2010/wordprocessingDrawing" xmlns:wp="http://schemas.openxmlformats.org/drawingml/2006/wordprocessingDrawing" xmlns:w10="urn:schemas-microsoft-com:office:word" xmlns:w="http://schemas.openxmlformats.org/wordprocessingml/2006/main" xmlns:w14="http://schemas.microsoft.com/office/word/2010/wordml" xmlns:wpg="http://schemas.microsoft.com/office/word/2010/wordprocessingGroup" xmlns:wpi="http://schemas.microsoft.com/office/word/2010/wordprocessingInk" xmlns:wne="http://schemas.microsoft.com/office/word/2006/wordml" xmlns:wps="http://schemas.microsoft.com/office/word/2010/wordprocessingShape" mc:Ignorable="w14 wp14">
-  <w:docDefaults>
-    <w:rPrDefault>
-      <w:rPr>
-        <w:rFonts w:asciiTheme="minorHAnsi" w:eastAsiaTheme="minorHAnsi" w:hAnsiTheme="minorHAnsi" w:cstheme="minorBidi"/>
-        <w:sz w:val="22"/>
-        <w:szCs w:val="22"/>
-        <w:lang w:val="en-US" w:eastAsia="en-US" w:bidi="ar-SA"/>
-      </w:rPr>
-    </w:rPrDefault>
-    <w:pPrDefault>
-      <w:pPr>
-        <w:spacing w:after="200" w:line="276" w:lineRule="auto"/>
-      </w:pPr>
-    </w:pPrDefault>
-  </w:docDefaults>
-  <w:latentStyles w:defLockedState="0" w:defUIPriority="99" w:defSemiHidden="1" w:defUnhideWhenUsed="1" w:defQFormat="0" w:count="267">
-    <w:lsdException w:name="Normal" w:semiHidden="0" w:uiPriority="0" w:unhideWhenUsed="0" w:qFormat="1"/>
-    <w:lsdException w:name="heading 1" w:semiHidden="0" w:uiPriority="9" w:unhideWhenUsed="0" w:qFormat="1"/>
-    <w:lsdException w:name="heading 2" w:uiPriority="9" w:qFormat="1"/>
-    <w:lsdException w:name="heading 3" w:uiPriority="9" w:qFormat="1"/>
-    <w:lsdException w:name="heading 4" w:uiPriority="9" w:qFormat="1"/>
-    <w:lsdException w:name="heading 5" w:uiPriority="9" w:qFormat="1"/>
-    <w:lsdException w:name="heading 6" w:uiPriority="9" w:qFormat="1"/>
-    <w:lsdException w:name="heading 7" w:uiPriority="9" w:qFormat="1"/>
-    <w:lsdException w:name="heading 8" w:uiPriority="9" w:qFormat="1"/>
-    <w:lsdException w:name="heading 9" w:uiPriority="9" w:qFormat="1"/>
-    <w:lsdException w:name="toc 1" w:uiPriority="39"/>
-    <w:lsdException w:name="toc 2" w:uiPriority="39"/>
-    <w:lsdException w:name="toc 3" w:uiPriority="39"/>
-    <w:lsdException w:name="toc 4" w:uiPriority="39"/>
-    <w:lsdException w:name="toc 5" w:uiPriority="39"/>
-    <w:lsdException w:name="toc 6" w:uiPriority="39"/>
-    <w:lsdException w:name="toc 7" w:uiPriority="39"/>
-    <w:lsdException w:name="toc 8" w:uiPriority="39"/>
-    <w:lsdException w:name="toc 9" w:uiPriority="39"/>
-    <w:lsdException w:name="caption" w:uiPriority="35" w:qFormat="1"/>
-    <w:lsdException w:name="Title" w:semiHidden="0" w:uiPriority="10" w:unhideWhenUsed="0" w:qFormat="1"/>
-    <w:lsdException w:name="Default Paragraph Font" w:uiPriority="1"/>
-    <w:lsdException w:name="Subtitle" w:semiHidden="0" w:uiPriority="11" w:unhideWhenUsed="0" w:qFormat="1"/>
-    <w:lsdException w:name="Strong" w:semiHidden="0" w:uiPriority="22" w:unhideWhenUsed="0" w:qFormat="1"/>
-    <w:lsdException w:name="Emphasis" w:semiHidden="0" w:uiPriority="20" w:unhideWhenUsed="0" w:qFormat="1"/>
-    <w:lsdException w:name="Table Grid" w:semiHidden="0" w:uiPriority="59" w:unhideWhenUsed="0"/>
-    <w:lsdException w:name="Placeholder Text" w:unhideWhenUsed="0"/>
-    <w:lsdException w:name="No Spacing" w:semiHidden="0" w:uiPriority="1" w:unhideWhenUsed="0" w:qFormat="1"/>
-    <w:lsdException w:name="Light Shading" w:semiHidden="0" w:uiPriority="60" w:unhideWhenUsed="0"/>
-    <w:lsdException w:name="Light List" w:semiHidden="0" w:uiPriority="61" w:unhideWhenUsed="0"/>
-    <w:lsdException w:name="Light Grid" w:semiHidden="0" w:uiPriority="62" w:unhideWhenUsed="0"/>
-    <w:lsdException w:name="Medium Shading 1" w:semiHidden="0" w:uiPriority="63" w:unhideWhenUsed="0"/>
-    <w:lsdException w:name="Medium Shading 2" w:semiHidden="0" w:uiPriority="64" w:unhideWhenUsed="0"/>
-    <w:lsdException w:name="Medium List 1" w:semiHidden="0" w:uiPriority="65" w:unhideWhenUsed="0"/>
-    <w:lsdException w:name="Medium List 2" w:semiHidden="0" w:uiPriority="66" w:unhideWhenUsed="0"/>
-    <w:lsdException w:name="Medium Grid 1" w:semiHidden="0" w:uiPriority="67" w:unhideWhenUsed="0"/>
-    <w:lsdException w:name="Medium Grid 2" w:semiHidden="0" w:uiPriority="68" w:unhideWhenUsed="0"/>
-    <w:lsdException w:name="Medium Grid 3" w:semiHidden="0" w:uiPriority="69" w:unhideWhenUsed="0"/>
-    <w:lsdException w:name="Dark List" w:semiHidden="0" w:uiPriority="70" w:unhideWhenUsed="0"/>
-    <w:lsdException w:name="Colorful Shading" w:semiHidden="0" w:uiPriority="71" w:unhideWhenUsed="0"/>
-    <w:lsdException w:name="Colorful List" w:semiHidden="0" w:uiPriority="72" w:unhideWhenUsed="0"/>
-    <w:lsdException w:name="Colorful Grid" w:semiHidden="0" w:uiPriority="73" w:unhideWhenUsed="0"/>
-    <w:lsdException w:name="Light Shading Accent 1" w:semiHidden="0" w:uiPriority="60" w:unhideWhenUsed="0"/>
-    <w:lsdException w:name="Light List Accent 1" w:semiHidden="0" w:uiPriority="61" w:unhideWhenUsed="0"/>
-    <w:lsdException w:name="Light Grid Accent 1" w:semiHidden="0" w:uiPriority="62" w:unhideWhenUsed="0"/>
-    <w:lsdException w:name="Medium Shading 1 Accent 1" w:semiHidden="0" w:uiPriority="63" w:unhideWhenUsed="0"/>
-    <w:lsdException w:name="Medium Shading 2 Accent 1" w:semiHidden="0" w:uiPriority="64" w:unhideWhenUsed="0"/>
-    <w:lsdException w:name="Medium List 1 Accent 1" w:semiHidden="0" w:uiPriority="65" w:unhideWhenUsed="0"/>
-    <w:lsdException w:name="Revision" w:unhideWhenUsed="0"/>
-    <w:lsdException w:name="List Paragraph" w:semiHidden="0" w:uiPriority="34" w:unhideWhenUsed="0" w:qFormat="1"/>
-    <w:lsdException w:name="Quote" w:semiHidden="0" w:uiPriority="29" w:unhideWhenUsed="0" w:qFormat="1"/>
-    <w:lsdException w:name="Intense Quote" w:semiHidden="0" w:uiPriority="30" w:unhideWhenUsed="0" w:qFormat="1"/>
-    <w:lsdException w:name="Medium List 2 Accent 1" w:semiHidden="0" w:uiPriority="66" w:unhideWhenUsed="0"/>
-    <w:lsdException w:name="Medium Grid 1 Accent 1" w:semiHidden="0" w:uiPriority="67" w:unhideWhenUsed="0"/>
-    <w:lsdException w:name="Medium Grid 2 Accent 1" w:semiHidden="0" w:uiPriority="68" w:unhideWhenUsed="0"/>
-    <w:lsdException w:name="Medium Grid 3 Accent 1" w:semiHidden="0" w:uiPriority="69" w:unhideWhenUsed="0"/>
-    <w:lsdException w:name="Dark List Accent 1" w:semiHidden="0" w:uiPriority="70" w:unhideWhenUsed="0"/>
-    <w:lsdException w:name="Colorful Shading Accent 1" w:semiHidden="0" w:uiPriority="71" w:unhideWhenUsed="0"/>
-    <w:lsdException w:name="Colorful List Accent 1" w:semiHidden="0" w:uiPriority="72" w:unhideWhenUsed="0"/>
-    <w:lsdException w:name="Colorful Grid Accent 1" w:semiHidden="0" w:uiPriority="73" w:unhideWhenUsed="0"/>
-    <w:lsdException w:name="Light Shading Accent 2" w:semiHidden="0" w:uiPriority="60" w:unhideWhenUsed="0"/>
-    <w:lsdException w:name="Light List Accent 2" w:semiHidden="0" w:uiPriority="61" w:unhideWhenUsed="0"/>
-    <w:lsdException w:name="Light Grid Accent 2" w:semiHidden="0" w:uiPriority="62" w:unhideWhenUsed="0"/>
-    <w:lsdException w:name="Medium Shading 1 Accent 2" w:semiHidden="0" w:uiPriority="63" w:unhideWhenUsed="0"/>
-    <w:lsdException w:name="Medium Shading 2 Accent 2" w:semiHidden="0" w:uiPriority="64" w:unhideWhenUsed="0"/>
-    <w:lsdException w:name="Medium List 1 Accent 2" w:semiHidden="0" w:uiPriority="65" w:unhideWhenUsed="0"/>
-    <w:lsdException w:name="Medium List 2 Accent 2" w:semiHidden="0" w:uiPriority="66" w:unhideWhenUsed="0"/>
-    <w:lsdException w:name="Medium Grid 1 Accent 2" w:semiHidden="0" w:uiPriority="67" w:unhideWhenUsed="0"/>
-    <w:lsdException w:name="Medium Grid 2 Accent 2" w:semiHidden="0" w:uiPriority="68" w:unhideWhenUsed="0"/>
-    <w:lsdException w:name="Medium Grid 3 Accent 2" w:semiHidden="0" w:uiPriority="69" w:unhideWhenUsed="0"/>
-    <w:lsdException w:name="Dark List Accent 2" w:semiHidden="0" w:uiPriority="70" w:unhideWhenUsed="0"/>
-    <w:lsdException w:name="Colorful Shading Accent 2" w:semiHidden="0" w:uiPriority="71" w:unhideWhenUsed="0"/>
-    <w:lsdException w:name="Colorful List Accent 2" w:semiHidden="0" w:uiPriority="72" w:unhideWhenUsed="0"/>
-    <w:lsdException w:name="Colorful Grid Accent 2" w:semiHidden="0" w:uiPriority="73" w:unhideWhenUsed="0"/>
-    <w:lsdException w:name="Light Shading Accent 3" w:semiHidden="0" w:uiPriority="60" w:unhideWhenUsed="0"/>
-    <w:lsdException w:name="Light List Accent 3" w:semiHidden="0" w:uiPriority="61" w:unhideWhenUsed="0"/>
-    <w:lsdException w:name="Light Grid Accent 3" w:semiHidden="0" w:uiPriority="62" w:unhideWhenUsed="0"/>
-    <w:lsdException w:name="Medium Shading 1 Accent 3" w:semiHidden="0" w:uiPriority="63" w:unhideWhenUsed="0"/>
-    <w:lsdException w:name="Medium Shading 2 Accent 3" w:semiHidden="0" w:uiPriority="64" w:unhideWhenUsed="0"/>
-    <w:lsdException w:name="Medium List 1 Accent 3" w:semiHidden="0" w:uiPriority="65" w:unhideWhenUsed="0"/>
-    <w:lsdException w:name="Medium List 2 Accent 3" w:semiHidden="0" w:uiPriority="66" w:unhideWhenUsed="0"/>
-    <w:lsdException w:name="Medium Grid 1 Accent 3" w:semiHidden="0" w:uiPriority="67" w:unhideWhenUsed="0"/>
-    <w:lsdException w:name="Medium Grid 2 Accent 3" w:semiHidden="0" w:uiPriority="68" w:unhideWhenUsed="0"/>
-    <w:lsdException w:name="Medium Grid 3 Accent 3" w:semiHidden="0" w:uiPriority="69" w:unhideWhenUsed="0"/>
-    <w:lsdException w:name="Dark List Accent 3" w:semiHidden="0" w:uiPriority="70" w:unhideWhenUsed="0"/>
-    <w:lsdException w:name="Colorful Shading Accent 3" w:semiHidden="0" w:uiPriority="71" w:unhideWhenUsed="0"/>
-    <w:lsdException w:name="Colorful List Accent 3" w:semiHidden="0" w:uiPriority="72" w:unhideWhenUsed="0"/>
-    <w:lsdException w:name="Colorful Grid Accent 3" w:semiHidden="0" w:uiPriority="73" w:unhideWhenUsed="0"/>
-    <w:lsdException w:name="Light Shading Accent 4" w:semiHidden="0" w:uiPriority="60" w:unhideWhenUsed="0"/>
-    <w:lsdException w:name="Light List Accent 4" w:semiHidden="0" w:uiPriority="61" w:unhideWhenUsed="0"/>
-    <w:lsdException w:name="Light Grid Accent 4" w:semiHidden="0" w:uiPriority="62" w:unhideWhenUsed="0"/>
-    <w:lsdException w:name="Medium Shading 1 Accent 4" w:semiHidden="0" w:uiPriority="63" w:unhideWhenUsed="0"/>
-    <w:lsdException w:name="Medium Shading 2 Accent 4" w:semiHidden="0" w:uiPriority="64" w:unhideWhenUsed="0"/>
-    <w:lsdException w:name="Medium List 1 Accent 4" w:semiHidden="0" w:uiPriority="65" w:unhideWhenUsed="0"/>
-    <w:lsdException w:name="Medium List 2 Accent 4" w:semiHidden="0" w:uiPriority="66" w:unhideWhenUsed="0"/>
-    <w:lsdException w:name="Medium Grid 1 Accent 4" w:semiHidden="0" w:uiPriority="67" w:unhideWhenUsed="0"/>
-    <w:lsdException w:name="Medium Grid 2 Accent 4" w:semiHidden="0" w:uiPriority="68" w:unhideWhenUsed="0"/>
-    <w:lsdException w:name="Medium Grid 3 Accent 4" w:semiHidden="0" w:uiPriority="69" w:unhideWhenUsed="0"/>
-    <w:lsdException w:name="Dark List Accent 4" w:semiHidden="0" w:uiPriority="70" w:unhideWhenUsed="0"/>
-    <w:lsdException w:name="Colorful Shading Accent 4" w:semiHidden="0" w:uiPriority="71" w:unhideWhenUsed="0"/>
-    <w:lsdException w:name="Colorful List Accent 4" w:semiHidden="0" w:uiPriority="72" w:unhideWhenUsed="0"/>
-    <w:lsdException w:name="Colorful Grid Accent 4" w:semiHidden="0" w:uiPriority="73" w:unhideWhenUsed="0"/>
-    <w:lsdException w:name="Light Shading Accent 5" w:semiHidden="0" w:uiPriority="60" w:unhideWhenUsed="0"/>
-    <w:lsdException w:name="Light List Accent 5" w:semiHidden="0" w:uiPriority="61" w:unhideWhenUsed="0"/>
-    <w:lsdException w:name="Light Grid Accent 5" w:semiHidden="0" w:uiPriority="62" w:unhideWhenUsed="0"/>
-    <w:lsdException w:name="Medium Shading 1 Accent 5" w:semiHidden="0" w:uiPriority="63" w:unhideWhenUsed="0"/>
-    <w:lsdException w:name="Medium Shading 2 Accent 5" w:semiHidden="0" w:uiPriority="64" w:unhideWhenUsed="0"/>
-    <w:lsdException w:name="Medium List 1 Accent 5" w:semiHidden="0" w:uiPriority="65" w:unhideWhenUsed="0"/>
-    <w:lsdException w:name="Medium List 2 Accent 5" w:semiHidden="0" w:uiPriority="66" w:unhideWhenUsed="0"/>
-    <w:lsdException w:name="Medium Grid 1 Accent 5" w:semiHidden="0" w:uiPriority="67" w:unhideWhenUsed="0"/>
-    <w:lsdException w:name="Medium Grid 2 Accent 5" w:semiHidden="0" w:uiPriority="68" w:unhideWhenUsed="0"/>
-    <w:lsdException w:name="Medium Grid 3 Accent 5" w:semiHidden="0" w:uiPriority="69" w:unhideWhenUsed="0"/>
-    <w:lsdException w:name="Dark List Accent 5" w:semiHidden="0" w:uiPriority="70" w:unhideWhenUsed="0"/>
-    <w:lsdException w:name="Colorful Shading Accent 5" w:semiHidden="0" w:uiPriority="71" w:unhideWhenUsed="0"/>
-    <w:lsdException w:name="Colorful List Accent 5" w:semiHidden="0" w:uiPriority="72" w:unhideWhenUsed="0"/>
-    <w:lsdException w:name="Colorful Grid Accent 5" w:semiHidden="0" w:uiPriority="73" w:unhideWhenUsed="0"/>
-    <w:lsdException w:name="Light Shading Accent 6" w:semiHidden="0" w:uiPriority="60" w:unhideWhenUsed="0"/>
-    <w:lsdException w:name="Light List Accent 6" w:semiHidden="0" w:uiPriority="61" w:unhideWhenUsed="0"/>
-    <w:lsdException w:name="Light Grid Accent 6" w:semiHidden="0" w:uiPriority="62" w:unhideWhenUsed="0"/>
-    <w:lsdException w:name="Medium Shading 1 Accent 6" w:semiHidden="0" w:uiPriority="63" w:unhideWhenUsed="0"/>
-    <w:lsdException w:name="Medium Shading 2 Accent 6" w:semiHidden="0" w:uiPriority="64" w:unhideWhenUsed="0"/>
-    <w:lsdException w:name="Medium List 1 Accent 6" w:semiHidden="0" w:uiPriority="65" w:unhideWhenUsed="0"/>
-    <w:lsdException w:name="Medium List 2 Accent 6" w:semiHidden="0" w:uiPriority="66" w:unhideWhenUsed="0"/>
-    <w:lsdException w:name="Medium Grid 1 Accent 6" w:semiHidden="0" w:uiPriority="67" w:unhideWhenUsed="0"/>
-    <w:lsdException w:name="Medium Grid 2 Accent 6" w:semiHidden="0" w:uiPriority="68" w:unhideWhenUsed="0"/>
-    <w:lsdException w:name="Medium Grid 3 Accent 6" w:semiHidden="0" w:uiPriority="69" w:unhideWhenUsed="0"/>
-    <w:lsdException w:name="Dark List Accent 6" w:semiHidden="0" w:uiPriority="70" w:unhideWhenUsed="0"/>
-    <w:lsdException w:name="Colorful Shading Accent 6" w:semiHidden="0" w:uiPriority="71" w:unhideWhenUsed="0"/>
-    <w:lsdException w:name="Colorful List Accent 6" w:semiHidden="0" w:uiPriority="72" w:unhideWhenUsed="0"/>
-    <w:lsdException w:name="Colorful Grid Accent 6" w:semiHidden="0" w:uiPriority="73" w:unhideWhenUsed="0"/>
-    <w:lsdException w:name="Subtle Emphasis" w:semiHidden="0" w:uiPriority="19" w:unhideWhenUsed="0" w:qFormat="1"/>
-    <w:lsdException w:name="Intense Emphasis" w:semiHidden="0" w:uiPriority="21" w:unhideWhenUsed="0" w:qFormat="1"/>
-    <w:lsdException w:name="Subtle Reference" w:semiHidden="0" w:uiPriority="31" w:unhideWhenUsed="0" w:qFormat="1"/>
-    <w:lsdException w:name="Intense Reference" w:semiHidden="0" w:uiPriority="32" w:unhideWhenUsed="0" w:qFormat="1"/>
-    <w:lsdException w:name="Book Title" w:semiHidden="0" w:uiPriority="33" w:unhideWhenUsed="0" w:qFormat="1"/>
-    <w:lsdException w:name="Bibliography" w:uiPriority="37"/>
-    <w:lsdException w:name="TOC Heading" w:uiPriority="39" w:qFormat="1"/>
+  <w:latentStyles w:defLockedState="0" w:defUIPriority="99" w:defSemiHidden="0" w:defUnhideWhenUsed="0" w:defQFormat="0" w:count="371">
+    <w:lsdException w:name="Normal" w:uiPriority="0" w:qFormat="1"/>
+    <w:lsdException w:name="heading 1" w:uiPriority="9" w:qFormat="1"/>
+    <w:lsdException w:name="heading 2" w:semiHidden="1" w:uiPriority="9" w:unhideWhenUsed="1" w:qFormat="1"/>
+    <w:lsdException w:name="heading 3" w:semiHidden="1" w:uiPriority="9" w:unhideWhenUsed="1" w:qFormat="1"/>
+    <w:lsdException w:name="heading 4" w:semiHidden="1" w:uiPriority="9" w:unhideWhenUsed="1" w:qFormat="1"/>
+    <w:lsdException w:name="heading 5" w:semiHidden="1" w:uiPriority="9" w:unhideWhenUsed="1" w:qFormat="1"/>
+    <w:lsdException w:name="heading 6" w:semiHidden="1" w:uiPriority="9" w:unhideWhenUsed="1" w:qFormat="1"/>
+    <w:lsdException w:name="heading 7" w:semiHidden="1" w:uiPriority="9" w:unhideWhenUsed="1" w:qFormat="1"/>
+    <w:lsdException w:name="heading 8" w:semiHidden="1" w:uiPriority="9" w:unhideWhenUsed="1" w:qFormat="1"/>
+    <w:lsdException w:name="heading 9" w:semiHidden="1" w:uiPriority="9" w:unhideWhenUsed="1" w:qFormat="1"/>
+    <w:lsdException w:name="index 1" w:semiHidden="1" w:unhideWhenUsed="1"/>
+    <w:lsdException w:name="index 2" w:semiHidden="1" w:unhideWhenUsed="1"/>
+    <w:lsdException w:name="index 3" w:semiHidden="1" w:unhideWhenUsed="1"/>
+    <w:lsdException w:name="index 4" w:semiHidden="1" w:unhideWhenUsed="1"/>
+    <w:lsdException w:name="index 5" w:semiHidden="1" w:unhideWhenUsed="1"/>
+    <w:lsdException w:name="index 6" w:semiHidden="1" w:unhideWhenUsed="1"/>
+    <w:lsdException w:name="index 7" w:semiHidden="1" w:unhideWhenUsed="1"/>
+    <w:lsdException w:name="index 8" w:semiHidden="1" w:unhideWhenUsed="1"/>
+    <w:lsdException w:name="index 9" w:semiHidden="1" w:unhideWhenUsed="1"/>
+    <w:lsdException w:name="toc 1" w:semiHidden="1" w:uiPriority="39" w:unhideWhenUsed="1"/>
+    <w:lsdException w:name="toc 2" w:semiHidden="1" w:uiPriority="39" w:unhideWhenUsed="1"/>
+    <w:lsdException w:name="toc 3" w:semiHidden="1" w:uiPriority="39" w:unhideWhenUsed="1"/>
+    <w:lsdException w:name="toc 4" w:semiHidden="1" w:uiPriority="39" w:unhideWhenUsed="1"/>
+    <w:lsdException w:name="toc 5" w:semiHidden="1" w:uiPriority="39" w:unhideWhenUsed="1"/>
+    <w:lsdException w:name="toc 6" w:semiHidden="1" w:uiPriority="39" w:unhideWhenUsed="1"/>
+    <w:lsdException w:name="toc 7" w:semiHidden="1" w:uiPriority="39" w:unhideWhenUsed="1"/>
+    <w:lsdException w:name="toc 8" w:semiHidden="1" w:uiPriority="39" w:unhideWhenUsed="1"/>
+    <w:lsdException w:name="toc 9" w:semiHidden="1" w:uiPriority="39" w:unhideWhenUsed="1"/>
+    <w:lsdException w:name="Normal Indent" w:semiHidden="1" w:unhideWhenUsed="1"/>
+    <w:lsdException w:name="footnote text" w:semiHidden="1" w:unhideWhenUsed="1"/>
+    <w:lsdException w:name="annotation text" w:semiHidden="1" w:unhideWhenUsed="1"/>
+    <w:lsdException w:name="header" w:semiHidden="1" w:unhideWhenUsed="1"/>
+    <w:lsdException w:name="footer" w:semiHidden="1" w:unhideWhenUsed="1"/>
+    <w:lsdException w:name="index heading" w:semiHidden="1" w:unhideWhenUsed="1"/>
+    <w:lsdException w:name="caption" w:semiHidden="1" w:uiPriority="35" w:unhideWhenUsed="1" w:qFormat="1"/>
+    <w:lsdException w:name="table of figures" w:semiHidden="1" w:unhideWhenUsed="1"/>
+    <w:lsdException w:name="envelope address" w:semiHidden="1" w:unhideWhenUsed="1"/>
+    <w:lsdException w:name="envelope return" w:semiHidden="1" w:unhideWhenUsed="1"/>
+    <w:lsdException w:name="footnote reference" w:semiHidden="1" w:unhideWhenUsed="1"/>
+    <w:lsdException w:name="annotation reference" w:semiHidden="1" w:unhideWhenUsed="1"/>
+    <w:lsdException w:name="line number" w:semiHidden="1" w:unhideWhenUsed="1"/>
+    <w:lsdException w:name="page number" w:semiHidden="1" w:unhideWhenUsed="1"/>
+    <w:lsdException w:name="endnote reference" w:semiHidden="1" w:unhideWhenUsed="1"/>
+    <w:lsdException w:name="endnote text" w:semiHidden="1" w:unhideWhenUsed="1"/>
+    <w:lsdException w:name="table of authorities" w:semiHidden="1" w:unhideWhenUsed="1"/>
+    <w:lsdException w:name="macro" w:semiHidden="1" w:unhideWhenUsed="1"/>
+    <w:lsdException w:name="toa heading" w:semiHidden="1" w:unhideWhenUsed="1"/>
+    <w:lsdException w:name="List" w:semiHidden="1" w:unhideWhenUsed="1"/>
+    <w:lsdException w:name="List Bullet" w:semiHidden="1" w:unhideWhenUsed="1"/>
+    <w:lsdException w:name="List Number" w:semiHidden="1" w:unhideWhenUsed="1"/>
+    <w:lsdException w:name="List 2" w:semiHidden="1" w:unhideWhenUsed="1"/>
+    <w:lsdException w:name="List 3" w:semiHidden="1" w:unhideWhenUsed="1"/>
+    <w:lsdException w:name="List 4" w:semiHidden="1" w:unhideWhenUsed="1"/>
+    <w:lsdException w:name="List 5" w:semiHidden="1" w:unhideWhenUsed="1"/>
+    <w:lsdException w:name="List Bullet 2" w:semiHidden="1" w:unhideWhenUsed="1"/>
+    <w:lsdException w:name="List Bullet 3" w:semiHidden="1" w:unhideWhenUsed="1"/>
+    <w:lsdException w:name="List Bullet 4" w:semiHidden="1" w:unhideWhenUsed="1"/>
+    <w:lsdException w:name="List Bullet 5" w:semiHidden="1" w:unhideWhenUsed="1"/>
+    <w:lsdException w:name="List Number 2" w:semiHidden="1" w:unhideWhenUsed="1"/>
+    <w:lsdException w:name="List Number 3" w:semiHidden="1" w:unhideWhenUsed="1"/>
+    <w:lsdException w:name="List Number 4" w:semiHidden="1" w:unhideWhenUsed="1"/>
+    <w:lsdException w:name="List Number 5" w:semiHidden="1" w:unhideWhenUsed="1"/>
+    <w:lsdException w:name="Title" w:uiPriority="10" w:qFormat="1"/>
+    <w:lsdException w:name="Closing" w:semiHidden="1" w:unhideWhenUsed="1"/>
+    <w:lsdException w:name="Signature" w:semiHidden="1" w:unhideWhenUsed="1"/>
+    <w:lsdException w:name="Default Paragraph Font" w:semiHidden="1" w:uiPriority="1" w:unhideWhenUsed="1"/>
+    <w:lsdException w:name="Body Text" w:semiHidden="1" w:unhideWhenUsed="1"/>
+    <w:lsdException w:name="Body Text Indent" w:semiHidden="1" w:unhideWhenUsed="1"/>
+    <w:lsdException w:name="List Continue" w:semiHidden="1" w:unhideWhenUsed="1"/>
+    <w:lsdException w:name="List Continue 2" w:semiHidden="1" w:unhideWhenUsed="1"/>
+    <w:lsdException w:name="List Continue 3" w:semiHidden="1" w:unhideWhenUsed="1"/>
+    <w:lsdException w:name="List Continue 4" w:semiHidden="1" w:unhideWhenUsed="1"/>
+    <w:lsdException w:name="List Continue 5" w:semiHidden="1" w:unhideWhenUsed="1"/>
+    <w:lsdException w:name="Message Header" w:semiHidden="1" w:unhideWhenUsed="1"/>
+    <w:lsdException w:name="Subtitle" w:uiPriority="11" w:qFormat="1"/>
+    <w:lsdException w:name="Salutation" w:semiHidden="1" w:unhideWhenUsed="1"/>
+    <w:lsdException w:name="Date" w:semiHidden="1" w:unhideWhenUsed="1"/>
+    <w:lsdException w:name="Body Text First Indent" w:semiHidden="1" w:unhideWhenUsed="1"/>
+    <w:lsdException w:name="Body Text First Indent 2" w:semiHidden="1" w:unhideWhenUsed="1"/>
+    <w:lsdException w:name="Note Heading" w:semiHidden="1" w:unhideWhenUsed="1"/>
+    <w:lsdException w:name="Body Text 2" w:semiHidden="1" w:unhideWhenUsed="1"/>
+    <w:lsdException w:name="Body Text 3" w:semiHidden="1" w:unhideWhenUsed="1"/>
+    <w:lsdException w:name="Body Text Indent 2" w:semiHidden="1" w:unhideWhenUsed="1"/>
+    <w:lsdException w:name="Body Text Indent 3" w:semiHidden="1" w:unhideWhenUsed="1"/>
+    <w:lsdException w:name="Block Text" w:semiHidden="1" w:unhideWhenUsed="1"/>
+    <w:lsdException w:name="Hyperlink" w:semiHidden="1" w:unhideWhenUsed="1"/>
+    <w:lsdException w:name="FollowedHyperlink" w:semiHidden="1" w:unhideWhenUsed="1"/>
+    <w:lsdException w:name="Strong" w:uiPriority="22" w:qFormat="1"/>
+    <w:lsdException w:name="Emphasis" w:uiPriority="20" w:qFormat="1"/>
+    <w:lsdException w:name="Document Map" w:semiHidden="1" w:unhideWhenUsed="1"/>
+    <w:lsdException w:name="Plain Text" w:semiHidden="1" w:unhideWhenUsed="1"/>
+    <w:lsdException w:name="E-mail Signature" w:semiHidden="1" w:unhideWhenUsed="1"/>
+    <w:lsdException w:name="HTML Top of Form" w:semiHidden="1" w:unhideWhenUsed="1"/>
+    <w:lsdException w:name="HTML Bottom of Form" w:semiHidden="1" w:unhideWhenUsed="1"/>
+    <w:lsdException w:name="Normal (Web)" w:semiHidden="1" w:unhideWhenUsed="1"/>
+    <w:lsdException w:name="HTML Acronym" w:semiHidden="1" w:unhideWhenUsed="1"/>
+    <w:lsdException w:name="HTML Address" w:semiHidden="1" w:unhideWhenUsed="1"/>
+    <w:lsdException w:name="HTML Cite" w:semiHidden="1" w:unhideWhenUsed="1"/>
+    <w:lsdException w:name="HTML Code" w:semiHidden="1" w:unhideWhenUsed="1"/>
+    <w:lsdException w:name="HTML Definition" w:semiHidden="1" w:unhideWhenUsed="1"/>
+    <w:lsdException w:name="HTML Keyboard" w:semiHidden="1" w:unhideWhenUsed="1"/>
+    <w:lsdException w:name="HTML Preformatted" w:semiHidden="1" w:unhideWhenUsed="1"/>
+    <w:lsdException w:name="HTML Sample" w:semiHidden="1" w:unhideWhenUsed="1"/>
+    <w:lsdException w:name="HTML Typewriter" w:semiHidden="1" w:unhideWhenUsed="1"/>
+    <w:lsdException w:name="HTML Variable" w:semiHidden="1" w:unhideWhenUsed="1"/>
+    <w:lsdException w:name="Normal Table" w:semiHidden="1" w:unhideWhenUsed="1"/>
+    <w:lsdException w:name="annotation subject" w:semiHidden="1" w:unhideWhenUsed="1"/>
+    <w:lsdException w:name="No List" w:semiHidden="1" w:unhideWhenUsed="1"/>
+    <w:lsdException w:name="Outline List 1" w:semiHidden="1" w:unhideWhenUsed="1"/>
+    <w:lsdException w:name="Outline List 2" w:semiHidden="1" w:unhideWhenUsed="1"/>
+    <w:lsdException w:name="Outline List 3" w:semiHidden="1" w:unhideWhenUsed="1"/>
+    <w:lsdException w:name="Table Simple 1" w:semiHidden="1" w:unhideWhenUsed="1"/>
+    <w:lsdException w:name="Table Simple 2" w:semiHidden="1" w:unhideWhenUsed="1"/>
+    <w:lsdException w:name="Table Simple 3" w:semiHidden="1" w:unhideWhenUsed="1"/>
+    <w:lsdException w:name="Table Classic 1" w:semiHidden="1" w:unhideWhenUsed="1"/>
+    <w:lsdException w:name="Table Classic 2" w:semiHidden="1" w:unhideWhenUsed="1"/>
+    <w:lsdException w:name="Table Classic 3" w:semiHidden="1" w:unhideWhenUsed="1"/>
+    <w:lsdException w:name="Table Classic 4" w:semiHidden="1" w:unhideWhenUsed="1"/>
+    <w:lsdException w:name="Table Colorful 1" w:semiHidden="1" w:unhideWhenUsed="1"/>
+    <w:lsdException w:name="Table Colorful 2" w:semiHidden="1" w:unhideWhenUsed="1"/>
+    <w:lsdException w:name="Table Colorful 3" w:semiHidden="1" w:unhideWhenUsed="1"/>
+    <w:lsdException w:name="Table Columns 1" w:semiHidden="1" w:unhideWhenUsed="1"/>
+    <w:lsdException w:name="Table Columns 2" w:semiHidden="1" w:unhideWhenUsed="1"/>
+    <w:lsdException w:name="Table Columns 3" w:semiHidden="1" w:unhideWhenUsed="1"/>
+    <w:lsdException w:name="Table Columns 4" w:semiHidden="1" w:unhideWhenUsed="1"/>
+    <w:lsdException w:name="Table Columns 5" w:semiHidden="1" w:unhideWhenUsed="1"/>
+    <w:lsdException w:name="Table Grid 1" w:semiHidden="1" w:unhideWhenUsed="1"/>
+    <w:lsdException w:name="Table Grid 2" w:semiHidden="1" w:unhideWhenUsed="1"/>
+    <w:lsdException w:name="Table Grid 3" w:semiHidden="1" w:unhideWhenUsed="1"/>
+    <w:lsdException w:name="Table Grid 4" w:semiHidden="1" w:unhideWhenUsed="1"/>
+    <w:lsdException w:name="Table Grid 5" w:semiHidden="1" w:unhideWhenUsed="1"/>
+    <w:lsdException w:name="Table Grid 6" w:semiHidden="1" w:unhideWhenUsed="1"/>
+    <w:lsdException w:name="Table Grid 7" w:semiHidden="1" w:unhideWhenUsed="1"/>
+    <w:lsdException w:name="Table Grid 8" w:semiHidden="1" w:unhideWhenUsed="1"/>
+    <w:lsdException w:name="Table List 1" w:semiHidden="1" w:unhideWhenUsed="1"/>
+    <w:lsdException w:name="Table List 2" w:semiHidden="1" w:unhideWhenUsed="1"/>
+    <w:lsdException w:name="Table List 3" w:semiHidden="1" w:unhideWhenUsed="1"/>
+    <w:lsdException w:name="Table List 4" w:semiHidden="1" w:unhideWhenUsed="1"/>
+    <w:lsdException w:name="Table List 5" w:semiHidden="1" w:unhideWhenUsed="1"/>
+    <w:lsdException w:name="Table List 6" w:semiHidden="1" w:unhideWhenUsed="1"/>
+    <w:lsdException w:name="Table List 7" w:semiHidden="1" w:unhideWhenUsed="1"/>
+    <w:lsdException w:name="Table List 8" w:semiHidden="1" w:unhideWhenUsed="1"/>
+    <w:lsdException w:name="Table 3D effects 1" w:semiHidden="1" w:unhideWhenUsed="1"/>
+    <w:lsdException w:name="Table 3D effects 2" w:semiHidden="1" w:unhideWhenUsed="1"/>
+    <w:lsdException w:name="Table 3D effects 3" w:semiHidden="1" w:unhideWhenUsed="1"/>
+    <w:lsdException w:name="Table Contemporary" w:semiHidden="1" w:unhideWhenUsed="1"/>
+    <w:lsdException w:name="Table Elegant" w:semiHidden="1" w:unhideWhenUsed="1"/>
+    <w:lsdException w:name="Table Professional" w:semiHidden="1" w:unhideWhenUsed="1"/>
+    <w:lsdException w:name="Table Subtle 1" w:semiHidden="1" w:unhideWhenUsed="1"/>
+    <w:lsdException w:name="Table Subtle 2" w:semiHidden="1" w:unhideWhenUsed="1"/>
+    <w:lsdException w:name="Table Web 1" w:semiHidden="1" w:unhideWhenUsed="1"/>
+    <w:lsdException w:name="Table Web 2" w:semiHidden="1" w:unhideWhenUsed="1"/>
+    <w:lsdException w:name="Table Web 3" w:semiHidden="1" w:unhideWhenUsed="1"/>
+    <w:lsdException w:name="Balloon Text" w:semiHidden="1" w:unhideWhenUsed="1"/>
+    <w:lsdException w:name="Table Grid" w:uiPriority="59"/>
+    <w:lsdException w:name="Table Theme" w:semiHidden="1" w:unhideWhenUsed="1"/>
+    <w:lsdException w:name="Placeholder Text" w:semiHidden="1"/>
+    <w:lsdException w:name="No Spacing" w:uiPriority="1" w:qFormat="1"/>
+    <w:lsdException w:name="Light Shading" w:uiPriority="60"/>
+    <w:lsdException w:name="Light List" w:uiPriority="61"/>
+    <w:lsdException w:name="Light Grid" w:uiPriority="62"/>
+    <w:lsdException w:name="Medium Shading 1" w:uiPriority="63"/>
+    <w:lsdException w:name="Medium Shading 2" w:uiPriority="64"/>
+    <w:lsdException w:name="Medium List 1" w:uiPriority="65"/>
+    <w:lsdException w:name="Medium List 2" w:uiPriority="66"/>
+    <w:lsdException w:name="Medium Grid 1" w:uiPriority="67"/>
+    <w:lsdException w:name="Medium Grid 2" w:uiPriority="68"/>
+    <w:lsdException w:name="Medium Grid 3" w:uiPriority="69"/>
+    <w:lsdException w:name="Dark List" w:uiPriority="70"/>
+    <w:lsdException w:name="Colorful Shading" w:uiPriority="71"/>
+    <w:lsdException w:name="Colorful List" w:uiPriority="72"/>
+    <w:lsdException w:name="Colorful Grid" w:uiPriority="73"/>
+    <w:lsdException w:name="Light Shading Accent 1" w:uiPriority="60"/>
+    <w:lsdException w:name="Light List Accent 1" w:uiPriority="61"/>
+    <w:lsdException w:name="Light Grid Accent 1" w:uiPriority="62"/>
+    <w:lsdException w:name="Medium Shading 1 Accent 1" w:uiPriority="63"/>
+    <w:lsdException w:name="Medium Shading 2 Accent 1" w:uiPriority="64"/>
+    <w:lsdException w:name="Medium List 1 Accent 1" w:uiPriority="65"/>
+    <w:lsdException w:name="Revision" w:semiHidden="1"/>
+    <w:lsdException w:name="List Paragraph" w:uiPriority="34" w:qFormat="1"/>
+    <w:lsdException w:name="Quote" w:uiPriority="29" w:qFormat="1"/>
+    <w:lsdException w:name="Intense Quote" w:uiPriority="30" w:qFormat="1"/>
+    <w:lsdException w:name="Medium List 2 Accent 1" w:uiPriority="66"/>
+    <w:lsdException w:name="Medium Grid 1 Accent 1" w:uiPriority="67"/>
+    <w:lsdException w:name="Medium Grid 2 Accent 1" w:uiPriority="68"/>
+    <w:lsdException w:name="Medium Grid 3 Accent 1" w:uiPriority="69"/>
+    <w:lsdException w:name="Dark List Accent 1" w:uiPriority="70"/>
+    <w:lsdException w:name="Colorful Shading Accent 1" w:uiPriority="71"/>
+    <w:lsdException w:name="Colorful List Accent 1" w:uiPriority="72"/>
+    <w:lsdException w:name="Colorful Grid Accent 1" w:uiPriority="73"/>
+    <w:lsdException w:name="Light Shading Accent 2" w:uiPriority="60"/>
+    <w:lsdException w:name="Light List Accent 2" w:uiPriority="61"/>
+    <w:lsdException w:name="Light Grid Accent 2" w:uiPriority="62"/>
+    <w:lsdException w:name="Medium Shading 1 Accent 2" w:uiPriority="63"/>
+    <w:lsdException w:name="Medium Shading 2 Accent 2" w:uiPriority="64"/>
+    <w:lsdException w:name="Medium List 1 Accent 2" w:uiPriority="65"/>
+    <w:lsdException w:name="Medium List 2 Accent 2" w:uiPriority="66"/>
+    <w:lsdException w:name="Medium Grid 1 Accent 2" w:uiPriority="67"/>
+    <w:lsdException w:name="Medium Grid 2 Accent 2" w:uiPriority="68"/>
+    <w:lsdException w:name="Medium Grid 3 Accent 2" w:uiPriority="69"/>
+    <w:lsdException w:name="Dark List Accent 2" w:uiPriority="70"/>
+    <w:lsdException w:name="Colorful Shading Accent 2" w:uiPriority="71"/>
+    <w:lsdException w:name="Colorful List Accent 2" w:uiPriority="72"/>
+    <w:lsdException w:name="Colorful Grid Accent 2" w:uiPriority="73"/>
+    <w:lsdException w:name="Light Shading Accent 3" w:uiPriority="60"/>
+    <w:lsdException w:name="Light List Accent 3" w:uiPriority="61"/>
+    <w:lsdException w:name="Light Grid Accent 3" w:uiPriority="62"/>
+    <w:lsdException w:name="Medium Shading 1 Accent 3" w:uiPriority="63"/>
+    <w:lsdException w:name="Medium Shading 2 Accent 3" w:uiPriority="64"/>
+    <w:lsdException w:name="Medium List 1 Accent 3" w:uiPriority="65"/>
+    <w:lsdException w:name="Medium List 2 Accent 3" w:uiPriority="66"/>
+    <w:lsdException w:name="Medium Grid 1 Accent 3" w:uiPriority="67"/>
+    <w:lsdException w:name="Medium Grid 2 Accent 3" w:uiPriority="68"/>
+    <w:lsdException w:name="Medium Grid 3 Accent 3" w:uiPriority="69"/>
+    <w:lsdException w:name="Dark List Accent 3" w:uiPriority="70"/>
+    <w:lsdException w:name="Colorful Shading Accent 3" w:uiPriority="71"/>
+    <w:lsdException w:name="Colorful List Accent 3" w:uiPriority="72"/>
+    <w:lsdException w:name="Colorful Grid Accent 3" w:uiPriority="73"/>
+    <w:lsdException w:name="Light Shading Accent 4" w:uiPriority="60"/>
+    <w:lsdException w:name="Light List Accent 4" w:uiPriority="61"/>
+    <w:lsdException w:name="Light Grid Accent 4" w:uiPriority="62"/>
+    <w:lsdException w:name="Medium Shading 1 Accent 4" w:uiPriority="63"/>
+    <w:lsdException w:name="Medium Shading 2 Accent 4" w:uiPriority="64"/>
+    <w:lsdException w:name="Medium List 1 Accent 4" w:uiPriority="65"/>
+    <w:lsdException w:name="Medium List 2 Accent 4" w:uiPriority="66"/>
+    <w:lsdException w:name="Medium Grid 1 Accent 4" w:uiPriority="67"/>
+    <w:lsdException w:name="Medium Grid 2 Accent 4" w:uiPriority="68"/>
+    <w:lsdException w:name="Medium Grid 3 Accent 4" w:uiPriority="69"/>
+    <w:lsdException w:name="Dark List Accent 4" w:uiPriority="70"/>
+    <w:lsdException w:name="Colorful Shading Accent 4" w:uiPriority="71"/>
+    <w:lsdException w:name="Colorful List Accent 4" w:uiPriority="72"/>
+    <w:lsdException w:name="Colorful Grid Accent 4" w:uiPriority="73"/>
+    <w:lsdException w:name="Light Shading Accent 5" w:uiPriority="60"/>
+    <w:lsdException w:name="Light List Accent 5" w:uiPriority="61"/>
+    <w:lsdException w:name="Light Grid Accent 5" w:uiPriority="62"/>
+    <w:lsdException w:name="Medium Shading 1 Accent 5" w:uiPriority="63"/>
+    <w:lsdException w:name="Medium Shading 2 Accent 5" w:uiPriority="64"/>
+    <w:lsdException w:name="Medium List 1 Accent 5" w:uiPriority="65"/>
+    <w:lsdException w:name="Medium List 2 Accent 5" w:uiPriority="66"/>
+    <w:lsdException w:name="Medium Grid 1 Accent 5" w:uiPriority="67"/>
+    <w:lsdException w:name="Medium Grid 2 Accent 5" w:uiPriority="68"/>
+    <w:lsdException w:name="Medium Grid 3 Accent 5" w:uiPriority="69"/>
+    <w:lsdException w:name="Dark List Accent 5" w:uiPriority="70"/>
+    <w:lsdException w:name="Colorful Shading Accent 5" w:uiPriority="71"/>
+    <w:lsdException w:name="Colorful List Accent 5" w:uiPriority="72"/>
+    <w:lsdException w:name="Colorful Grid Accent 5" w:uiPriority="73"/>
+    <w:lsdException w:name="Light Shading Accent 6" w:uiPriority="60"/>
+    <w:lsdException w:name="Light List Accent 6" w:uiPriority="61"/>
+    <w:lsdException w:name="Light Grid Accent 6" w:uiPriority="62"/>
+    <w:lsdException w:name="Medium Shading 1 Accent 6" w:uiPriority="63"/>
+    <w:lsdException w:name="Medium Shading 2 Accent 6" w:uiPriority="64"/>
+    <w:lsdException w:name="Medium List 1 Accent 6" w:uiPriority="65"/>
+    <w:lsdException w:name="Medium List 2 Accent 6" w:uiPriority="66"/>
+    <w:lsdException w:name="Medium Grid 1 Accent 6" w:uiPriority="67"/>
+    <w:lsdException w:name="Medium Grid 2 Accent 6" w:uiPriority="68"/>
+    <w:lsdException w:name="Medium Grid 3 Accent 6" w:uiPriority="69"/>
+    <w:lsdException w:name="Dark List Accent 6" w:uiPriority="70"/>
+    <w:lsdException w:name="Colorful Shading Accent 6" w:uiPriority="71"/>
+    <w:lsdException w:name="Colorful List Accent 6" w:uiPriority="72"/>
+    <w:lsdException w:name="Colorful Grid Accent 6" w:uiPriority="73"/>
+    <w:lsdException w:name="Subtle Emphasis" w:uiPriority="19" w:qFormat="1"/>
+    <w:lsdException w:name="Intense Emphasis" w:uiPriority="21" w:qFormat="1"/>
+    <w:lsdException w:name="Subtle Reference" w:uiPriority="31" w:qFormat="1"/>
+    <w:lsdException w:name="Intense Reference" w:uiPriority="32" w:qFormat="1"/>
+    <w:lsdException w:name="Book Title" w:uiPriority="33" w:qFormat="1"/>
+    <w:lsdException w:name="Bibliography" w:semiHidden="1" w:uiPriority="37" w:unhideWhenUsed="1"/>
+    <w:lsdException w:name="TOC Heading" w:semiHidden="1" w:uiPriority="39" w:unhideWhenUsed="1" w:qFormat="1"/>
+    <w:lsdException w:name="Plain Table 1" w:uiPriority="41"/>
+    <w:lsdException w:name="Plain Table 2" w:uiPriority="42"/>
+    <w:lsdException w:name="Plain Table 3" w:uiPriority="43"/>
+    <w:lsdException w:name="Plain Table 4" w:uiPriority="44"/>
+    <w:lsdException w:name="Plain Table 5" w:uiPriority="45"/>
+    <w:lsdException w:name="Grid Table Light" w:uiPriority="40"/>
+    <w:lsdException w:name="Grid Table 1 Light" w:uiPriority="46"/>
+    <w:lsdException w:name="Grid Table 2" w:uiPriority="47"/>
+    <w:lsdException w:name="Grid Table 3" w:uiPriority="48"/>
+    <w:lsdException w:name="Grid Table 4" w:uiPriority="49"/>
+    <w:lsdException w:name="Grid Table 5 Dark" w:uiPriority="50"/>
+    <w:lsdException w:name="Grid Table 6 Colorful" w:uiPriority="51"/>
+    <w:lsdException w:name="Grid Table 7 Colorful" w:uiPriority="52"/>
+    <w:lsdException w:name="Grid Table 1 Light Accent 1" w:uiPriority="46"/>
+    <w:lsdException w:name="Grid Table 2 Accent 1" w:uiPriority="47"/>
+    <w:lsdException w:name="Grid Table 3 Accent 1" w:uiPriority="48"/>
+    <w:lsdException w:name="Grid Table 4 Accent 1" w:uiPriority="49"/>
+    <w:lsdException w:name="Grid Table 5 Dark Accent 1" w:uiPriority="50"/>
+    <w:lsdException w:name="Grid Table 6 Colorful Accent 1" w:uiPriority="51"/>
+    <w:lsdException w:name="Grid Table 7 Colorful Accent 1" w:uiPriority="52"/>
+    <w:lsdException w:name="Grid Table 1 Light Accent 2" w:uiPriority="46"/>
+    <w:lsdException w:name="Grid Table 2 Accent 2" w:uiPriority="47"/>
+    <w:lsdException w:name="Grid Table 3 Accent 2" w:uiPriority="48"/>
+    <w:lsdException w:name="Grid Table 4 Accent 2" w:uiPriority="49"/>
+    <w:lsdException w:name="Grid Table 5 Dark Accent 2" w:uiPriority="50"/>
+    <w:lsdException w:name="Grid Table 6 Colorful Accent 2" w:uiPriority="51"/>
+    <w:lsdException w:name="Grid Table 7 Colorful Accent 2" w:uiPriority="52"/>
+    <w:lsdException w:name="Grid Table 1 Light Accent 3" w:uiPriority="46"/>
+    <w:lsdException w:name="Grid Table 2 Accent 3" w:uiPriority="47"/>
+    <w:lsdException w:name="Grid Table 3 Accent 3" w:uiPriority="48"/>
+    <w:lsdException w:name="Grid Table 4 Accent 3" w:uiPriority="49"/>
+    <w:lsdException w:name="Grid Table 5 Dark Accent 3" w:uiPriority="50"/>
+    <w:lsdException w:name="Grid Table 6 Colorful Accent 3" w:uiPriority="51"/>
+    <w:lsdException w:name="Grid Table 7 Colorful Accent 3" w:uiPriority="52"/>
+    <w:lsdException w:name="Grid Table 1 Light Accent 4" w:uiPriority="46"/>
+    <w:lsdException w:name="Grid Table 2 Accent 4" w:uiPriority="47"/>
+    <w:lsdException w:name="Grid Table 3 Accent 4" w:uiPriority="48"/>
+    <w:lsdException w:name="Grid Table 4 Accent 4" w:uiPriority="49"/>
+    <w:lsdException w:name="Grid Table 5 Dark Accent 4" w:uiPriority="50"/>
+    <w:lsdException w:name="Grid Table 6 Colorful Accent 4" w:uiPriority="51"/>
+    <w:lsdException w:name="Grid Table 7 Colorful Accent 4" w:uiPriority="52"/>
+    <w:lsdException w:name="Grid Table 1 Light Accent 5" w:uiPriority="46"/>
+    <w:lsdException w:name="Grid Table 2 Accent 5" w:uiPriority="47"/>
+    <w:lsdException w:name="Grid Table 3 Accent 5" w:uiPriority="48"/>
+    <w:lsdException w:name="Grid Table 4 Accent 5" w:uiPriority="49"/>
+    <w:lsdException w:name="Grid Table 5 Dark Accent 5" w:uiPriority="50"/>
+    <w:lsdException w:name="Grid Table 6 Colorful Accent 5" w:uiPriority="51"/>
+    <w:lsdException w:name="Grid Table 7 Colorful Accent 5" w:uiPriority="52"/>
+    <w:lsdException w:name="Grid Table 1 Light Accent 6" w:uiPriority="46"/>
+    <w:lsdException w:name="Grid Table 2 Accent 6" w:uiPriority="47"/>
+    <w:lsdException w:name="Grid Table 3 Accent 6" w:uiPriority="48"/>
+    <w:lsdException w:name="Grid Table 4 Accent 6" w:uiPriority="49"/>
+    <w:lsdException w:name="Grid Table 5 Dark Accent 6" w:uiPriority="50"/>
+    <w:lsdException w:name="Grid Table 6 Colorful Accent 6" w:uiPriority="51"/>
+    <w:lsdException w:name="Grid Table 7 Colorful Accent 6" w:uiPriority="52"/>
+    <w:lsdException w:name="List Table 1 Light" w:uiPriority="46"/>
+    <w:lsdException w:name="List Table 2" w:uiPriority="47"/>
+    <w:lsdException w:name="List Table 3" w:uiPriority="48"/>
+    <w:lsdException w:name="List Table 4" w:uiPriority="49"/>
+    <w:lsdException w:name="List Table 5 Dark" w:uiPriority="50"/>
+    <w:lsdException w:name="List Table 6 Colorful" w:uiPriority="51"/>
+    <w:lsdException w:name="List Table 7 Colorful" w:uiPriority="52"/>
+    <w:lsdException w:name="List Table 1 Light Accent 1" w:uiPriority="46"/>
+    <w:lsdException w:name="List Table 2 Accent 1" w:uiPriority="47"/>
+    <w:lsdException w:name="List Table 3 Accent 1" w:uiPriority="48"/>
+    <w:lsdException w:name="List Table 4 Accent 1" w:uiPriority="49"/>
+    <w:lsdException w:name="List Table 5 Dark Accent 1" w:uiPriority="50"/>
+    <w:lsdException w:name="List Table 6 Colorful Accent 1" w:uiPriority="51"/>
+    <w:lsdException w:name="List Table 7 Colorful Accent 1" w:uiPriority="52"/>
+    <w:lsdException w:name="List Table 1 Light Accent 2" w:uiPriority="46"/>
+    <w:lsdException w:name="List Table 2 Accent 2" w:uiPriority="47"/>
+    <w:lsdException w:name="List Table 3 Accent 2" w:uiPriority="48"/>
+    <w:lsdException w:name="List Table 4 Accent 2" w:uiPriority="49"/>
+    <w:lsdException w:name="List Table 5 Dark Accent 2" w:uiPriority="50"/>
+    <w:lsdException w:name="List Table 6 Colorful Accent 2" w:uiPriority="51"/>
+    <w:lsdException w:name="List Table 7 Colorful Accent 2" w:uiPriority="52"/>
+    <w:lsdException w:name="List Table 1 Light Accent 3" w:uiPriority="46"/>
+    <w:lsdException w:name="List Table 2 Accent 3" w:uiPriority="47"/>
+    <w:lsdException w:name="List Table 3 Accent 3" w:uiPriority="48"/>
+    <w:lsdException w:name="List Table 4 Accent 3" w:uiPriority="49"/>
+    <w:lsdException w:name="List Table 5 Dark Accent 3" w:uiPriority="50"/>
+    <w:lsdException w:name="List Table 6 Colorful Accent 3" w:uiPriority="51"/>
+    <w:lsdException w:name="List Table 7 Colorful Accent 3" w:uiPriority="52"/>
+    <w:lsdException w:name="List Table 1 Light Accent 4" w:uiPriority="46"/>
+    <w:lsdException w:name="List Table 2 Accent 4" w:uiPriority="47"/>
+    <w:lsdException w:name="List Table 3 Accent 4" w:uiPriority="48"/>
+    <w:lsdException w:name="List Table 4 Accent 4" w:uiPriority="49"/>
+    <w:lsdException w:name="List Table 5 Dark Accent 4" w:uiPriority="50"/>
+    <w:lsdException w:name="List Table 6 Colorful Accent 4" w:uiPriority="51"/>
+    <w:lsdException w:name="List Table 7 Colorful Accent 4" w:uiPriority="52"/>
+    <w:lsdException w:name="List Table 1 Light Accent 5" w:uiPriority="46"/>
+    <w:lsdException w:name="List Table 2 Accent 5" w:uiPriority="47"/>
+    <w:lsdException w:name="List Table 3 Accent 5" w:uiPriority="48"/>
+    <w:lsdException w:name="List Table 4 Accent 5" w:uiPriority="49"/>
+    <w:lsdException w:name="List Table 5 Dark Accent 5" w:uiPriority="50"/>
+    <w:lsdException w:name="List Table 6 Colorful Accent 5" w:uiPriority="51"/>
+    <w:lsdException w:name="List Table 7 Colorful Accent 5" w:uiPriority="52"/>
+    <w:lsdException w:name="List Table 1 Light Accent 6" w:uiPriority="46"/>
+    <w:lsdException w:name="List Table 2 Accent 6" w:uiPriority="47"/>
+    <w:lsdException w:name="List Table 3 Accent 6" w:uiPriority="48"/>
+    <w:lsdException w:name="List Table 4 Accent 6" w:uiPriority="49"/>
+    <w:lsdException w:name="List Table 5 Dark Accent 6" w:uiPriority="50"/>
+    <w:lsdException w:name="List Table 6 Colorful Accent 6" w:uiPriority="51"/>
+    <w:lsdException w:name="List Table 7 Colorful Accent 6" w:uiPriority="52"/>
   </w:latentStyles>
   <w:style w:type="paragraph" w:default="1" w:styleId="Normal">
     <w:name w:val="Normal"/>
@@ -10532,7 +10451,7 @@
 </file>
 
 <file path=customXml/itemProps1.xml><?xml version="1.0" encoding="utf-8"?>
-<ds:datastoreItem xmlns:ds="http://schemas.openxmlformats.org/officeDocument/2006/customXml" ds:itemID="{A46EF191-9A7F-448A-A5F3-0C7948930C42}">
+<ds:datastoreItem xmlns:ds="http://schemas.openxmlformats.org/officeDocument/2006/customXml" ds:itemID="{B0030B30-A34E-4CFC-BDC9-31BB87F51064}">
   <ds:schemaRefs>
     <ds:schemaRef ds:uri="http://schemas.openxmlformats.org/officeDocument/2006/bibliography"/>
   </ds:schemaRefs>

</xml_diff>